<commit_message>
added files for exercises
</commit_message>
<xml_diff>
--- a/exercise/en/demo_exercise_en.docx
+++ b/exercise/en/demo_exercise_en.docx
@@ -609,7 +609,7 @@
         <w:t xml:space="preserve">linelist_measles_en_ex1.xlsb</w:t>
       </w:r>
       <w:r>
-        <w:t xml:space="preserve">. The file password is 1234.</w:t>
+        <w:t xml:space="preserve">. The file password is 5678.</w:t>
       </w:r>
     </w:p>
     <w:p>
@@ -653,7 +653,7 @@
         </w:numPr>
       </w:pPr>
       <w:r>
-        <w:t xml:space="preserve">Export the filtered data with the anonymous export for MSF.</w:t>
+        <w:t xml:space="preserve">Export the filtered data with the anonymous export for MSF. If you don’t change the export password, the password is 605637.</w:t>
       </w:r>
     </w:p>
     <w:bookmarkEnd w:id="31"/>
@@ -714,7 +714,7 @@
         <w:t xml:space="preserve"> </w:t>
       </w:r>
       <w:r>
-        <w:t xml:space="preserve">section, just before the</w:t>
+        <w:t xml:space="preserve">section of</w:t>
       </w:r>
       <w:r>
         <w:t xml:space="preserve"> </w:t>
@@ -724,7 +724,23 @@
           <w:iCs/>
           <w:i/>
         </w:rPr>
-        <w:t xml:space="preserve">hospitalization</w:t>
+        <w:t xml:space="preserve">Linelist patients</w:t>
+      </w:r>
+      <w:r>
+        <w:t xml:space="preserve"> </w:t>
+      </w:r>
+      <w:r>
+        <w:t xml:space="preserve">sheet, just before the</w:t>
+      </w:r>
+      <w:r>
+        <w:t xml:space="preserve"> </w:t>
+      </w:r>
+      <w:r>
+        <w:rPr>
+          <w:iCs/>
+          <w:i/>
+        </w:rPr>
+        <w:t xml:space="preserve">hospitalisation</w:t>
       </w:r>
       <w:r>
         <w:t xml:space="preserve"> </w:t>
@@ -821,7 +837,23 @@
         <w:t xml:space="preserve"> </w:t>
       </w:r>
       <w:r>
-        <w:t xml:space="preserve">section, just after</w:t>
+        <w:t xml:space="preserve">section of</w:t>
+      </w:r>
+      <w:r>
+        <w:t xml:space="preserve"> </w:t>
+      </w:r>
+      <w:r>
+        <w:rPr>
+          <w:iCs/>
+          <w:i/>
+        </w:rPr>
+        <w:t xml:space="preserve">Linelist patients</w:t>
+      </w:r>
+      <w:r>
+        <w:t xml:space="preserve"> </w:t>
+      </w:r>
+      <w:r>
+        <w:t xml:space="preserve">sheet, just after</w:t>
       </w:r>
       <w:r>
         <w:t xml:space="preserve"> </w:t>
@@ -1081,7 +1113,7 @@
         <w:rPr>
           <w:rStyle w:val="VerbatimChar"/>
         </w:rPr>
-        <w:t xml:space="preserve">import_linelist_en.xlsb</w:t>
+        <w:t xml:space="preserve">import_linelist_en.xlsx</w:t>
       </w:r>
       <w:r>
         <w:t xml:space="preserve"> </w:t>
@@ -1165,7 +1197,7 @@
         </w:numPr>
       </w:pPr>
       <w:r>
-        <w:t xml:space="preserve">In the analyses sheet, add a temporal table showing the evolution of discharge types by notification date. Add a percentage option in row, and do not add a total.</w:t>
+        <w:t xml:space="preserve">In the analyses sheet, add a temporal table showing the evolution of type of discharge by notification date. Add a percentage option in row, and add a total.</w:t>
       </w:r>
     </w:p>
     <w:p>

</xml_diff>

<commit_message>
corrected the demo file, added geo and data to zip
</commit_message>
<xml_diff>
--- a/exercise/en/demo_exercise_en.docx
+++ b/exercise/en/demo_exercise_en.docx
@@ -323,7 +323,7 @@
       </w:r>
     </w:p>
     <w:bookmarkEnd w:id="24"/>
-    <w:bookmarkStart w:id="39" w:name="exercises"/>
+    <w:bookmarkStart w:id="42" w:name="exercises"/>
     <w:p>
       <w:pPr>
         <w:pStyle w:val="Heading1"/>
@@ -337,9 +337,166 @@
         <w:pStyle w:val="FirstParagraph"/>
       </w:pPr>
       <w:r>
-        <w:t xml:space="preserve">This series of 3 exercises explores the possibilities mentioned above, using a measles setup file. The folders contain all the materials needed to perform the exercises.</w:t>
-      </w:r>
-    </w:p>
+        <w:t xml:space="preserve">This series of 3 exercises explores the possibilities mentioned above, using a</w:t>
+      </w:r>
+      <w:r>
+        <w:t xml:space="preserve"> </w:t>
+      </w:r>
+      <w:r>
+        <w:t xml:space="preserve">measles setup file. The folders contain all the materials needed to perform</w:t>
+      </w:r>
+      <w:r>
+        <w:t xml:space="preserve"> </w:t>
+      </w:r>
+      <w:r>
+        <w:t xml:space="preserve">the exercises.</w:t>
+      </w:r>
+    </w:p>
+    <w:tbl>
+      <w:tblPr>
+        <w:tblStyle w:val="Table"/>
+        <w:tblLook w:firstRow="0" w:lastRow="0" w:firstColumn="0" w:lastColumn="0" w:noHBand="0" w:noVBand="0" w:val="0000"/>
+        <w:tblBorders>
+          <w:left w:val="single" w:sz="24" w:space="0" w:color="0758E5"/>
+        </w:tblBorders>
+        <w:tblCellMar>
+          <w:left w:w="0" w:type="dxa"/>
+          <w:right w:w="0" w:type="dxa"/>
+        </w:tblCellMar>
+        <w:tblInd w:w="164" w:type="dxa"/>
+      </w:tblPr>
+      <w:tr>
+        <w:trPr>
+          <w:cantSplit/>
+        </w:trPr>
+        <w:tc>
+          <w:tcPr>
+            <w:tcMar>
+              <w:left w:w="144" w:type="dxa"/>
+              <w:right w:w="144" w:type="dxa"/>
+            </w:tcMar>
+          </w:tcPr>
+          <w:p>
+            <w:pPr>
+              <w:pStyle w:val="BodyText"/>
+            </w:pPr>
+            <w:pPr>
+              <w:spacing w:before="0" w:after="8"/>
+              <w:jc w:val="center"/>
+            </w:pPr>
+            <w:r>
+              <w:drawing>
+                <wp:inline>
+                  <wp:extent cx="152400" cy="152400"/>
+                  <wp:effectExtent b="0" l="0" r="0" t="0"/>
+                  <wp:docPr descr="" title="" id="26" name="Picture"/>
+                  <a:graphic>
+                    <a:graphicData uri="http://schemas.openxmlformats.org/drawingml/2006/picture">
+                      <pic:pic>
+                        <pic:nvPicPr>
+                          <pic:cNvPr descr="C:\PROGRA~1\Quarto\share\formats\docx\note.png" id="27" name="Picture"/>
+                          <pic:cNvPicPr>
+                            <a:picLocks noChangeArrowheads="1" noChangeAspect="1"/>
+                          </pic:cNvPicPr>
+                        </pic:nvPicPr>
+                        <pic:blipFill>
+                          <a:blip r:embed="rId25"/>
+                          <a:stretch>
+                            <a:fillRect/>
+                          </a:stretch>
+                        </pic:blipFill>
+                        <pic:spPr bwMode="auto">
+                          <a:xfrm>
+                            <a:off x="0" y="0"/>
+                            <a:ext cx="152400" cy="152400"/>
+                          </a:xfrm>
+                          <a:prstGeom prst="rect">
+                            <a:avLst/>
+                          </a:prstGeom>
+                          <a:noFill/>
+                          <a:ln w="9525">
+                            <a:noFill/>
+                            <a:headEnd/>
+                            <a:tailEnd/>
+                          </a:ln>
+                        </pic:spPr>
+                      </pic:pic>
+                    </a:graphicData>
+                  </a:graphic>
+                </wp:inline>
+              </w:drawing>
+            </w:r>
+          </w:p>
+        </w:tc>
+        <w:tc>
+          <w:p>
+            <w:pPr>
+              <w:pStyle w:val="BodyText"/>
+            </w:pPr>
+            <w:pPr>
+              <w:spacing w:before="16" w:after="64"/>
+            </w:pPr>
+            <w:r>
+              <w:rPr>
+                <w:bCs/>
+                <w:b/>
+              </w:rPr>
+              <w:t xml:space="preserve">Download and unzip the materials</w:t>
+            </w:r>
+          </w:p>
+          <w:p>
+            <w:pPr>
+              <w:pStyle w:val="BodyText"/>
+            </w:pPr>
+            <w:pPr>
+              <w:spacing w:before="16" w:after="16"/>
+            </w:pPr>
+            <w:r>
+              <w:t xml:space="preserve">You can download the exercices in</w:t>
+            </w:r>
+            <w:r>
+              <w:t xml:space="preserve"> </w:t>
+            </w:r>
+            <w:r>
+              <w:rPr>
+                <w:rStyle w:val="VerbatimChar"/>
+              </w:rPr>
+              <w:t xml:space="preserve">zip</w:t>
+            </w:r>
+            <w:r>
+              <w:t xml:space="preserve"> </w:t>
+            </w:r>
+            <w:r>
+              <w:t xml:space="preserve">file for offline use</w:t>
+            </w:r>
+            <w:r>
+              <w:t xml:space="preserve"> </w:t>
+            </w:r>
+            <w:hyperlink r:id="rId28">
+              <w:r>
+                <w:rPr>
+                  <w:rStyle w:val="Hyperlink"/>
+                </w:rPr>
+                <w:t xml:space="preserve">here</w:t>
+              </w:r>
+            </w:hyperlink>
+            <w:r>
+              <w:t xml:space="preserve">.</w:t>
+            </w:r>
+            <w:r>
+              <w:t xml:space="preserve"> </w:t>
+            </w:r>
+            <w:r>
+              <w:rPr>
+                <w:bCs/>
+                <w:b/>
+              </w:rPr>
+              <w:t xml:space="preserve">Extract the zip files after the download.</w:t>
+            </w:r>
+          </w:p>
+        </w:tc>
+      </w:tr>
+    </w:tbl>
     <w:tbl>
       <w:tblPr>
         <w:tblStyle w:val="Table"/>
@@ -377,18 +534,18 @@
                 <wp:inline>
                   <wp:extent cx="152400" cy="152400"/>
                   <wp:effectExtent b="0" l="0" r="0" t="0"/>
-                  <wp:docPr descr="" title="" id="26" name="Picture"/>
+                  <wp:docPr descr="" title="" id="30" name="Picture"/>
                   <a:graphic>
                     <a:graphicData uri="http://schemas.openxmlformats.org/drawingml/2006/picture">
                       <pic:pic>
                         <pic:nvPicPr>
-                          <pic:cNvPr descr="C:\PROGRA~1\Quarto\share\formats\docx\important.png" id="27" name="Picture"/>
+                          <pic:cNvPr descr="C:\PROGRA~1\Quarto\share\formats\docx\important.png" id="31" name="Picture"/>
                           <pic:cNvPicPr>
                             <a:picLocks noChangeArrowheads="1" noChangeAspect="1"/>
                           </pic:cNvPicPr>
                         </pic:nvPicPr>
                         <pic:blipFill>
-                          <a:blip r:embed="rId25"/>
+                          <a:blip r:embed="rId29"/>
                           <a:stretch>
                             <a:fillRect/>
                           </a:stretch>
@@ -448,6 +605,14 @@
               <w:pStyle w:val="BodyText"/>
             </w:pPr>
             <w:r>
+              <w:t xml:space="preserve">0- Open Excel</w:t>
+            </w:r>
+          </w:p>
+          <w:p>
+            <w:pPr>
+              <w:pStyle w:val="BodyText"/>
+            </w:pPr>
+            <w:r>
               <w:t xml:space="preserve">1- Display the</w:t>
             </w:r>
             <w:r>
@@ -526,18 +691,18 @@
                       <wp:inline>
                         <wp:extent cx="4267200" cy="3554290"/>
                         <wp:effectExtent b="0" l="0" r="0" t="0"/>
-                        <wp:docPr descr="" title="" id="29" name="Picture"/>
+                        <wp:docPr descr="" title="" id="33" name="Picture"/>
                         <a:graphic>
                           <a:graphicData uri="http://schemas.openxmlformats.org/drawingml/2006/picture">
                             <pic:pic>
                               <pic:nvPicPr>
-                                <pic:cNvPr descr="macros_security_en.png" id="30" name="Picture"/>
+                                <pic:cNvPr descr="macros_security_en.png" id="34" name="Picture"/>
                                 <pic:cNvPicPr>
                                   <a:picLocks noChangeArrowheads="1" noChangeAspect="1"/>
                                 </pic:cNvPicPr>
                               </pic:nvPicPr>
                               <pic:blipFill>
-                                <a:blip r:embed="rId28"/>
+                                <a:blip r:embed="rId32"/>
                                 <a:stretch>
                                   <a:fillRect/>
                                 </a:stretch>
@@ -577,10 +742,79 @@
               </w:tc>
             </w:tr>
           </w:tbl>
+          <w:p>
+            <w:pPr>
+              <w:pStyle w:val="BodyText"/>
+            </w:pPr>
+            <w:r>
+              <w:t xml:space="preserve">On some Windows machine, you will need to unblock downloaded files to be able to use macros.</w:t>
+            </w:r>
+            <w:r>
+              <w:t xml:space="preserve"> </w:t>
+            </w:r>
+            <w:r>
+              <w:t xml:space="preserve">In some cases, excel macro files</w:t>
+            </w:r>
+            <w:r>
+              <w:t xml:space="preserve"> </w:t>
+            </w:r>
+            <w:r>
+              <w:t xml:space="preserve">downloaded from the web are automatically blocked for security reasons. You can unblock the files</w:t>
+            </w:r>
+            <w:r>
+              <w:t xml:space="preserve"> </w:t>
+            </w:r>
+            <w:r>
+              <w:t xml:space="preserve">by:</w:t>
+            </w:r>
+          </w:p>
+          <w:p>
+            <w:pPr>
+              <w:pStyle w:val="BodyText"/>
+            </w:pPr>
+            <w:r>
+              <w:t xml:space="preserve">0- Right click on the file</w:t>
+            </w:r>
+          </w:p>
+          <w:p>
+            <w:pPr>
+              <w:pStyle w:val="BodyText"/>
+            </w:pPr>
+            <w:r>
+              <w:t xml:space="preserve">1- Select Properties</w:t>
+            </w:r>
+          </w:p>
+          <w:p>
+            <w:pPr>
+              <w:pStyle w:val="BodyText"/>
+            </w:pPr>
+            <w:pPr>
+              <w:spacing w:after="16"/>
+            </w:pPr>
+            <w:r>
+              <w:t xml:space="preserve">2- Check the</w:t>
+            </w:r>
+            <w:r>
+              <w:t xml:space="preserve"> </w:t>
+            </w:r>
+            <w:r>
+              <w:rPr>
+                <w:iCs/>
+                <w:i/>
+              </w:rPr>
+              <w:t xml:space="preserve">Unblock</w:t>
+            </w:r>
+            <w:r>
+              <w:t xml:space="preserve"> </w:t>
+            </w:r>
+            <w:r>
+              <w:t xml:space="preserve">box on the bottom right.</w:t>
+            </w:r>
+          </w:p>
         </w:tc>
       </w:tr>
     </w:tbl>
-    <w:bookmarkStart w:id="31" w:name="exercise-1-exploration."/>
+    <w:bookmarkStart w:id="35" w:name="exercise-1-exploration."/>
     <w:p>
       <w:pPr>
         <w:pStyle w:val="Heading2"/>
@@ -609,7 +843,31 @@
         <w:t xml:space="preserve">linelist_measles_en_ex1.xlsb</w:t>
       </w:r>
       <w:r>
-        <w:t xml:space="preserve">. The file password is 5678.</w:t>
+        <w:t xml:space="preserve"> </w:t>
+      </w:r>
+      <w:r>
+        <w:t xml:space="preserve">located in the</w:t>
+      </w:r>
+      <w:r>
+        <w:t xml:space="preserve"> </w:t>
+      </w:r>
+      <w:r>
+        <w:rPr>
+          <w:rStyle w:val="VerbatimChar"/>
+        </w:rPr>
+        <w:t xml:space="preserve">linelist</w:t>
+      </w:r>
+      <w:r>
+        <w:t xml:space="preserve"> </w:t>
+      </w:r>
+      <w:r>
+        <w:t xml:space="preserve">folder.</w:t>
+      </w:r>
+      <w:r>
+        <w:t xml:space="preserve"> </w:t>
+      </w:r>
+      <w:r>
+        <w:t xml:space="preserve">The file password is 5678.</w:t>
       </w:r>
     </w:p>
     <w:p>
@@ -653,11 +911,30 @@
         </w:numPr>
       </w:pPr>
       <w:r>
-        <w:t xml:space="preserve">Export the filtered data with the anonymous export for MSF. If you don’t change the export password, the password is 605637.</w:t>
-      </w:r>
-    </w:p>
-    <w:bookmarkEnd w:id="31"/>
-    <w:bookmarkStart w:id="35" w:name="exercise-2-modifying-the-setup-file"/>
+        <w:t xml:space="preserve">Export the filtered data with the anonymous export for MSF. Open and browse</w:t>
+      </w:r>
+      <w:r>
+        <w:t xml:space="preserve"> </w:t>
+      </w:r>
+      <w:r>
+        <w:t xml:space="preserve">the exported file. If you didn’t change the exports password, the password should be:</w:t>
+      </w:r>
+      <w:r>
+        <w:t xml:space="preserve"> </w:t>
+      </w:r>
+      <w:r>
+        <w:rPr>
+          <w:bCs/>
+          <w:b/>
+        </w:rPr>
+        <w:t xml:space="preserve">605637</w:t>
+      </w:r>
+      <w:r>
+        <w:t xml:space="preserve">.</w:t>
+      </w:r>
+    </w:p>
+    <w:bookmarkEnd w:id="35"/>
+    <w:bookmarkStart w:id="38" w:name="exercise-2-modifying-the-setup-file"/>
     <w:p>
       <w:pPr>
         <w:pStyle w:val="Heading2"/>
@@ -686,7 +963,31 @@
         <w:t xml:space="preserve">setup_measles_base_ex2.xlsb</w:t>
       </w:r>
       <w:r>
-        <w:t xml:space="preserve">. We want to add the following variables:</w:t>
+        <w:t xml:space="preserve"> </w:t>
+      </w:r>
+      <w:r>
+        <w:t xml:space="preserve">in the</w:t>
+      </w:r>
+      <w:r>
+        <w:t xml:space="preserve"> </w:t>
+      </w:r>
+      <w:r>
+        <w:rPr>
+          <w:rStyle w:val="VerbatimChar"/>
+        </w:rPr>
+        <w:t xml:space="preserve">setup</w:t>
+      </w:r>
+      <w:r>
+        <w:t xml:space="preserve"> </w:t>
+      </w:r>
+      <w:r>
+        <w:t xml:space="preserve">folder.</w:t>
+      </w:r>
+      <w:r>
+        <w:t xml:space="preserve"> </w:t>
+      </w:r>
+      <w:r>
+        <w:t xml:space="preserve">We want to add the following variables:</w:t>
       </w:r>
     </w:p>
     <w:p>
@@ -961,18 +1262,18 @@
                 <wp:inline>
                   <wp:extent cx="152400" cy="152400"/>
                   <wp:effectExtent b="0" l="0" r="0" t="0"/>
-                  <wp:docPr descr="" title="" id="33" name="Picture"/>
+                  <wp:docPr descr="" title="" id="36" name="Picture"/>
                   <a:graphic>
                     <a:graphicData uri="http://schemas.openxmlformats.org/drawingml/2006/picture">
                       <pic:pic>
                         <pic:nvPicPr>
-                          <pic:cNvPr descr="C:\PROGRA~1\Quarto\share\formats\docx\note.png" id="34" name="Picture"/>
+                          <pic:cNvPr descr="C:\PROGRA~1\Quarto\share\formats\docx\note.png" id="37" name="Picture"/>
                           <pic:cNvPicPr>
                             <a:picLocks noChangeArrowheads="1" noChangeAspect="1"/>
                           </pic:cNvPicPr>
                         </pic:nvPicPr>
                         <pic:blipFill>
-                          <a:blip r:embed="rId32"/>
+                          <a:blip r:embed="rId25"/>
                           <a:stretch>
                             <a:fillRect/>
                           </a:stretch>
@@ -1024,10 +1325,6 @@
               <w:t xml:space="preserve">You should normally have a configuration file identical to</w:t>
             </w:r>
             <w:r>
-              <w:rPr>
-                <w:iCs/>
-                <w:i/>
-              </w:rPr>
               <w:t xml:space="preserve"> </w:t>
             </w:r>
             <w:r>
@@ -1043,7 +1340,39 @@
                 <w:iCs/>
                 <w:i/>
               </w:rPr>
-              <w:t xml:space="preserve">. You can also start from this file if you like.</w:t>
+              <w:t xml:space="preserve"> </w:t>
+            </w:r>
+            <w:r>
+              <w:rPr>
+                <w:iCs/>
+                <w:i/>
+              </w:rPr>
+              <w:t xml:space="preserve">in the</w:t>
+            </w:r>
+            <w:r>
+              <w:t xml:space="preserve"> </w:t>
+            </w:r>
+            <w:r>
+              <w:rPr>
+                <w:rStyle w:val="VerbatimChar"/>
+                <w:iCs/>
+                <w:i/>
+              </w:rPr>
+              <w:t xml:space="preserve">setup</w:t>
+            </w:r>
+            <w:r>
+              <w:rPr>
+                <w:iCs/>
+                <w:i/>
+              </w:rPr>
+              <w:t xml:space="preserve"> </w:t>
+            </w:r>
+            <w:r>
+              <w:rPr>
+                <w:iCs/>
+                <w:i/>
+              </w:rPr>
+              <w:t xml:space="preserve">folder. You can also start from this file if you like.</w:t>
             </w:r>
           </w:p>
         </w:tc>
@@ -1057,7 +1386,7 @@
         </w:numPr>
       </w:pPr>
       <w:r>
-        <w:t xml:space="preserve">Regenerate a new linelist with the designer named</w:t>
+        <w:t xml:space="preserve">Regenerate a new linelist named</w:t>
       </w:r>
       <w:r>
         <w:t xml:space="preserve"> </w:t>
@@ -1072,7 +1401,19 @@
         <w:t xml:space="preserve"> </w:t>
       </w:r>
       <w:r>
-        <w:t xml:space="preserve">in the demo folder, making sure you’ve selected English as the language.</w:t>
+        <w:t xml:space="preserve">using the designer. Save the linelist</w:t>
+      </w:r>
+      <w:r>
+        <w:t xml:space="preserve"> </w:t>
+      </w:r>
+      <w:r>
+        <w:t xml:space="preserve">in the demo folder, making sure you’ve selected</w:t>
+      </w:r>
+      <w:r>
+        <w:t xml:space="preserve"> </w:t>
+      </w:r>
+      <w:r>
+        <w:t xml:space="preserve">English as the language.</w:t>
       </w:r>
       <w:r>
         <w:t xml:space="preserve"> </w:t>
@@ -1087,7 +1428,28 @@
         <w:rPr>
           <w:rStyle w:val="VerbatimChar"/>
         </w:rPr>
-        <w:t xml:space="preserve">geobase-cod-2023-03-13_20230612.xlsb</w:t>
+        <w:t xml:space="preserve">geobase-cod-2023-03-13_20230612.xlsx</w:t>
+      </w:r>
+      <w:r>
+        <w:t xml:space="preserve"> </w:t>
+      </w:r>
+      <w:r>
+        <w:t xml:space="preserve">in the</w:t>
+      </w:r>
+      <w:r>
+        <w:t xml:space="preserve"> </w:t>
+      </w:r>
+      <w:r>
+        <w:rPr>
+          <w:rStyle w:val="VerbatimChar"/>
+        </w:rPr>
+        <w:t xml:space="preserve">geobase</w:t>
+      </w:r>
+      <w:r>
+        <w:t xml:space="preserve"> </w:t>
+      </w:r>
+      <w:r>
+        <w:t xml:space="preserve">folder</w:t>
       </w:r>
       <w:r>
         <w:t xml:space="preserve"> </w:t>
@@ -1119,11 +1481,32 @@
         <w:t xml:space="preserve"> </w:t>
       </w:r>
       <w:r>
-        <w:t xml:space="preserve">into the linelist. Look at the data that has not been imported and browse the data in the generated linelist.</w:t>
-      </w:r>
-    </w:p>
-    <w:bookmarkEnd w:id="35"/>
-    <w:bookmarkStart w:id="38" w:name="exercise-3-analysis"/>
+        <w:t xml:space="preserve">located in the</w:t>
+      </w:r>
+      <w:r>
+        <w:t xml:space="preserve"> </w:t>
+      </w:r>
+      <w:r>
+        <w:rPr>
+          <w:rStyle w:val="VerbatimChar"/>
+        </w:rPr>
+        <w:t xml:space="preserve">data</w:t>
+      </w:r>
+      <w:r>
+        <w:t xml:space="preserve"> </w:t>
+      </w:r>
+      <w:r>
+        <w:t xml:space="preserve">folder into the linelist.</w:t>
+      </w:r>
+      <w:r>
+        <w:t xml:space="preserve"> </w:t>
+      </w:r>
+      <w:r>
+        <w:t xml:space="preserve">Look at the data that has not been imported and browse the data in the linelist.</w:t>
+      </w:r>
+    </w:p>
+    <w:bookmarkEnd w:id="38"/>
+    <w:bookmarkStart w:id="41" w:name="exercise-3-analysis"/>
     <w:p>
       <w:pPr>
         <w:pStyle w:val="Heading2"/>
@@ -1175,7 +1558,25 @@
         <w:t xml:space="preserve">setup_measles_base_ex3.xlsb</w:t>
       </w:r>
       <w:r>
-        <w:t xml:space="preserve">.</w:t>
+        <w:t xml:space="preserve"> </w:t>
+      </w:r>
+      <w:r>
+        <w:t xml:space="preserve">in the</w:t>
+      </w:r>
+      <w:r>
+        <w:t xml:space="preserve"> </w:t>
+      </w:r>
+      <w:r>
+        <w:rPr>
+          <w:rStyle w:val="VerbatimChar"/>
+        </w:rPr>
+        <w:t xml:space="preserve">setup</w:t>
+      </w:r>
+      <w:r>
+        <w:t xml:space="preserve"> </w:t>
+      </w:r>
+      <w:r>
+        <w:t xml:space="preserve">folder.</w:t>
       </w:r>
     </w:p>
     <w:p>
@@ -1225,7 +1626,7 @@
         </w:numPr>
       </w:pPr>
       <w:r>
-        <w:t xml:space="preserve">Translate all labels into French</w:t>
+        <w:t xml:space="preserve">Translate all labels into French.</w:t>
       </w:r>
     </w:p>
     <w:p>
@@ -1276,18 +1677,18 @@
                 <wp:inline>
                   <wp:extent cx="152400" cy="152400"/>
                   <wp:effectExtent b="0" l="0" r="0" t="0"/>
-                  <wp:docPr descr="" title="" id="36" name="Picture"/>
+                  <wp:docPr descr="" title="" id="39" name="Picture"/>
                   <a:graphic>
                     <a:graphicData uri="http://schemas.openxmlformats.org/drawingml/2006/picture">
                       <pic:pic>
                         <pic:nvPicPr>
-                          <pic:cNvPr descr="C:\PROGRA~1\Quarto\share\formats\docx\note.png" id="37" name="Picture"/>
+                          <pic:cNvPr descr="C:\PROGRA~1\Quarto\share\formats\docx\note.png" id="40" name="Picture"/>
                           <pic:cNvPicPr>
                             <a:picLocks noChangeArrowheads="1" noChangeAspect="1"/>
                           </pic:cNvPicPr>
                         </pic:nvPicPr>
                         <pic:blipFill>
-                          <a:blip r:embed="rId32"/>
+                          <a:blip r:embed="rId25"/>
                           <a:stretch>
                             <a:fillRect/>
                           </a:stretch>
@@ -1358,7 +1759,53 @@
                 <w:iCs/>
                 <w:i/>
               </w:rPr>
-              <w:t xml:space="preserve">. You can also start from this file if you like.</w:t>
+              <w:t xml:space="preserve"> </w:t>
+            </w:r>
+            <w:r>
+              <w:rPr>
+                <w:iCs/>
+                <w:i/>
+              </w:rPr>
+              <w:t xml:space="preserve">in</w:t>
+            </w:r>
+            <w:r>
+              <w:t xml:space="preserve"> </w:t>
+            </w:r>
+            <w:r>
+              <w:rPr>
+                <w:iCs/>
+                <w:i/>
+              </w:rPr>
+              <w:t xml:space="preserve">the</w:t>
+            </w:r>
+            <w:r>
+              <w:rPr>
+                <w:iCs/>
+                <w:i/>
+              </w:rPr>
+              <w:t xml:space="preserve"> </w:t>
+            </w:r>
+            <w:r>
+              <w:rPr>
+                <w:rStyle w:val="VerbatimChar"/>
+                <w:iCs/>
+                <w:i/>
+              </w:rPr>
+              <w:t xml:space="preserve">setup</w:t>
+            </w:r>
+            <w:r>
+              <w:rPr>
+                <w:iCs/>
+                <w:i/>
+              </w:rPr>
+              <w:t xml:space="preserve"> </w:t>
+            </w:r>
+            <w:r>
+              <w:rPr>
+                <w:iCs/>
+                <w:i/>
+              </w:rPr>
+              <w:t xml:space="preserve">folder. You can also start from this file if you like.</w:t>
             </w:r>
           </w:p>
         </w:tc>
@@ -1372,7 +1819,7 @@
         </w:numPr>
       </w:pPr>
       <w:r>
-        <w:t xml:space="preserve">Regenerate a new linelist with the designer called</w:t>
+        <w:t xml:space="preserve">Regenerate a new linelist named</w:t>
       </w:r>
       <w:r>
         <w:t xml:space="preserve"> </w:t>
@@ -1387,7 +1834,13 @@
         <w:t xml:space="preserve"> </w:t>
       </w:r>
       <w:r>
-        <w:t xml:space="preserve">in the demo folder, making sure you’ve selected English as the language.</w:t>
+        <w:t xml:space="preserve">using the designer. Save the linelist in the demo folder,</w:t>
+      </w:r>
+      <w:r>
+        <w:t xml:space="preserve"> </w:t>
+      </w:r>
+      <w:r>
+        <w:t xml:space="preserve">making sure you’ve selected English as the language.</w:t>
       </w:r>
     </w:p>
     <w:p>
@@ -1407,13 +1860,34 @@
         <w:rPr>
           <w:rStyle w:val="VerbatimChar"/>
         </w:rPr>
-        <w:t xml:space="preserve">import_linelist_en.xlsb</w:t>
-      </w:r>
-      <w:r>
-        <w:t xml:space="preserve"> </w:t>
-      </w:r>
-      <w:r>
-        <w:t xml:space="preserve">into the linelist. Browse the generated linelist data.</w:t>
+        <w:t xml:space="preserve">import_linelist_en.xlsx</w:t>
+      </w:r>
+      <w:r>
+        <w:t xml:space="preserve"> </w:t>
+      </w:r>
+      <w:r>
+        <w:t xml:space="preserve">located in the</w:t>
+      </w:r>
+      <w:r>
+        <w:t xml:space="preserve"> </w:t>
+      </w:r>
+      <w:r>
+        <w:rPr>
+          <w:rStyle w:val="VerbatimChar"/>
+        </w:rPr>
+        <w:t xml:space="preserve">data</w:t>
+      </w:r>
+      <w:r>
+        <w:t xml:space="preserve"> </w:t>
+      </w:r>
+      <w:r>
+        <w:t xml:space="preserve">folder into the linelist.</w:t>
+      </w:r>
+      <w:r>
+        <w:t xml:space="preserve"> </w:t>
+      </w:r>
+      <w:r>
+        <w:t xml:space="preserve">Look at the data that has not been imported and browse the data in the linelist.</w:t>
       </w:r>
     </w:p>
     <w:p>
@@ -1433,7 +1907,7 @@
         <w:rPr>
           <w:rStyle w:val="VerbatimChar"/>
         </w:rPr>
-        <w:t xml:space="preserve">Patient linelist</w:t>
+        <w:t xml:space="preserve">Linelist patients</w:t>
       </w:r>
       <w:r>
         <w:t xml:space="preserve"> </w:t>
@@ -1442,8 +1916,8 @@
         <w:t xml:space="preserve">sheet.</w:t>
       </w:r>
     </w:p>
-    <w:bookmarkEnd w:id="38"/>
-    <w:bookmarkEnd w:id="39"/>
+    <w:bookmarkEnd w:id="41"/>
+    <w:bookmarkEnd w:id="42"/>
     <w:sectPr/>
   </w:body>
 </w:document>

</xml_diff>

<commit_message>
removed corrupted files from the repo
</commit_message>
<xml_diff>
--- a/exercise/en/demo_exercise_en.docx
+++ b/exercise/en/demo_exercise_en.docx
@@ -449,7 +449,7 @@
               <w:pStyle w:val="BodyText"/>
             </w:pPr>
             <w:pPr>
-              <w:spacing w:before="16" w:after="16"/>
+              <w:spacing w:before="16"/>
             </w:pPr>
             <w:r>
               <w:t xml:space="preserve">You can download the exercices in</w:t>
@@ -492,6 +492,87 @@
                 <w:b/>
               </w:rPr>
               <w:t xml:space="preserve">Extract the zip files after the download.</w:t>
+            </w:r>
+          </w:p>
+          <w:p>
+            <w:pPr>
+              <w:pStyle w:val="BodyText"/>
+            </w:pPr>
+            <w:r>
+              <w:rPr>
+                <w:bCs/>
+                <w:b/>
+              </w:rPr>
+              <w:t xml:space="preserve">Be sure the downloaded files are not locked by windows</w:t>
+            </w:r>
+          </w:p>
+          <w:p>
+            <w:pPr>
+              <w:pStyle w:val="BodyText"/>
+            </w:pPr>
+            <w:r>
+              <w:t xml:space="preserve">On some Windows machine, you will need to unblock downloaded files to be able to use macros.</w:t>
+            </w:r>
+            <w:r>
+              <w:t xml:space="preserve"> </w:t>
+            </w:r>
+            <w:r>
+              <w:t xml:space="preserve">In some cases, excel macro files</w:t>
+            </w:r>
+            <w:r>
+              <w:t xml:space="preserve"> </w:t>
+            </w:r>
+            <w:r>
+              <w:t xml:space="preserve">downloaded from the web are automatically blocked for security reasons. You can unblock the files</w:t>
+            </w:r>
+            <w:r>
+              <w:t xml:space="preserve"> </w:t>
+            </w:r>
+            <w:r>
+              <w:t xml:space="preserve">by:</w:t>
+            </w:r>
+          </w:p>
+          <w:p>
+            <w:pPr>
+              <w:pStyle w:val="BodyText"/>
+            </w:pPr>
+            <w:r>
+              <w:t xml:space="preserve">0- Right click on the file</w:t>
+            </w:r>
+          </w:p>
+          <w:p>
+            <w:pPr>
+              <w:pStyle w:val="BodyText"/>
+            </w:pPr>
+            <w:r>
+              <w:t xml:space="preserve">1- Select Properties</w:t>
+            </w:r>
+          </w:p>
+          <w:p>
+            <w:pPr>
+              <w:pStyle w:val="BodyText"/>
+            </w:pPr>
+            <w:pPr>
+              <w:spacing w:after="16"/>
+            </w:pPr>
+            <w:r>
+              <w:t xml:space="preserve">2- Check the</w:t>
+            </w:r>
+            <w:r>
+              <w:t xml:space="preserve"> </w:t>
+            </w:r>
+            <w:r>
+              <w:rPr>
+                <w:iCs/>
+                <w:i/>
+              </w:rPr>
+              <w:t xml:space="preserve">Unblock</w:t>
+            </w:r>
+            <w:r>
+              <w:t xml:space="preserve"> </w:t>
+            </w:r>
+            <w:r>
+              <w:t xml:space="preserve">box on the bottom right.</w:t>
             </w:r>
           </w:p>
         </w:tc>
@@ -742,75 +823,6 @@
               </w:tc>
             </w:tr>
           </w:tbl>
-          <w:p>
-            <w:pPr>
-              <w:pStyle w:val="BodyText"/>
-            </w:pPr>
-            <w:r>
-              <w:t xml:space="preserve">On some Windows machine, you will need to unblock downloaded files to be able to use macros.</w:t>
-            </w:r>
-            <w:r>
-              <w:t xml:space="preserve"> </w:t>
-            </w:r>
-            <w:r>
-              <w:t xml:space="preserve">In some cases, excel macro files</w:t>
-            </w:r>
-            <w:r>
-              <w:t xml:space="preserve"> </w:t>
-            </w:r>
-            <w:r>
-              <w:t xml:space="preserve">downloaded from the web are automatically blocked for security reasons. You can unblock the files</w:t>
-            </w:r>
-            <w:r>
-              <w:t xml:space="preserve"> </w:t>
-            </w:r>
-            <w:r>
-              <w:t xml:space="preserve">by:</w:t>
-            </w:r>
-          </w:p>
-          <w:p>
-            <w:pPr>
-              <w:pStyle w:val="BodyText"/>
-            </w:pPr>
-            <w:r>
-              <w:t xml:space="preserve">0- Right click on the file</w:t>
-            </w:r>
-          </w:p>
-          <w:p>
-            <w:pPr>
-              <w:pStyle w:val="BodyText"/>
-            </w:pPr>
-            <w:r>
-              <w:t xml:space="preserve">1- Select Properties</w:t>
-            </w:r>
-          </w:p>
-          <w:p>
-            <w:pPr>
-              <w:pStyle w:val="BodyText"/>
-            </w:pPr>
-            <w:pPr>
-              <w:spacing w:after="16"/>
-            </w:pPr>
-            <w:r>
-              <w:t xml:space="preserve">2- Check the</w:t>
-            </w:r>
-            <w:r>
-              <w:t xml:space="preserve"> </w:t>
-            </w:r>
-            <w:r>
-              <w:rPr>
-                <w:iCs/>
-                <w:i/>
-              </w:rPr>
-              <w:t xml:space="preserve">Unblock</w:t>
-            </w:r>
-            <w:r>
-              <w:t xml:space="preserve"> </w:t>
-            </w:r>
-            <w:r>
-              <w:t xml:space="preserve">box on the bottom right.</w:t>
-            </w:r>
-          </w:p>
         </w:tc>
       </w:tr>
     </w:tbl>
@@ -1520,7 +1532,7 @@
         <w:pStyle w:val="FirstParagraph"/>
       </w:pPr>
       <w:r>
-        <w:t xml:space="preserve">We’ve decided to add some analyses to the</w:t>
+        <w:t xml:space="preserve">We’ve decided to add some analyses on</w:t>
       </w:r>
       <w:r>
         <w:t xml:space="preserve"> </w:t>
@@ -1535,7 +1547,7 @@
         <w:t xml:space="preserve"> </w:t>
       </w:r>
       <w:r>
-        <w:t xml:space="preserve">file.</w:t>
+        <w:t xml:space="preserve">(Type of discharge) to the linelist.</w:t>
       </w:r>
     </w:p>
     <w:p>

</xml_diff>

<commit_message>
updated exercises with new anton's readme
</commit_message>
<xml_diff>
--- a/exercise/en/demo_exercise_en.docx
+++ b/exercise/en/demo_exercise_en.docx
@@ -34,7 +34,7 @@
         <w:t xml:space="preserve">usage</w:t>
       </w:r>
     </w:p>
-    <w:bookmarkStart w:id="24" w:name="introduction"/>
+    <w:bookmarkStart w:id="21" w:name="introduction"/>
     <w:p>
       <w:pPr>
         <w:pStyle w:val="Heading2"/>
@@ -48,13 +48,13 @@
         <w:pStyle w:val="FirstParagraph"/>
       </w:pPr>
       <w:r>
-        <w:t xml:space="preserve">Outbreak-tools is a set of tools to facilitate the creation of linelists</w:t>
-      </w:r>
-      <w:r>
-        <w:t xml:space="preserve"> </w:t>
-      </w:r>
-      <w:r>
-        <w:t xml:space="preserve">in Excel. Among other things, these tools allow you to automate:</w:t>
+        <w:t xml:space="preserve">Outbreak-tools is a set of tools to facilitate the creation and maintainance of Excel linelists.</w:t>
+      </w:r>
+      <w:r>
+        <w:t xml:space="preserve"> </w:t>
+      </w:r>
+      <w:r>
+        <w:t xml:space="preserve">In particular, you can easily:</w:t>
       </w:r>
     </w:p>
     <w:p>
@@ -66,7 +66,7 @@
         <w:pStyle w:val="Compact"/>
       </w:pPr>
       <w:r>
-        <w:t xml:space="preserve">Adding variables (whether drop-down lists, integer or decimal values, or even Excel formulas) and format them.</w:t>
+        <w:t xml:space="preserve">Define different types of variables (dropdown lists, Excel formulas) their format and data validation rules.</w:t>
       </w:r>
     </w:p>
     <w:p>
@@ -78,7 +78,7 @@
         <w:pStyle w:val="Compact"/>
       </w:pPr>
       <w:r>
-        <w:t xml:space="preserve">Translating a linelist from one language to another,</w:t>
+        <w:t xml:space="preserve">Print a register book that perfectly match your linelist.</w:t>
       </w:r>
     </w:p>
     <w:p>
@@ -90,7 +90,7 @@
         <w:pStyle w:val="Compact"/>
       </w:pPr>
       <w:r>
-        <w:t xml:space="preserve">Adding analyses to the linelist in tabular form (univariate, bivariate, temporal, spatial),</w:t>
+        <w:t xml:space="preserve">Translate your linelist into several languages.</w:t>
       </w:r>
     </w:p>
     <w:p>
@@ -102,7 +102,7 @@
         <w:pStyle w:val="Compact"/>
       </w:pPr>
       <w:r>
-        <w:t xml:space="preserve">Adding graphs to the linelist,</w:t>
+        <w:t xml:space="preserve">Use pre-defined geo databases for patient origin.</w:t>
       </w:r>
     </w:p>
     <w:p>
@@ -114,7 +114,16 @@
         <w:pStyle w:val="Compact"/>
       </w:pPr>
       <w:r>
-        <w:t xml:space="preserve">Import/export the entire linelist or selected variables into specific formats.</w:t>
+        <w:t xml:space="preserve">Display custom analyses (univariate,</w:t>
+      </w:r>
+      <w:r>
+        <w:t xml:space="preserve"> </w:t>
+      </w:r>
+      <w:r>
+        <w:t xml:space="preserve">bivariate, temporal, spatial) as tables and graphs.</w:t>
+      </w:r>
+      <w:r>
+        <w:br/>
       </w:r>
     </w:p>
     <w:p>
@@ -126,7 +135,7 @@
         <w:pStyle w:val="Compact"/>
       </w:pPr>
       <w:r>
-        <w:t xml:space="preserve">Managing geographic data in the linelist.</w:t>
+        <w:t xml:space="preserve">Export the entire data or selected variables/lines.</w:t>
       </w:r>
     </w:p>
     <w:p>
@@ -138,30 +147,196 @@
         <w:pStyle w:val="Compact"/>
       </w:pPr>
       <w:r>
-        <w:t xml:space="preserve">Migration of the linelist as options/variables are added or removed.</w:t>
+        <w:t xml:space="preserve">Migrate the data to an updated version of the linelist.</w:t>
       </w:r>
     </w:p>
     <w:p>
       <w:pPr>
         <w:pStyle w:val="FirstParagraph"/>
+      </w:pPr>
+      <w:r>
+        <w:t xml:space="preserve">The linelist is defined in a configuration file called</w:t>
+      </w:r>
+      <w:r>
+        <w:t xml:space="preserve"> </w:t>
+      </w:r>
+      <w:r>
+        <w:rPr>
+          <w:iCs/>
+          <w:i/>
+        </w:rPr>
+        <w:t xml:space="preserve">setup</w:t>
+      </w:r>
+      <w:r>
+        <w:t xml:space="preserve">. This</w:t>
+      </w:r>
+      <w:r>
+        <w:t xml:space="preserve"> </w:t>
+      </w:r>
+      <w:r>
+        <w:rPr>
+          <w:iCs/>
+          <w:i/>
+        </w:rPr>
+        <w:t xml:space="preserve">setup</w:t>
+      </w:r>
+      <w:r>
+        <w:t xml:space="preserve"> </w:t>
+      </w:r>
+      <w:r>
+        <w:t xml:space="preserve">file is then loaded into another file that designs the linelist (the</w:t>
+      </w:r>
+      <w:r>
+        <w:t xml:space="preserve"> </w:t>
+      </w:r>
+      <w:r>
+        <w:rPr>
+          <w:iCs/>
+          <w:i/>
+        </w:rPr>
+        <w:t xml:space="preserve">designer</w:t>
+      </w:r>
+      <w:r>
+        <w:t xml:space="preserve">).</w:t>
+      </w:r>
+      <w:r>
+        <w:t xml:space="preserve"> </w:t>
+      </w:r>
+      <w:r>
+        <w:t xml:space="preserve">The designer creates the linelist, based on the</w:t>
+      </w:r>
+      <w:r>
+        <w:t xml:space="preserve"> </w:t>
+      </w:r>
+      <w:r>
+        <w:t xml:space="preserve">configurations of the</w:t>
+      </w:r>
+      <w:r>
+        <w:t xml:space="preserve"> </w:t>
+      </w:r>
+      <w:r>
+        <w:rPr>
+          <w:iCs/>
+          <w:i/>
+        </w:rPr>
+        <w:t xml:space="preserve">setup</w:t>
+      </w:r>
+      <w:r>
+        <w:t xml:space="preserve">.</w:t>
+      </w:r>
+    </w:p>
+    <w:p>
+      <w:pPr>
+        <w:pStyle w:val="BodyText"/>
+      </w:pPr>
+      <w:r>
+        <w:t xml:space="preserve">There are 3 steps to creating a linelist:</w:t>
+      </w:r>
+    </w:p>
+    <w:p>
+      <w:pPr>
+        <w:pStyle w:val="BodyText"/>
+      </w:pPr>
+      <w:r>
+        <w:t xml:space="preserve">1- Open the setup file and define your needs. The configuration of the file is</w:t>
+      </w:r>
+      <w:r>
+        <w:t xml:space="preserve"> </w:t>
+      </w:r>
+      <w:r>
+        <w:t xml:space="preserve">inspired from Kobo’s XLS forms. No in-depth knowledge of Excel is</w:t>
+      </w:r>
+      <w:r>
+        <w:t xml:space="preserve"> </w:t>
+      </w:r>
+      <w:r>
+        <w:t xml:space="preserve">required. A setup file can be used to create</w:t>
+      </w:r>
+      <w:r>
+        <w:t xml:space="preserve"> </w:t>
+      </w:r>
+      <w:r>
+        <w:t xml:space="preserve">linelists in several languages.</w:t>
+      </w:r>
+    </w:p>
+    <w:p>
+      <w:pPr>
+        <w:pStyle w:val="BodyText"/>
+      </w:pPr>
+      <w:r>
+        <w:t xml:space="preserve">2- Download geographic data for the targeted area: There is</w:t>
+      </w:r>
+      <w:r>
+        <w:t xml:space="preserve"> </w:t>
+      </w:r>
+      <w:hyperlink r:id="rId20">
+        <w:r>
+          <w:rPr>
+            <w:rStyle w:val="Hyperlink"/>
+          </w:rPr>
+          <w:t xml:space="preserve">a Geo-App</w:t>
+        </w:r>
+      </w:hyperlink>
+      <w:r>
+        <w:t xml:space="preserve"> </w:t>
+      </w:r>
+      <w:r>
+        <w:t xml:space="preserve">available online to download the geobase for the region of interest (new users must register).</w:t>
+      </w:r>
+      <w:r>
+        <w:t xml:space="preserve"> </w:t>
+      </w:r>
+      <w:r>
+        <w:t xml:space="preserve">The Geo-App is updated as new geographical information becomes available.</w:t>
+      </w:r>
+    </w:p>
+    <w:p>
+      <w:pPr>
+        <w:pStyle w:val="BodyText"/>
+      </w:pPr>
+      <w:r>
+        <w:t xml:space="preserve">3- Open the designer, load the setup and geobase files, set the options (languages etc) and generate your linelist.</w:t>
+      </w:r>
+    </w:p>
+    <w:bookmarkEnd w:id="21"/>
+    <w:bookmarkStart w:id="45" w:name="use-case"/>
+    <w:p>
+      <w:pPr>
+        <w:pStyle w:val="Heading1"/>
+      </w:pPr>
+      <w:r>
+        <w:t xml:space="preserve">Use-case</w:t>
+      </w:r>
+    </w:p>
+    <w:p>
+      <w:pPr>
+        <w:pStyle w:val="FirstParagraph"/>
+      </w:pPr>
+      <w:r>
+        <w:t xml:space="preserve">In this demo, you’ll familiarise yourself with the various features of the tool and simulate a scenario well known to epidemiologists in the field: upgrading a linelist that already contains data to a new version. This often happens when you want to collect new variables as the epidemic unfold and you need to answer new questions.</w:t>
+      </w:r>
+    </w:p>
+    <w:p>
+      <w:pPr>
+        <w:pStyle w:val="BodyText"/>
       </w:pPr>
       <w:r>
         <w:drawing>
           <wp:inline>
             <wp:extent cx="5334000" cy="3960090"/>
             <wp:effectExtent b="0" l="0" r="0" t="0"/>
-            <wp:docPr descr="" title="" id="21" name="Picture"/>
+            <wp:docPr descr="" title="" id="23" name="Picture"/>
             <a:graphic>
               <a:graphicData uri="http://schemas.openxmlformats.org/drawingml/2006/picture">
                 <pic:pic>
                   <pic:nvPicPr>
-                    <pic:cNvPr descr="demo_exercise_en_files\figure-docx\mermaid-figure-1.png" id="22" name="Picture"/>
+                    <pic:cNvPr descr="demo_exercise_en_files\figure-docx\mermaid-figure-1.png" id="24" name="Picture"/>
                     <pic:cNvPicPr>
                       <a:picLocks noChangeArrowheads="1" noChangeAspect="1"/>
                     </pic:cNvPicPr>
                   </pic:nvPicPr>
                   <pic:blipFill>
-                    <a:blip r:embed="rId20"/>
+                    <a:blip r:embed="rId22"/>
                     <a:stretch>
                       <a:fillRect/>
                     </a:stretch>
@@ -193,157 +368,7 @@
         <w:pStyle w:val="BodyText"/>
       </w:pPr>
       <w:r>
-        <w:t xml:space="preserve">The linelist is designed in a configuration file</w:t>
-      </w:r>
-      <w:r>
-        <w:t xml:space="preserve"> </w:t>
-      </w:r>
-      <w:r>
-        <w:t xml:space="preserve">called</w:t>
-      </w:r>
-      <w:r>
-        <w:t xml:space="preserve"> </w:t>
-      </w:r>
-      <w:r>
-        <w:rPr>
-          <w:iCs/>
-          <w:i/>
-        </w:rPr>
-        <w:t xml:space="preserve">setup</w:t>
-      </w:r>
-      <w:r>
-        <w:t xml:space="preserve">. This</w:t>
-      </w:r>
-      <w:r>
-        <w:t xml:space="preserve"> </w:t>
-      </w:r>
-      <w:r>
-        <w:rPr>
-          <w:iCs/>
-          <w:i/>
-        </w:rPr>
-        <w:t xml:space="preserve">setup</w:t>
-      </w:r>
-      <w:r>
-        <w:t xml:space="preserve"> </w:t>
-      </w:r>
-      <w:r>
-        <w:t xml:space="preserve">file is then loaded into another file that designs the linelist</w:t>
-      </w:r>
-      <w:r>
-        <w:t xml:space="preserve"> </w:t>
-      </w:r>
-      <w:r>
-        <w:t xml:space="preserve">called</w:t>
-      </w:r>
-      <w:r>
-        <w:t xml:space="preserve"> </w:t>
-      </w:r>
-      <w:r>
-        <w:rPr>
-          <w:iCs/>
-          <w:i/>
-        </w:rPr>
-        <w:t xml:space="preserve">designer</w:t>
-      </w:r>
-      <w:r>
-        <w:t xml:space="preserve">. The designer creates the linelist, based on the configurations</w:t>
-      </w:r>
-      <w:r>
-        <w:t xml:space="preserve"> </w:t>
-      </w:r>
-      <w:r>
-        <w:t xml:space="preserve">of the</w:t>
-      </w:r>
-      <w:r>
-        <w:t xml:space="preserve"> </w:t>
-      </w:r>
-      <w:r>
-        <w:rPr>
-          <w:iCs/>
-          <w:i/>
-        </w:rPr>
-        <w:t xml:space="preserve">setup</w:t>
-      </w:r>
-      <w:r>
-        <w:t xml:space="preserve">. The linelist creation procedure is a 3-step process:</w:t>
-      </w:r>
-    </w:p>
-    <w:p>
-      <w:pPr>
-        <w:pStyle w:val="BodyText"/>
-      </w:pPr>
-      <w:r>
-        <w:t xml:space="preserve">1- Define your needs in the setup file:</w:t>
-      </w:r>
-      <w:r>
-        <w:t xml:space="preserve"> </w:t>
-      </w:r>
-      <w:r>
-        <w:t xml:space="preserve">The configuration of the file is inspired from Kobo’s XLS forms. No in-depth knowledge of Excel is required. A setup file is defined by disease, and can be used to create linelists in several languages.</w:t>
-      </w:r>
-    </w:p>
-    <w:p>
-      <w:pPr>
-        <w:pStyle w:val="BodyText"/>
-      </w:pPr>
-      <w:r>
-        <w:t xml:space="preserve">2- Download geographic data for the targeted area:</w:t>
-      </w:r>
-      <w:r>
-        <w:t xml:space="preserve"> </w:t>
-      </w:r>
-      <w:r>
-        <w:t xml:space="preserve">There is</w:t>
-      </w:r>
-      <w:r>
-        <w:t xml:space="preserve"> </w:t>
-      </w:r>
-      <w:hyperlink r:id="rId23">
-        <w:r>
-          <w:rPr>
-            <w:rStyle w:val="Hyperlink"/>
-          </w:rPr>
-          <w:t xml:space="preserve">an application</w:t>
-        </w:r>
-      </w:hyperlink>
-      <w:r>
-        <w:t xml:space="preserve"> </w:t>
-      </w:r>
-      <w:r>
-        <w:t xml:space="preserve">available online to download geographic data for the region of interest. It is updated as new geographical information becomes available.</w:t>
-      </w:r>
-    </w:p>
-    <w:p>
-      <w:pPr>
-        <w:pStyle w:val="BodyText"/>
-      </w:pPr>
-      <w:r>
-        <w:t xml:space="preserve">3- Generate the linelist by specifying the options in the designer.</w:t>
-      </w:r>
-    </w:p>
-    <w:bookmarkEnd w:id="24"/>
-    <w:bookmarkStart w:id="42" w:name="exercises"/>
-    <w:p>
-      <w:pPr>
-        <w:pStyle w:val="Heading1"/>
-      </w:pPr>
-      <w:r>
-        <w:t xml:space="preserve">Exercises</w:t>
-      </w:r>
-    </w:p>
-    <w:p>
-      <w:pPr>
-        <w:pStyle w:val="FirstParagraph"/>
-      </w:pPr>
-      <w:r>
-        <w:t xml:space="preserve">This series of 3 exercises explores the possibilities mentioned above, using a</w:t>
-      </w:r>
-      <w:r>
-        <w:t xml:space="preserve"> </w:t>
-      </w:r>
-      <w:r>
-        <w:t xml:space="preserve">measles setup file. The folders contain all the materials needed to perform</w:t>
+        <w:t xml:space="preserve">The folders contain all the materials needed to perform</w:t>
       </w:r>
       <w:r>
         <w:t xml:space="preserve"> </w:t>
@@ -826,13 +851,13 @@
         </w:tc>
       </w:tr>
     </w:tbl>
-    <w:bookmarkStart w:id="35" w:name="exercise-1-exploration."/>
+    <w:bookmarkStart w:id="35" w:name="exercise-1-getting-started."/>
     <w:p>
       <w:pPr>
         <w:pStyle w:val="Heading2"/>
       </w:pPr>
       <w:r>
-        <w:t xml:space="preserve">Exercise 1: Exploration.</w:t>
+        <w:t xml:space="preserve">Exercise 1: Getting started.</w:t>
       </w:r>
     </w:p>
     <w:p>
@@ -843,7 +868,7 @@
         </w:numPr>
       </w:pPr>
       <w:r>
-        <w:t xml:space="preserve">Open the file</w:t>
+        <w:t xml:space="preserve">Open the linelist</w:t>
       </w:r>
       <w:r>
         <w:t xml:space="preserve"> </w:t>
@@ -873,13 +898,7 @@
         <w:t xml:space="preserve"> </w:t>
       </w:r>
       <w:r>
-        <w:t xml:space="preserve">folder.</w:t>
-      </w:r>
-      <w:r>
-        <w:t xml:space="preserve"> </w:t>
-      </w:r>
-      <w:r>
-        <w:t xml:space="preserve">The file password is 5678.</w:t>
+        <w:t xml:space="preserve">folder. The file password is 5678. It contains a mock measles dataset.</w:t>
       </w:r>
     </w:p>
     <w:p>
@@ -890,7 +909,7 @@
         </w:numPr>
       </w:pPr>
       <w:r>
-        <w:t xml:space="preserve">Browse the linelist sheets.</w:t>
+        <w:t xml:space="preserve">Take a quick look at the different sheets to get an overview.</w:t>
       </w:r>
     </w:p>
     <w:p>
@@ -901,7 +920,39 @@
         </w:numPr>
       </w:pPr>
       <w:r>
-        <w:t xml:space="preserve">Fill in geographical data using the geo-Helper. Select the data you want.</w:t>
+        <w:t xml:space="preserve">In the</w:t>
+      </w:r>
+      <w:r>
+        <w:t xml:space="preserve"> </w:t>
+      </w:r>
+      <w:r>
+        <w:rPr>
+          <w:iCs/>
+          <w:i/>
+        </w:rPr>
+        <w:t xml:space="preserve">Linelist patients</w:t>
+      </w:r>
+      <w:r>
+        <w:t xml:space="preserve"> </w:t>
+      </w:r>
+      <w:r>
+        <w:t xml:space="preserve">sheet, add one or two patients manually. In particular, use the geo-Helper to enter the patient’s origin (see</w:t>
+      </w:r>
+      <w:r>
+        <w:t xml:space="preserve"> </w:t>
+      </w:r>
+      <w:r>
+        <w:rPr>
+          <w:iCs/>
+          <w:i/>
+        </w:rPr>
+        <w:t xml:space="preserve">Data Entry and Print</w:t>
+      </w:r>
+      <w:r>
+        <w:t xml:space="preserve"> </w:t>
+      </w:r>
+      <w:r>
+        <w:t xml:space="preserve">ribbon).</w:t>
       </w:r>
     </w:p>
     <w:p>
@@ -912,7 +963,47 @@
         </w:numPr>
       </w:pPr>
       <w:r>
-        <w:t xml:space="preserve">Explore univariate, bivariate and temporal analyses. Recompute the same analyses by filtering on people under 2 years of age.</w:t>
+        <w:t xml:space="preserve">Explore univariate, bivariate, temporal and spatial analyses. Use button in</w:t>
+      </w:r>
+      <w:r>
+        <w:t xml:space="preserve"> </w:t>
+      </w:r>
+      <w:r>
+        <w:rPr>
+          <w:iCs/>
+          <w:i/>
+        </w:rPr>
+        <w:t xml:space="preserve">Analyses Sheets</w:t>
+      </w:r>
+      <w:r>
+        <w:t xml:space="preserve"> </w:t>
+      </w:r>
+      <w:r>
+        <w:t xml:space="preserve">ribbon to recalculate the analyses.</w:t>
+      </w:r>
+    </w:p>
+    <w:p>
+      <w:pPr>
+        <w:numPr>
+          <w:ilvl w:val="1"/>
+          <w:numId w:val="1003"/>
+        </w:numPr>
+        <w:pStyle w:val="Compact"/>
+      </w:pPr>
+      <w:r>
+        <w:t xml:space="preserve">In the temporal analysis, change the start/end dates as well as the time unit of the analysis.</w:t>
+      </w:r>
+    </w:p>
+    <w:p>
+      <w:pPr>
+        <w:numPr>
+          <w:ilvl w:val="1"/>
+          <w:numId w:val="1003"/>
+        </w:numPr>
+        <w:pStyle w:val="Compact"/>
+      </w:pPr>
+      <w:r>
+        <w:t xml:space="preserve">In the spatial analysis, change the administrative level and divide by the population size to get attack rates (note we don’t have population estimates below the health-zone level).</w:t>
       </w:r>
     </w:p>
     <w:p>
@@ -923,13 +1014,115 @@
         </w:numPr>
       </w:pPr>
       <w:r>
-        <w:t xml:space="preserve">Export the filtered data with the anonymous export for MSF. Open and browse</w:t>
-      </w:r>
-      <w:r>
-        <w:t xml:space="preserve"> </w:t>
-      </w:r>
-      <w:r>
-        <w:t xml:space="preserve">the exported file. If you didn’t change the exports password, the password should be:</w:t>
+        <w:t xml:space="preserve">Go back to the</w:t>
+      </w:r>
+      <w:r>
+        <w:t xml:space="preserve"> </w:t>
+      </w:r>
+      <w:r>
+        <w:rPr>
+          <w:iCs/>
+          <w:i/>
+        </w:rPr>
+        <w:t xml:space="preserve">Linelist patients</w:t>
+      </w:r>
+      <w:r>
+        <w:t xml:space="preserve"> </w:t>
+      </w:r>
+      <w:r>
+        <w:t xml:space="preserve">and use the filters to show only patients under 2 years of age.</w:t>
+      </w:r>
+      <w:r>
+        <w:t xml:space="preserve"> </w:t>
+      </w:r>
+      <w:r>
+        <w:t xml:space="preserve">Then go back to the analyses sheets and recalculate (use button in</w:t>
+      </w:r>
+      <w:r>
+        <w:t xml:space="preserve"> </w:t>
+      </w:r>
+      <w:r>
+        <w:rPr>
+          <w:iCs/>
+          <w:i/>
+        </w:rPr>
+        <w:t xml:space="preserve">Analyses Sheets</w:t>
+      </w:r>
+      <w:r>
+        <w:t xml:space="preserve"> </w:t>
+      </w:r>
+      <w:r>
+        <w:t xml:space="preserve">ribbon).</w:t>
+      </w:r>
+    </w:p>
+    <w:p>
+      <w:pPr>
+        <w:numPr>
+          <w:ilvl w:val="0"/>
+          <w:numId w:val="1002"/>
+        </w:numPr>
+      </w:pPr>
+      <w:r>
+        <w:t xml:space="preserve">Export the filtered data using the</w:t>
+      </w:r>
+      <w:r>
+        <w:t xml:space="preserve"> </w:t>
+      </w:r>
+      <w:r>
+        <w:rPr>
+          <w:rStyle w:val="VerbatimChar"/>
+        </w:rPr>
+        <w:t xml:space="preserve">anonymous export for MSF</w:t>
+      </w:r>
+      <w:r>
+        <w:t xml:space="preserve"> </w:t>
+      </w:r>
+      <w:r>
+        <w:t xml:space="preserve">(see</w:t>
+      </w:r>
+      <w:r>
+        <w:t xml:space="preserve"> </w:t>
+      </w:r>
+      <w:r>
+        <w:rPr>
+          <w:iCs/>
+          <w:i/>
+        </w:rPr>
+        <w:t xml:space="preserve">Export button</w:t>
+      </w:r>
+      <w:r>
+        <w:t xml:space="preserve"> </w:t>
+      </w:r>
+      <w:r>
+        <w:t xml:space="preserve">in</w:t>
+      </w:r>
+      <w:r>
+        <w:t xml:space="preserve"> </w:t>
+      </w:r>
+      <w:r>
+        <w:rPr>
+          <w:iCs/>
+          <w:i/>
+        </w:rPr>
+        <w:t xml:space="preserve">Admin</w:t>
+      </w:r>
+      <w:r>
+        <w:t xml:space="preserve"> </w:t>
+      </w:r>
+      <w:r>
+        <w:t xml:space="preserve">ribbon).</w:t>
+      </w:r>
+      <w:r>
+        <w:t xml:space="preserve"> </w:t>
+      </w:r>
+      <w:r>
+        <w:t xml:space="preserve">Open and browse the exported file. If you didn’t change the password,</w:t>
+      </w:r>
+      <w:r>
+        <w:t xml:space="preserve"> </w:t>
+      </w:r>
+      <w:r>
+        <w:t xml:space="preserve">it should be:</w:t>
       </w:r>
       <w:r>
         <w:t xml:space="preserve"> </w:t>
@@ -945,24 +1138,66 @@
         <w:t xml:space="preserve">.</w:t>
       </w:r>
     </w:p>
-    <w:bookmarkEnd w:id="35"/>
-    <w:bookmarkStart w:id="38" w:name="exercise-2-modifying-the-setup-file"/>
-    <w:p>
-      <w:pPr>
-        <w:pStyle w:val="Heading2"/>
-      </w:pPr>
-      <w:r>
-        <w:t xml:space="preserve">Exercise 2: Modifying the setup file</w:t>
-      </w:r>
-    </w:p>
     <w:p>
       <w:pPr>
         <w:numPr>
           <w:ilvl w:val="0"/>
-          <w:numId w:val="1003"/>
+          <w:numId w:val="1002"/>
         </w:numPr>
       </w:pPr>
       <w:r>
+        <w:t xml:space="preserve">Finally, print a register book for the</w:t>
+      </w:r>
+      <w:r>
+        <w:t xml:space="preserve"> </w:t>
+      </w:r>
+      <w:r>
+        <w:rPr>
+          <w:rStyle w:val="VerbatimChar"/>
+        </w:rPr>
+        <w:t xml:space="preserve">Linelist patients</w:t>
+      </w:r>
+      <w:r>
+        <w:t xml:space="preserve"> </w:t>
+      </w:r>
+      <w:r>
+        <w:t xml:space="preserve">(see</w:t>
+      </w:r>
+      <w:r>
+        <w:t xml:space="preserve"> </w:t>
+      </w:r>
+      <w:r>
+        <w:rPr>
+          <w:iCs/>
+          <w:i/>
+        </w:rPr>
+        <w:t xml:space="preserve">Data Entry and Print</w:t>
+      </w:r>
+      <w:r>
+        <w:t xml:space="preserve"> </w:t>
+      </w:r>
+      <w:r>
+        <w:t xml:space="preserve">ribbon).</w:t>
+      </w:r>
+    </w:p>
+    <w:bookmarkEnd w:id="35"/>
+    <w:bookmarkStart w:id="41" w:name="X7f49108d9768c943a6522b4040edd38d5946d9c"/>
+    <w:p>
+      <w:pPr>
+        <w:pStyle w:val="Heading2"/>
+      </w:pPr>
+      <w:r>
+        <w:t xml:space="preserve">Exercise 2: Upgrade the linelist and migrate data</w:t>
+      </w:r>
+    </w:p>
+    <w:p>
+      <w:pPr>
+        <w:numPr>
+          <w:ilvl w:val="0"/>
+          <w:numId w:val="1004"/>
+        </w:numPr>
+      </w:pPr>
+      <w:r>
         <w:t xml:space="preserve">Open the setup file</w:t>
       </w:r>
       <w:r>
@@ -993,147 +1228,35 @@
         <w:t xml:space="preserve"> </w:t>
       </w:r>
       <w:r>
-        <w:t xml:space="preserve">folder.</w:t>
-      </w:r>
-      <w:r>
-        <w:t xml:space="preserve"> </w:t>
-      </w:r>
-      <w:r>
-        <w:t xml:space="preserve">We want to add the following variables:</w:t>
+        <w:t xml:space="preserve">folder. This setup file corresponds to the linelist you’ve been working with.</w:t>
+      </w:r>
+      <w:r>
+        <w:t xml:space="preserve"> </w:t>
+      </w:r>
+      <w:r>
+        <w:t xml:space="preserve">Take a look at the different sheets and see how they relate to the linelist.</w:t>
+      </w:r>
+    </w:p>
+    <w:p>
+      <w:pPr>
+        <w:numPr>
+          <w:ilvl w:val="0"/>
+          <w:numId w:val="1004"/>
+        </w:numPr>
+      </w:pPr>
+      <w:r>
+        <w:t xml:space="preserve">Now, we would like to add the following variables:</w:t>
       </w:r>
     </w:p>
     <w:p>
       <w:pPr>
         <w:numPr>
           <w:ilvl w:val="1"/>
-          <w:numId w:val="1004"/>
-        </w:numPr>
-        <w:pStyle w:val="Compact"/>
-      </w:pPr>
-      <w:r>
-        <w:t xml:space="preserve">In the</w:t>
-      </w:r>
-      <w:r>
-        <w:t xml:space="preserve"> </w:t>
-      </w:r>
-      <w:r>
-        <w:rPr>
-          <w:iCs/>
-          <w:i/>
-        </w:rPr>
-        <w:t xml:space="preserve">Admission</w:t>
-      </w:r>
-      <w:r>
-        <w:t xml:space="preserve"> </w:t>
-      </w:r>
-      <w:r>
-        <w:t xml:space="preserve">section of</w:t>
-      </w:r>
-      <w:r>
-        <w:t xml:space="preserve"> </w:t>
-      </w:r>
-      <w:r>
-        <w:rPr>
-          <w:iCs/>
-          <w:i/>
-        </w:rPr>
-        <w:t xml:space="preserve">Linelist patients</w:t>
-      </w:r>
-      <w:r>
-        <w:t xml:space="preserve"> </w:t>
-      </w:r>
-      <w:r>
-        <w:t xml:space="preserve">sheet, just before the</w:t>
-      </w:r>
-      <w:r>
-        <w:t xml:space="preserve"> </w:t>
-      </w:r>
-      <w:r>
-        <w:rPr>
-          <w:iCs/>
-          <w:i/>
-        </w:rPr>
-        <w:t xml:space="preserve">hospitalisation</w:t>
-      </w:r>
-      <w:r>
-        <w:t xml:space="preserve"> </w:t>
-      </w:r>
-      <w:r>
-        <w:t xml:space="preserve">sub-section:</w:t>
-      </w:r>
-    </w:p>
-    <w:p>
-      <w:pPr>
-        <w:numPr>
-          <w:ilvl w:val="2"/>
           <w:numId w:val="1005"/>
         </w:numPr>
         <w:pStyle w:val="Compact"/>
       </w:pPr>
       <w:r>
-        <w:rPr>
-          <w:rStyle w:val="VerbatimChar"/>
-        </w:rPr>
-        <w:t xml:space="preserve">muac</w:t>
-      </w:r>
-      <w:r>
-        <w:t xml:space="preserve"> </w:t>
-      </w:r>
-      <w:r>
-        <w:t xml:space="preserve">(MUAC) which takes three values:</w:t>
-      </w:r>
-      <w:r>
-        <w:t xml:space="preserve"> </w:t>
-      </w:r>
-      <w:r>
-        <w:t xml:space="preserve">“</w:t>
-      </w:r>
-      <w:r>
-        <w:t xml:space="preserve">Green (125+mm)</w:t>
-      </w:r>
-      <w:r>
-        <w:t xml:space="preserve">”</w:t>
-      </w:r>
-      <w:r>
-        <w:t xml:space="preserve">,</w:t>
-      </w:r>
-      <w:r>
-        <w:t xml:space="preserve"> </w:t>
-      </w:r>
-      <w:r>
-        <w:t xml:space="preserve">“</w:t>
-      </w:r>
-      <w:r>
-        <w:t xml:space="preserve">Yellow (115-124mm)</w:t>
-      </w:r>
-      <w:r>
-        <w:t xml:space="preserve">”</w:t>
-      </w:r>
-      <w:r>
-        <w:t xml:space="preserve">,</w:t>
-      </w:r>
-      <w:r>
-        <w:t xml:space="preserve"> </w:t>
-      </w:r>
-      <w:r>
-        <w:t xml:space="preserve">“</w:t>
-      </w:r>
-      <w:r>
-        <w:t xml:space="preserve">Red (&lt; 115mm)</w:t>
-      </w:r>
-      <w:r>
-        <w:t xml:space="preserve">”</w:t>
-      </w:r>
-    </w:p>
-    <w:p>
-      <w:pPr>
-        <w:numPr>
-          <w:ilvl w:val="1"/>
-          <w:numId w:val="1004"/>
-        </w:numPr>
-        <w:pStyle w:val="Compact"/>
-      </w:pPr>
-      <w:r>
         <w:t xml:space="preserve">In the</w:t>
       </w:r>
       <w:r>
@@ -1144,7 +1267,7 @@
           <w:iCs/>
           <w:i/>
         </w:rPr>
-        <w:t xml:space="preserve">Vaccination</w:t>
+        <w:t xml:space="preserve">Admission</w:t>
       </w:r>
       <w:r>
         <w:t xml:space="preserve"> </w:t>
@@ -1166,20 +1289,29 @@
         <w:t xml:space="preserve"> </w:t>
       </w:r>
       <w:r>
-        <w:t xml:space="preserve">sheet, just after</w:t>
-      </w:r>
-      <w:r>
-        <w:t xml:space="preserve"> </w:t>
-      </w:r>
-      <w:r>
-        <w:rPr>
-          <w:iCs/>
-          <w:i/>
-        </w:rPr>
-        <w:t xml:space="preserve">Vaccination against measles</w:t>
-      </w:r>
-      <w:r>
-        <w:t xml:space="preserve">:</w:t>
+        <w:t xml:space="preserve">sheet, just before</w:t>
+      </w:r>
+      <w:r>
+        <w:t xml:space="preserve"> </w:t>
+      </w:r>
+      <w:r>
+        <w:t xml:space="preserve">the</w:t>
+      </w:r>
+      <w:r>
+        <w:t xml:space="preserve"> </w:t>
+      </w:r>
+      <w:r>
+        <w:rPr>
+          <w:iCs/>
+          <w:i/>
+        </w:rPr>
+        <w:t xml:space="preserve">hospitalisation</w:t>
+      </w:r>
+      <w:r>
+        <w:t xml:space="preserve"> </w:t>
+      </w:r>
+      <w:r>
+        <w:t xml:space="preserve">sub-section:</w:t>
       </w:r>
     </w:p>
     <w:p>
@@ -1191,50 +1323,232 @@
         <w:pStyle w:val="Compact"/>
       </w:pPr>
       <w:r>
+        <w:t xml:space="preserve">A variable called</w:t>
+      </w:r>
+      <w:r>
+        <w:t xml:space="preserve"> </w:t>
+      </w:r>
+      <w:r>
         <w:rPr>
           <w:rStyle w:val="VerbatimChar"/>
         </w:rPr>
-        <w:t xml:space="preserve">vacci_measles_doses</w:t>
-      </w:r>
-      <w:r>
-        <w:t xml:space="preserve"> </w:t>
-      </w:r>
-      <w:r>
-        <w:t xml:space="preserve">(Number of doses received) which is a numeric variable.</w:t>
+        <w:t xml:space="preserve">muac</w:t>
+      </w:r>
+      <w:r>
+        <w:t xml:space="preserve"> </w:t>
+      </w:r>
+      <w:r>
+        <w:t xml:space="preserve">(MUAC) that can take three values:</w:t>
+      </w:r>
+      <w:r>
+        <w:t xml:space="preserve"> </w:t>
+      </w:r>
+      <w:r>
+        <w:t xml:space="preserve">“</w:t>
+      </w:r>
+      <w:r>
+        <w:t xml:space="preserve">Green (125+mm)</w:t>
+      </w:r>
+      <w:r>
+        <w:t xml:space="preserve">”</w:t>
+      </w:r>
+      <w:r>
+        <w:t xml:space="preserve">,</w:t>
+      </w:r>
+      <w:r>
+        <w:t xml:space="preserve"> </w:t>
+      </w:r>
+      <w:r>
+        <w:t xml:space="preserve">“</w:t>
+      </w:r>
+      <w:r>
+        <w:t xml:space="preserve">Yellow</w:t>
+      </w:r>
+      <w:r>
+        <w:t xml:space="preserve"> </w:t>
+      </w:r>
+      <w:r>
+        <w:t xml:space="preserve">(115-124mm)</w:t>
+      </w:r>
+      <w:r>
+        <w:t xml:space="preserve">”</w:t>
+      </w:r>
+      <w:r>
+        <w:t xml:space="preserve">,</w:t>
+      </w:r>
+      <w:r>
+        <w:t xml:space="preserve"> </w:t>
+      </w:r>
+      <w:r>
+        <w:t xml:space="preserve">“</w:t>
+      </w:r>
+      <w:r>
+        <w:t xml:space="preserve">Red (&lt; 115mm)</w:t>
+      </w:r>
+      <w:r>
+        <w:t xml:space="preserve">”</w:t>
+      </w:r>
+    </w:p>
+    <w:p>
+      <w:pPr>
+        <w:numPr>
+          <w:ilvl w:val="1"/>
+          <w:numId w:val="1005"/>
+        </w:numPr>
+        <w:pStyle w:val="Compact"/>
+      </w:pPr>
+      <w:r>
+        <w:t xml:space="preserve">In the</w:t>
+      </w:r>
+      <w:r>
+        <w:t xml:space="preserve"> </w:t>
+      </w:r>
+      <w:r>
+        <w:rPr>
+          <w:iCs/>
+          <w:i/>
+        </w:rPr>
+        <w:t xml:space="preserve">Vaccination</w:t>
+      </w:r>
+      <w:r>
+        <w:t xml:space="preserve"> </w:t>
+      </w:r>
+      <w:r>
+        <w:t xml:space="preserve">section of</w:t>
+      </w:r>
+      <w:r>
+        <w:t xml:space="preserve"> </w:t>
+      </w:r>
+      <w:r>
+        <w:rPr>
+          <w:iCs/>
+          <w:i/>
+        </w:rPr>
+        <w:t xml:space="preserve">Linelist patients</w:t>
+      </w:r>
+      <w:r>
+        <w:t xml:space="preserve"> </w:t>
+      </w:r>
+      <w:r>
+        <w:t xml:space="preserve">sheet, just</w:t>
+      </w:r>
+      <w:r>
+        <w:t xml:space="preserve"> </w:t>
+      </w:r>
+      <w:r>
+        <w:t xml:space="preserve">after</w:t>
+      </w:r>
+      <w:r>
+        <w:t xml:space="preserve"> </w:t>
+      </w:r>
+      <w:r>
+        <w:rPr>
+          <w:iCs/>
+          <w:i/>
+        </w:rPr>
+        <w:t xml:space="preserve">Vaccination against measles</w:t>
+      </w:r>
+      <w:r>
+        <w:t xml:space="preserve">:</w:t>
       </w:r>
     </w:p>
     <w:p>
       <w:pPr>
         <w:numPr>
           <w:ilvl w:val="2"/>
-          <w:numId w:val="1006"/>
+          <w:numId w:val="1007"/>
         </w:numPr>
         <w:pStyle w:val="Compact"/>
       </w:pPr>
       <w:r>
-        <w:t xml:space="preserve">Add a validation to this variable to make sure it’s between 0 and 4.</w:t>
+        <w:t xml:space="preserve">A variable called</w:t>
+      </w:r>
+      <w:r>
+        <w:t xml:space="preserve"> </w:t>
+      </w:r>
+      <w:r>
+        <w:rPr>
+          <w:rStyle w:val="VerbatimChar"/>
+        </w:rPr>
+        <w:t xml:space="preserve">vacci_measles_doses</w:t>
+      </w:r>
+      <w:r>
+        <w:t xml:space="preserve"> </w:t>
+      </w:r>
+      <w:r>
+        <w:t xml:space="preserve">(Number of doses received) which is a</w:t>
+      </w:r>
+      <w:r>
+        <w:t xml:space="preserve"> </w:t>
+      </w:r>
+      <w:r>
+        <w:t xml:space="preserve">numeric variable.</w:t>
+      </w:r>
+    </w:p>
+    <w:p>
+      <w:pPr>
+        <w:numPr>
+          <w:ilvl w:val="2"/>
+          <w:numId w:val="1007"/>
+        </w:numPr>
+        <w:pStyle w:val="Compact"/>
+      </w:pPr>
+      <w:r>
+        <w:t xml:space="preserve">Create a data validation rule to ensure that this variable remains between 0 and</w:t>
       </w:r>
     </w:p>
     <w:p>
       <w:pPr>
         <w:numPr>
           <w:ilvl w:val="0"/>
-          <w:numId w:val="1003"/>
+          <w:numId w:val="1004"/>
         </w:numPr>
       </w:pPr>
       <w:r>
-        <w:t xml:space="preserve">Translate the added labels into French</w:t>
+        <w:t xml:space="preserve">Translate newly added labels into French (see</w:t>
+      </w:r>
+      <w:r>
+        <w:t xml:space="preserve"> </w:t>
+      </w:r>
+      <w:r>
+        <w:rPr>
+          <w:iCs/>
+          <w:i/>
+        </w:rPr>
+        <w:t xml:space="preserve">Setup Options</w:t>
+      </w:r>
+      <w:r>
+        <w:t xml:space="preserve"> </w:t>
+      </w:r>
+      <w:r>
+        <w:t xml:space="preserve">ribbon).</w:t>
       </w:r>
     </w:p>
     <w:p>
       <w:pPr>
         <w:numPr>
           <w:ilvl w:val="0"/>
-          <w:numId w:val="1003"/>
+          <w:numId w:val="1004"/>
         </w:numPr>
       </w:pPr>
       <w:r>
-        <w:t xml:space="preserve">Check the setup for errors.</w:t>
+        <w:t xml:space="preserve">Check the setup for potential errors (see</w:t>
+      </w:r>
+      <w:r>
+        <w:t xml:space="preserve"> </w:t>
+      </w:r>
+      <w:r>
+        <w:rPr>
+          <w:iCs/>
+          <w:i/>
+        </w:rPr>
+        <w:t xml:space="preserve">Setup Options</w:t>
+      </w:r>
+      <w:r>
+        <w:t xml:space="preserve"> </w:t>
+      </w:r>
+      <w:r>
+        <w:t xml:space="preserve">ribbon).</w:t>
       </w:r>
     </w:p>
     <w:tbl>
@@ -1394,8 +1708,9 @@
       <w:pPr>
         <w:numPr>
           <w:ilvl w:val="0"/>
-          <w:numId w:val="1007"/>
+          <w:numId w:val="1009"/>
         </w:numPr>
+        <w:pStyle w:val="Compact"/>
       </w:pPr>
       <w:r>
         <w:t xml:space="preserve">Regenerate a new linelist named</w:t>
@@ -1413,25 +1728,13 @@
         <w:t xml:space="preserve"> </w:t>
       </w:r>
       <w:r>
-        <w:t xml:space="preserve">using the designer. Save the linelist</w:t>
-      </w:r>
-      <w:r>
-        <w:t xml:space="preserve"> </w:t>
-      </w:r>
-      <w:r>
-        <w:t xml:space="preserve">in the demo folder, making sure you’ve selected</w:t>
-      </w:r>
-      <w:r>
-        <w:t xml:space="preserve"> </w:t>
-      </w:r>
-      <w:r>
-        <w:t xml:space="preserve">English as the language.</w:t>
-      </w:r>
-      <w:r>
-        <w:t xml:space="preserve"> </w:t>
-      </w:r>
-      <w:r>
-        <w:t xml:space="preserve">You’ll use the file</w:t>
+        <w:t xml:space="preserve">using the</w:t>
+      </w:r>
+      <w:r>
+        <w:t xml:space="preserve"> </w:t>
+      </w:r>
+      <w:r>
+        <w:t xml:space="preserve">designer located in the</w:t>
       </w:r>
       <w:r>
         <w:t xml:space="preserve"> </w:t>
@@ -1440,6 +1743,27 @@
         <w:rPr>
           <w:rStyle w:val="VerbatimChar"/>
         </w:rPr>
+        <w:t xml:space="preserve">designer</w:t>
+      </w:r>
+      <w:r>
+        <w:t xml:space="preserve"> </w:t>
+      </w:r>
+      <w:r>
+        <w:t xml:space="preserve">folder. Save the linelist in the demo folder, making sure you’ve</w:t>
+      </w:r>
+      <w:r>
+        <w:t xml:space="preserve"> </w:t>
+      </w:r>
+      <w:r>
+        <w:t xml:space="preserve">selected English as the language. You’ll use the file</w:t>
+      </w:r>
+      <w:r>
+        <w:t xml:space="preserve"> </w:t>
+      </w:r>
+      <w:r>
+        <w:rPr>
+          <w:rStyle w:val="VerbatimChar"/>
+        </w:rPr>
         <w:t xml:space="preserve">geobase-cod-2023-03-13_20230612.xlsx</w:t>
       </w:r>
       <w:r>
@@ -1461,24 +1785,154 @@
         <w:t xml:space="preserve"> </w:t>
       </w:r>
       <w:r>
-        <w:t xml:space="preserve">folder</w:t>
-      </w:r>
-      <w:r>
-        <w:t xml:space="preserve"> </w:t>
-      </w:r>
-      <w:r>
-        <w:t xml:space="preserve">as your geobase.</w:t>
-      </w:r>
-    </w:p>
+        <w:t xml:space="preserve">folder as your</w:t>
+      </w:r>
+      <w:r>
+        <w:t xml:space="preserve"> </w:t>
+      </w:r>
+      <w:r>
+        <w:t xml:space="preserve">geobase.</w:t>
+      </w:r>
+    </w:p>
+    <w:tbl>
+      <w:tblPr>
+        <w:tblStyle w:val="Table"/>
+        <w:tblLook w:firstRow="0" w:lastRow="0" w:firstColumn="0" w:lastColumn="0" w:noHBand="0" w:noVBand="0" w:val="0000"/>
+        <w:tblBorders>
+          <w:left w:val="single" w:sz="24" w:space="0" w:color="EB9113"/>
+        </w:tblBorders>
+        <w:tblCellMar>
+          <w:left w:w="0" w:type="dxa"/>
+          <w:right w:w="0" w:type="dxa"/>
+        </w:tblCellMar>
+        <w:tblInd w:w="164" w:type="dxa"/>
+      </w:tblPr>
+      <w:tr>
+        <w:trPr>
+          <w:cantSplit/>
+        </w:trPr>
+        <w:tc>
+          <w:tcPr>
+            <w:tcMar>
+              <w:left w:w="144" w:type="dxa"/>
+              <w:right w:w="144" w:type="dxa"/>
+            </w:tcMar>
+          </w:tcPr>
+          <w:p>
+            <w:pPr>
+              <w:pStyle w:val="FirstParagraph"/>
+            </w:pPr>
+            <w:pPr>
+              <w:spacing w:before="0" w:after="8"/>
+              <w:jc w:val="center"/>
+            </w:pPr>
+            <w:r>
+              <w:drawing>
+                <wp:inline>
+                  <wp:extent cx="152400" cy="152400"/>
+                  <wp:effectExtent b="0" l="0" r="0" t="0"/>
+                  <wp:docPr descr="" title="" id="39" name="Picture"/>
+                  <a:graphic>
+                    <a:graphicData uri="http://schemas.openxmlformats.org/drawingml/2006/picture">
+                      <pic:pic>
+                        <pic:nvPicPr>
+                          <pic:cNvPr descr="C:\PROGRA~1\Quarto\share\formats\docx\warning.png" id="40" name="Picture"/>
+                          <pic:cNvPicPr>
+                            <a:picLocks noChangeArrowheads="1" noChangeAspect="1"/>
+                          </pic:cNvPicPr>
+                        </pic:nvPicPr>
+                        <pic:blipFill>
+                          <a:blip r:embed="rId38"/>
+                          <a:stretch>
+                            <a:fillRect/>
+                          </a:stretch>
+                        </pic:blipFill>
+                        <pic:spPr bwMode="auto">
+                          <a:xfrm>
+                            <a:off x="0" y="0"/>
+                            <a:ext cx="152400" cy="152400"/>
+                          </a:xfrm>
+                          <a:prstGeom prst="rect">
+                            <a:avLst/>
+                          </a:prstGeom>
+                          <a:noFill/>
+                          <a:ln w="9525">
+                            <a:noFill/>
+                            <a:headEnd/>
+                            <a:tailEnd/>
+                          </a:ln>
+                        </pic:spPr>
+                      </pic:pic>
+                    </a:graphicData>
+                  </a:graphic>
+                </wp:inline>
+              </w:drawing>
+            </w:r>
+          </w:p>
+        </w:tc>
+        <w:tc>
+          <w:p>
+            <w:pPr>
+              <w:pStyle w:val="BodyText"/>
+            </w:pPr>
+            <w:pPr>
+              <w:spacing w:before="16" w:after="64"/>
+            </w:pPr>
+            <w:r>
+              <w:rPr>
+                <w:bCs/>
+                <w:b/>
+              </w:rPr>
+              <w:t xml:space="preserve">Mac Users</w:t>
+            </w:r>
+          </w:p>
+          <w:p>
+            <w:pPr>
+              <w:pStyle w:val="BodyText"/>
+            </w:pPr>
+            <w:pPr>
+              <w:spacing w:before="16"/>
+            </w:pPr>
+            <w:r>
+              <w:t xml:space="preserve">Sometimes generating the linelist using a ribbon file can fail on Mac. In that case, it will default back to a linelist with button instead, but you should be able to pursue the exercices with this linelist. We are working to provide full support for Ribbon on Mac Os.</w:t>
+            </w:r>
+          </w:p>
+          <w:p>
+            <w:pPr>
+              <w:pStyle w:val="BodyText"/>
+            </w:pPr>
+            <w:pPr>
+              <w:spacing w:after="16"/>
+            </w:pPr>
+            <w:r>
+              <w:t xml:space="preserve">You might experience screen flickering during the linelist creation process.</w:t>
+            </w:r>
+          </w:p>
+        </w:tc>
+      </w:tr>
+    </w:tbl>
     <w:p>
       <w:pPr>
         <w:numPr>
           <w:ilvl w:val="0"/>
-          <w:numId w:val="1007"/>
+          <w:numId w:val="1010"/>
         </w:numPr>
-      </w:pPr>
-      <w:r>
-        <w:t xml:space="preserve">Import the data</w:t>
+        <w:pStyle w:val="Compact"/>
+      </w:pPr>
+      <w:r>
+        <w:t xml:space="preserve">You are now ready to migrate your data from the old to the new linelist. You need to proceed in 2 steps:</w:t>
+      </w:r>
+    </w:p>
+    <w:p>
+      <w:pPr>
+        <w:numPr>
+          <w:ilvl w:val="1"/>
+          <w:numId w:val="1011"/>
+        </w:numPr>
+        <w:pStyle w:val="Compact"/>
+      </w:pPr>
+      <w:r>
+        <w:t xml:space="preserve">First, go back to the linelist</w:t>
       </w:r>
       <w:r>
         <w:t xml:space="preserve"> </w:t>
@@ -1487,13 +1941,86 @@
         <w:rPr>
           <w:rStyle w:val="VerbatimChar"/>
         </w:rPr>
-        <w:t xml:space="preserve">import_linelist_en.xlsx</w:t>
-      </w:r>
-      <w:r>
-        <w:t xml:space="preserve"> </w:t>
-      </w:r>
-      <w:r>
-        <w:t xml:space="preserve">located in the</w:t>
+        <w:t xml:space="preserve">linelist_measles_en_ex1.xlsb</w:t>
+      </w:r>
+      <w:r>
+        <w:t xml:space="preserve"> </w:t>
+      </w:r>
+      <w:r>
+        <w:t xml:space="preserve">and remove all filters (see</w:t>
+      </w:r>
+      <w:r>
+        <w:t xml:space="preserve"> </w:t>
+      </w:r>
+      <w:r>
+        <w:rPr>
+          <w:iCs/>
+          <w:i/>
+        </w:rPr>
+        <w:t xml:space="preserve">Data Entry and Print</w:t>
+      </w:r>
+      <w:r>
+        <w:t xml:space="preserve"> </w:t>
+      </w:r>
+      <w:r>
+        <w:t xml:space="preserve">ribbon). Then, export the data (see</w:t>
+      </w:r>
+      <w:r>
+        <w:t xml:space="preserve"> </w:t>
+      </w:r>
+      <w:r>
+        <w:rPr>
+          <w:iCs/>
+          <w:i/>
+        </w:rPr>
+        <w:t xml:space="preserve">Admin</w:t>
+      </w:r>
+      <w:r>
+        <w:t xml:space="preserve"> </w:t>
+      </w:r>
+      <w:r>
+        <w:t xml:space="preserve">ribbon &gt;</w:t>
+      </w:r>
+      <w:r>
+        <w:t xml:space="preserve"> </w:t>
+      </w:r>
+      <w:r>
+        <w:rPr>
+          <w:iCs/>
+          <w:i/>
+        </w:rPr>
+        <w:t xml:space="preserve">Advance Options</w:t>
+      </w:r>
+      <w:r>
+        <w:t xml:space="preserve"> </w:t>
+      </w:r>
+      <w:r>
+        <w:t xml:space="preserve">&gt;</w:t>
+      </w:r>
+      <w:r>
+        <w:t xml:space="preserve"> </w:t>
+      </w:r>
+      <w:r>
+        <w:rPr>
+          <w:iCs/>
+          <w:i/>
+        </w:rPr>
+        <w:t xml:space="preserve">Export data</w:t>
+      </w:r>
+      <w:r>
+        <w:t xml:space="preserve">) to a location of your choice. This migration file contains all your data.</w:t>
+      </w:r>
+    </w:p>
+    <w:p>
+      <w:pPr>
+        <w:numPr>
+          <w:ilvl w:val="1"/>
+          <w:numId w:val="1011"/>
+        </w:numPr>
+        <w:pStyle w:val="Compact"/>
+      </w:pPr>
+      <w:r>
+        <w:t xml:space="preserve">Second, go back to the new linelist</w:t>
       </w:r>
       <w:r>
         <w:t xml:space="preserve"> </w:t>
@@ -1502,23 +2029,68 @@
         <w:rPr>
           <w:rStyle w:val="VerbatimChar"/>
         </w:rPr>
-        <w:t xml:space="preserve">data</w:t>
-      </w:r>
-      <w:r>
-        <w:t xml:space="preserve"> </w:t>
-      </w:r>
-      <w:r>
-        <w:t xml:space="preserve">folder into the linelist.</w:t>
-      </w:r>
-      <w:r>
-        <w:t xml:space="preserve"> </w:t>
-      </w:r>
-      <w:r>
-        <w:t xml:space="preserve">Look at the data that has not been imported and browse the data in the linelist.</w:t>
-      </w:r>
-    </w:p>
-    <w:bookmarkEnd w:id="38"/>
-    <w:bookmarkStart w:id="41" w:name="exercise-3-analysis"/>
+        <w:t xml:space="preserve">linelist_measles_en_ex2.xlsb</w:t>
+      </w:r>
+      <w:r>
+        <w:t xml:space="preserve"> </w:t>
+      </w:r>
+      <w:r>
+        <w:t xml:space="preserve">and import the migration file (see</w:t>
+      </w:r>
+      <w:r>
+        <w:t xml:space="preserve"> </w:t>
+      </w:r>
+      <w:r>
+        <w:rPr>
+          <w:iCs/>
+          <w:i/>
+        </w:rPr>
+        <w:t xml:space="preserve">Admin</w:t>
+      </w:r>
+      <w:r>
+        <w:t xml:space="preserve"> </w:t>
+      </w:r>
+      <w:r>
+        <w:t xml:space="preserve">ribbon &gt;</w:t>
+      </w:r>
+      <w:r>
+        <w:t xml:space="preserve"> </w:t>
+      </w:r>
+      <w:r>
+        <w:rPr>
+          <w:iCs/>
+          <w:i/>
+        </w:rPr>
+        <w:t xml:space="preserve">Advance Options</w:t>
+      </w:r>
+      <w:r>
+        <w:t xml:space="preserve"> </w:t>
+      </w:r>
+      <w:r>
+        <w:t xml:space="preserve">&gt;</w:t>
+      </w:r>
+      <w:r>
+        <w:t xml:space="preserve"> </w:t>
+      </w:r>
+      <w:r>
+        <w:rPr>
+          <w:iCs/>
+          <w:i/>
+        </w:rPr>
+        <w:t xml:space="preserve">Import data</w:t>
+      </w:r>
+      <w:r>
+        <w:t xml:space="preserve">).</w:t>
+      </w:r>
+      <w:r>
+        <w:t xml:space="preserve"> </w:t>
+      </w:r>
+      <w:r>
+        <w:t xml:space="preserve">Look at the importation report and browse the data in the new linelist.</w:t>
+      </w:r>
+    </w:p>
+    <w:bookmarkEnd w:id="41"/>
+    <w:bookmarkStart w:id="44" w:name="exercise-3-analysis"/>
     <w:p>
       <w:pPr>
         <w:pStyle w:val="Heading2"/>
@@ -1532,7 +2104,7 @@
         <w:pStyle w:val="FirstParagraph"/>
       </w:pPr>
       <w:r>
-        <w:t xml:space="preserve">We’ve decided to add some analyses on</w:t>
+        <w:t xml:space="preserve">We’ve decided to add some analyses on the type of discharge (variable</w:t>
       </w:r>
       <w:r>
         <w:t xml:space="preserve"> </w:t>
@@ -1544,21 +2116,24 @@
         <w:t xml:space="preserve">outcome</w:t>
       </w:r>
       <w:r>
-        <w:t xml:space="preserve"> </w:t>
-      </w:r>
-      <w:r>
-        <w:t xml:space="preserve">(Type of discharge) to the linelist.</w:t>
+        <w:t xml:space="preserve">) to</w:t>
+      </w:r>
+      <w:r>
+        <w:t xml:space="preserve"> </w:t>
+      </w:r>
+      <w:r>
+        <w:t xml:space="preserve">the linelist.</w:t>
       </w:r>
     </w:p>
     <w:p>
       <w:pPr>
         <w:numPr>
           <w:ilvl w:val="0"/>
-          <w:numId w:val="1008"/>
+          <w:numId w:val="1012"/>
         </w:numPr>
       </w:pPr>
       <w:r>
-        <w:t xml:space="preserve">Open the setup</w:t>
+        <w:t xml:space="preserve">Open the setup file</w:t>
       </w:r>
       <w:r>
         <w:t xml:space="preserve"> </w:t>
@@ -1573,7 +2148,7 @@
         <w:t xml:space="preserve"> </w:t>
       </w:r>
       <w:r>
-        <w:t xml:space="preserve">in the</w:t>
+        <w:t xml:space="preserve">located in the</w:t>
       </w:r>
       <w:r>
         <w:t xml:space="preserve"> </w:t>
@@ -1595,61 +2170,236 @@
       <w:pPr>
         <w:numPr>
           <w:ilvl w:val="0"/>
-          <w:numId w:val="1008"/>
+          <w:numId w:val="1012"/>
         </w:numPr>
       </w:pPr>
       <w:r>
-        <w:t xml:space="preserve">In the analyses sheet, add a univariate table showing the number of patients by type of discharge. Add percentages and a graph for this table.</w:t>
+        <w:t xml:space="preserve">In the</w:t>
+      </w:r>
+      <w:r>
+        <w:t xml:space="preserve"> </w:t>
+      </w:r>
+      <w:r>
+        <w:rPr>
+          <w:iCs/>
+          <w:i/>
+        </w:rPr>
+        <w:t xml:space="preserve">Analysis</w:t>
+      </w:r>
+      <w:r>
+        <w:t xml:space="preserve"> </w:t>
+      </w:r>
+      <w:r>
+        <w:t xml:space="preserve">sheet, section</w:t>
+      </w:r>
+      <w:r>
+        <w:t xml:space="preserve"> </w:t>
+      </w:r>
+      <w:r>
+        <w:rPr>
+          <w:iCs/>
+          <w:i/>
+        </w:rPr>
+        <w:t xml:space="preserve">Univariate Analysis</w:t>
+      </w:r>
+      <w:r>
+        <w:t xml:space="preserve"> </w:t>
+      </w:r>
+      <w:r>
+        <w:t xml:space="preserve">add a univariate table showing the number of</w:t>
+      </w:r>
+      <w:r>
+        <w:t xml:space="preserve"> </w:t>
+      </w:r>
+      <w:r>
+        <w:t xml:space="preserve">patients by type of discharge. Add percentages and a graph for this</w:t>
+      </w:r>
+      <w:r>
+        <w:t xml:space="preserve"> </w:t>
+      </w:r>
+      <w:r>
+        <w:t xml:space="preserve">table.</w:t>
       </w:r>
     </w:p>
     <w:p>
       <w:pPr>
         <w:numPr>
           <w:ilvl w:val="0"/>
-          <w:numId w:val="1008"/>
+          <w:numId w:val="1012"/>
         </w:numPr>
       </w:pPr>
       <w:r>
-        <w:t xml:space="preserve">In the analyses sheet, add a temporal table showing the evolution of type of discharge by notification date. Add a percentage option in row, and add a total.</w:t>
+        <w:t xml:space="preserve">In the</w:t>
+      </w:r>
+      <w:r>
+        <w:t xml:space="preserve"> </w:t>
+      </w:r>
+      <w:r>
+        <w:rPr>
+          <w:iCs/>
+          <w:i/>
+        </w:rPr>
+        <w:t xml:space="preserve">Analysis</w:t>
+      </w:r>
+      <w:r>
+        <w:t xml:space="preserve"> </w:t>
+      </w:r>
+      <w:r>
+        <w:t xml:space="preserve">sheet, section</w:t>
+      </w:r>
+      <w:r>
+        <w:t xml:space="preserve"> </w:t>
+      </w:r>
+      <w:r>
+        <w:rPr>
+          <w:iCs/>
+          <w:i/>
+        </w:rPr>
+        <w:t xml:space="preserve">Time Series Analysis</w:t>
+      </w:r>
+      <w:r>
+        <w:t xml:space="preserve"> </w:t>
+      </w:r>
+      <w:r>
+        <w:t xml:space="preserve">add a temporal table showing the number of patient by type of discharge and notification date. Add percentages by</w:t>
+      </w:r>
+      <w:r>
+        <w:t xml:space="preserve"> </w:t>
+      </w:r>
+      <w:r>
+        <w:t xml:space="preserve">row and add total.</w:t>
       </w:r>
     </w:p>
     <w:p>
       <w:pPr>
         <w:numPr>
           <w:ilvl w:val="0"/>
-          <w:numId w:val="1008"/>
+          <w:numId w:val="1012"/>
         </w:numPr>
       </w:pPr>
       <w:r>
-        <w:t xml:space="preserve">In the analysis sheet, add a graph of output types. In</w:t>
-      </w:r>
-      <w:r>
-        <w:t xml:space="preserve"> </w:t>
-      </w:r>
-      <w:r>
-        <w:t xml:space="preserve">graph specifications, represent the number of deaths per notification date, in bars.</w:t>
+        <w:t xml:space="preserve">In the</w:t>
+      </w:r>
+      <w:r>
+        <w:t xml:space="preserve"> </w:t>
+      </w:r>
+      <w:r>
+        <w:rPr>
+          <w:iCs/>
+          <w:i/>
+        </w:rPr>
+        <w:t xml:space="preserve">Analysis</w:t>
+      </w:r>
+      <w:r>
+        <w:t xml:space="preserve"> </w:t>
+      </w:r>
+      <w:r>
+        <w:t xml:space="preserve">sheet, section</w:t>
+      </w:r>
+      <w:r>
+        <w:t xml:space="preserve"> </w:t>
+      </w:r>
+      <w:r>
+        <w:rPr>
+          <w:iCs/>
+          <w:i/>
+        </w:rPr>
+        <w:t xml:space="preserve">Labels for Time Series Graphs</w:t>
+      </w:r>
+      <w:r>
+        <w:t xml:space="preserve"> </w:t>
+      </w:r>
+      <w:r>
+        <w:t xml:space="preserve">add a graph title</w:t>
+      </w:r>
+      <w:r>
+        <w:t xml:space="preserve"> </w:t>
+      </w:r>
+      <w:r>
+        <w:rPr>
+          <w:iCs/>
+          <w:i/>
+        </w:rPr>
+        <w:t xml:space="preserve">Deaths</w:t>
+      </w:r>
+      <w:r>
+        <w:t xml:space="preserve">. In the section</w:t>
+      </w:r>
+      <w:r>
+        <w:t xml:space="preserve"> </w:t>
+      </w:r>
+      <w:r>
+        <w:rPr>
+          <w:iCs/>
+          <w:i/>
+        </w:rPr>
+        <w:t xml:space="preserve">Graph on Time Series</w:t>
+      </w:r>
+      <w:r>
+        <w:t xml:space="preserve"> </w:t>
+      </w:r>
+      <w:r>
+        <w:t xml:space="preserve">graph</w:t>
+      </w:r>
+      <w:r>
+        <w:t xml:space="preserve"> </w:t>
+      </w:r>
+      <w:r>
+        <w:t xml:space="preserve">specifications, add the number of deaths per notification date, in bars.</w:t>
       </w:r>
     </w:p>
     <w:p>
       <w:pPr>
         <w:numPr>
           <w:ilvl w:val="0"/>
-          <w:numId w:val="1008"/>
+          <w:numId w:val="1012"/>
         </w:numPr>
       </w:pPr>
       <w:r>
-        <w:t xml:space="preserve">Translate all labels into French.</w:t>
+        <w:t xml:space="preserve">Translate newly added labels into French (see</w:t>
+      </w:r>
+      <w:r>
+        <w:t xml:space="preserve"> </w:t>
+      </w:r>
+      <w:r>
+        <w:rPr>
+          <w:iCs/>
+          <w:i/>
+        </w:rPr>
+        <w:t xml:space="preserve">Setup Options</w:t>
+      </w:r>
+      <w:r>
+        <w:t xml:space="preserve"> </w:t>
+      </w:r>
+      <w:r>
+        <w:t xml:space="preserve">ribbon).</w:t>
       </w:r>
     </w:p>
     <w:p>
       <w:pPr>
         <w:numPr>
           <w:ilvl w:val="0"/>
-          <w:numId w:val="1008"/>
+          <w:numId w:val="1012"/>
         </w:numPr>
       </w:pPr>
       <w:r>
-        <w:t xml:space="preserve">Check the setup for errors.</w:t>
+        <w:t xml:space="preserve">Check the setup for potential errors (see</w:t>
+      </w:r>
+      <w:r>
+        <w:t xml:space="preserve"> </w:t>
+      </w:r>
+      <w:r>
+        <w:rPr>
+          <w:iCs/>
+          <w:i/>
+        </w:rPr>
+        <w:t xml:space="preserve">Setup Options</w:t>
+      </w:r>
+      <w:r>
+        <w:t xml:space="preserve"> </w:t>
+      </w:r>
+      <w:r>
+        <w:t xml:space="preserve">ribbon).</w:t>
       </w:r>
     </w:p>
     <w:tbl>
@@ -1689,12 +2439,12 @@
                 <wp:inline>
                   <wp:extent cx="152400" cy="152400"/>
                   <wp:effectExtent b="0" l="0" r="0" t="0"/>
-                  <wp:docPr descr="" title="" id="39" name="Picture"/>
+                  <wp:docPr descr="" title="" id="42" name="Picture"/>
                   <a:graphic>
                     <a:graphicData uri="http://schemas.openxmlformats.org/drawingml/2006/picture">
                       <pic:pic>
                         <pic:nvPicPr>
-                          <pic:cNvPr descr="C:\PROGRA~1\Quarto\share\formats\docx\note.png" id="40" name="Picture"/>
+                          <pic:cNvPr descr="C:\PROGRA~1\Quarto\share\formats\docx\note.png" id="43" name="Picture"/>
                           <pic:cNvPicPr>
                             <a:picLocks noChangeArrowheads="1" noChangeAspect="1"/>
                           </pic:cNvPicPr>
@@ -1827,7 +2577,7 @@
       <w:pPr>
         <w:numPr>
           <w:ilvl w:val="0"/>
-          <w:numId w:val="1009"/>
+          <w:numId w:val="1013"/>
         </w:numPr>
       </w:pPr>
       <w:r>
@@ -1846,24 +2596,93 @@
         <w:t xml:space="preserve"> </w:t>
       </w:r>
       <w:r>
-        <w:t xml:space="preserve">using the designer. Save the linelist in the demo folder,</w:t>
-      </w:r>
-      <w:r>
-        <w:t xml:space="preserve"> </w:t>
-      </w:r>
-      <w:r>
-        <w:t xml:space="preserve">making sure you’ve selected English as the language.</w:t>
+        <w:t xml:space="preserve">using the</w:t>
+      </w:r>
+      <w:r>
+        <w:t xml:space="preserve"> </w:t>
+      </w:r>
+      <w:r>
+        <w:t xml:space="preserve">designer located in the</w:t>
+      </w:r>
+      <w:r>
+        <w:t xml:space="preserve"> </w:t>
+      </w:r>
+      <w:r>
+        <w:rPr>
+          <w:rStyle w:val="VerbatimChar"/>
+        </w:rPr>
+        <w:t xml:space="preserve">designer</w:t>
+      </w:r>
+      <w:r>
+        <w:t xml:space="preserve"> </w:t>
+      </w:r>
+      <w:r>
+        <w:t xml:space="preserve">folder. Save the linelist in the demo folder, making sure you’ve</w:t>
+      </w:r>
+      <w:r>
+        <w:t xml:space="preserve"> </w:t>
+      </w:r>
+      <w:r>
+        <w:t xml:space="preserve">selected English as the language. You’ll use the file</w:t>
+      </w:r>
+      <w:r>
+        <w:t xml:space="preserve"> </w:t>
+      </w:r>
+      <w:r>
+        <w:rPr>
+          <w:rStyle w:val="VerbatimChar"/>
+        </w:rPr>
+        <w:t xml:space="preserve">geobase-cod-2023-03-13_20230612.xlsx</w:t>
+      </w:r>
+      <w:r>
+        <w:t xml:space="preserve"> </w:t>
+      </w:r>
+      <w:r>
+        <w:t xml:space="preserve">in the</w:t>
+      </w:r>
+      <w:r>
+        <w:t xml:space="preserve"> </w:t>
+      </w:r>
+      <w:r>
+        <w:rPr>
+          <w:rStyle w:val="VerbatimChar"/>
+        </w:rPr>
+        <w:t xml:space="preserve">geobase</w:t>
+      </w:r>
+      <w:r>
+        <w:t xml:space="preserve"> </w:t>
+      </w:r>
+      <w:r>
+        <w:t xml:space="preserve">folder as your</w:t>
+      </w:r>
+      <w:r>
+        <w:t xml:space="preserve"> </w:t>
+      </w:r>
+      <w:r>
+        <w:t xml:space="preserve">geobase.</w:t>
       </w:r>
     </w:p>
     <w:p>
       <w:pPr>
         <w:numPr>
           <w:ilvl w:val="0"/>
-          <w:numId w:val="1009"/>
+          <w:numId w:val="1013"/>
         </w:numPr>
       </w:pPr>
       <w:r>
-        <w:t xml:space="preserve">Import the data</w:t>
+        <w:t xml:space="preserve">You are now ready to migrate your data from the old to the new linelist. You need to proceed in 2 steps:</w:t>
+      </w:r>
+    </w:p>
+    <w:p>
+      <w:pPr>
+        <w:numPr>
+          <w:ilvl w:val="1"/>
+          <w:numId w:val="1014"/>
+        </w:numPr>
+        <w:pStyle w:val="Compact"/>
+      </w:pPr>
+      <w:r>
+        <w:t xml:space="preserve">First, go back to the linelist</w:t>
       </w:r>
       <w:r>
         <w:t xml:space="preserve"> </w:t>
@@ -1872,13 +2691,86 @@
         <w:rPr>
           <w:rStyle w:val="VerbatimChar"/>
         </w:rPr>
-        <w:t xml:space="preserve">import_linelist_en.xlsx</w:t>
-      </w:r>
-      <w:r>
-        <w:t xml:space="preserve"> </w:t>
-      </w:r>
-      <w:r>
-        <w:t xml:space="preserve">located in the</w:t>
+        <w:t xml:space="preserve">linelist_measles_en_ex1.xlsb</w:t>
+      </w:r>
+      <w:r>
+        <w:t xml:space="preserve"> </w:t>
+      </w:r>
+      <w:r>
+        <w:t xml:space="preserve">and remove all filters (see</w:t>
+      </w:r>
+      <w:r>
+        <w:t xml:space="preserve"> </w:t>
+      </w:r>
+      <w:r>
+        <w:rPr>
+          <w:iCs/>
+          <w:i/>
+        </w:rPr>
+        <w:t xml:space="preserve">Data Entry and Print</w:t>
+      </w:r>
+      <w:r>
+        <w:t xml:space="preserve"> </w:t>
+      </w:r>
+      <w:r>
+        <w:t xml:space="preserve">ribbon). Then, export the data (see</w:t>
+      </w:r>
+      <w:r>
+        <w:t xml:space="preserve"> </w:t>
+      </w:r>
+      <w:r>
+        <w:rPr>
+          <w:iCs/>
+          <w:i/>
+        </w:rPr>
+        <w:t xml:space="preserve">Admin</w:t>
+      </w:r>
+      <w:r>
+        <w:t xml:space="preserve"> </w:t>
+      </w:r>
+      <w:r>
+        <w:t xml:space="preserve">ribbon &gt;</w:t>
+      </w:r>
+      <w:r>
+        <w:t xml:space="preserve"> </w:t>
+      </w:r>
+      <w:r>
+        <w:rPr>
+          <w:iCs/>
+          <w:i/>
+        </w:rPr>
+        <w:t xml:space="preserve">Advance Options</w:t>
+      </w:r>
+      <w:r>
+        <w:t xml:space="preserve"> </w:t>
+      </w:r>
+      <w:r>
+        <w:t xml:space="preserve">&gt;</w:t>
+      </w:r>
+      <w:r>
+        <w:t xml:space="preserve"> </w:t>
+      </w:r>
+      <w:r>
+        <w:rPr>
+          <w:iCs/>
+          <w:i/>
+        </w:rPr>
+        <w:t xml:space="preserve">Export data</w:t>
+      </w:r>
+      <w:r>
+        <w:t xml:space="preserve">) to a location of your choice. This migration file contains all your data.</w:t>
+      </w:r>
+    </w:p>
+    <w:p>
+      <w:pPr>
+        <w:numPr>
+          <w:ilvl w:val="1"/>
+          <w:numId w:val="1014"/>
+        </w:numPr>
+        <w:pStyle w:val="Compact"/>
+      </w:pPr>
+      <w:r>
+        <w:t xml:space="preserve">Second, go back to the new linelist</w:t>
       </w:r>
       <w:r>
         <w:t xml:space="preserve"> </w:t>
@@ -1887,49 +2779,68 @@
         <w:rPr>
           <w:rStyle w:val="VerbatimChar"/>
         </w:rPr>
-        <w:t xml:space="preserve">data</w:t>
-      </w:r>
-      <w:r>
-        <w:t xml:space="preserve"> </w:t>
-      </w:r>
-      <w:r>
-        <w:t xml:space="preserve">folder into the linelist.</w:t>
-      </w:r>
-      <w:r>
-        <w:t xml:space="preserve"> </w:t>
-      </w:r>
-      <w:r>
-        <w:t xml:space="preserve">Look at the data that has not been imported and browse the data in the linelist.</w:t>
-      </w:r>
-    </w:p>
-    <w:p>
-      <w:pPr>
-        <w:numPr>
-          <w:ilvl w:val="0"/>
-          <w:numId w:val="1009"/>
-        </w:numPr>
-      </w:pPr>
-      <w:r>
-        <w:t xml:space="preserve">Print the</w:t>
-      </w:r>
-      <w:r>
-        <w:t xml:space="preserve"> </w:t>
-      </w:r>
-      <w:r>
-        <w:rPr>
-          <w:rStyle w:val="VerbatimChar"/>
-        </w:rPr>
-        <w:t xml:space="preserve">Linelist patients</w:t>
-      </w:r>
-      <w:r>
-        <w:t xml:space="preserve"> </w:t>
-      </w:r>
-      <w:r>
-        <w:t xml:space="preserve">sheet.</w:t>
-      </w:r>
-    </w:p>
-    <w:bookmarkEnd w:id="41"/>
-    <w:bookmarkEnd w:id="42"/>
+        <w:t xml:space="preserve">linelist_measles_en_ex3.xlsb</w:t>
+      </w:r>
+      <w:r>
+        <w:t xml:space="preserve"> </w:t>
+      </w:r>
+      <w:r>
+        <w:t xml:space="preserve">and import the migration file (see</w:t>
+      </w:r>
+      <w:r>
+        <w:t xml:space="preserve"> </w:t>
+      </w:r>
+      <w:r>
+        <w:rPr>
+          <w:iCs/>
+          <w:i/>
+        </w:rPr>
+        <w:t xml:space="preserve">Admin</w:t>
+      </w:r>
+      <w:r>
+        <w:t xml:space="preserve"> </w:t>
+      </w:r>
+      <w:r>
+        <w:t xml:space="preserve">ribbon &gt;</w:t>
+      </w:r>
+      <w:r>
+        <w:t xml:space="preserve"> </w:t>
+      </w:r>
+      <w:r>
+        <w:rPr>
+          <w:iCs/>
+          <w:i/>
+        </w:rPr>
+        <w:t xml:space="preserve">Advance Options</w:t>
+      </w:r>
+      <w:r>
+        <w:t xml:space="preserve"> </w:t>
+      </w:r>
+      <w:r>
+        <w:t xml:space="preserve">&gt;</w:t>
+      </w:r>
+      <w:r>
+        <w:t xml:space="preserve"> </w:t>
+      </w:r>
+      <w:r>
+        <w:rPr>
+          <w:iCs/>
+          <w:i/>
+        </w:rPr>
+        <w:t xml:space="preserve">Import data</w:t>
+      </w:r>
+      <w:r>
+        <w:t xml:space="preserve">).</w:t>
+      </w:r>
+      <w:r>
+        <w:t xml:space="preserve"> </w:t>
+      </w:r>
+      <w:r>
+        <w:t xml:space="preserve">Look at the importation report and browse the data in the new linelist.</w:t>
+      </w:r>
+    </w:p>
+    <w:bookmarkEnd w:id="44"/>
+    <w:bookmarkEnd w:id="45"/>
     <w:sectPr/>
   </w:body>
 </w:document>
@@ -2106,6 +3017,91 @@
     <w:lvl w:ilvl="8">
       <w:numFmt w:val="bullet"/>
       <w:lvlText w:val="•"/>
+      <w:lvlJc w:val="left"/>
+      <w:pPr>
+        <w:ind w:left="6480" w:hanging="480"/>
+      </w:pPr>
+    </w:lvl>
+  </w:abstractNum>
+  <w:abstractNum w:abstractNumId="99414">
+    <w:nsid w:val="A99414"/>
+    <w:multiLevelType w:val="multilevel"/>
+    <w:lvl w:ilvl="0">
+      <w:start w:val="4"/>
+      <w:numFmt w:val="decimal"/>
+      <w:lvlText w:val="%1."/>
+      <w:lvlJc w:val="left"/>
+      <w:pPr>
+        <w:ind w:left="720" w:hanging="480"/>
+      </w:pPr>
+    </w:lvl>
+    <w:lvl w:ilvl="1">
+      <w:start w:val="4"/>
+      <w:numFmt w:val="decimal"/>
+      <w:lvlText w:val="%2."/>
+      <w:lvlJc w:val="left"/>
+      <w:pPr>
+        <w:ind w:left="1440" w:hanging="480"/>
+      </w:pPr>
+    </w:lvl>
+    <w:lvl w:ilvl="2">
+      <w:start w:val="4"/>
+      <w:numFmt w:val="decimal"/>
+      <w:lvlText w:val="%3."/>
+      <w:lvlJc w:val="left"/>
+      <w:pPr>
+        <w:ind w:left="2160" w:hanging="480"/>
+      </w:pPr>
+    </w:lvl>
+    <w:lvl w:ilvl="3">
+      <w:start w:val="4"/>
+      <w:numFmt w:val="decimal"/>
+      <w:lvlText w:val="%4."/>
+      <w:lvlJc w:val="left"/>
+      <w:pPr>
+        <w:ind w:left="2880" w:hanging="480"/>
+      </w:pPr>
+    </w:lvl>
+    <w:lvl w:ilvl="4">
+      <w:start w:val="4"/>
+      <w:numFmt w:val="decimal"/>
+      <w:lvlText w:val="%5."/>
+      <w:lvlJc w:val="left"/>
+      <w:pPr>
+        <w:ind w:left="3600" w:hanging="480"/>
+      </w:pPr>
+    </w:lvl>
+    <w:lvl w:ilvl="5">
+      <w:start w:val="4"/>
+      <w:numFmt w:val="decimal"/>
+      <w:lvlText w:val="%6."/>
+      <w:lvlJc w:val="left"/>
+      <w:pPr>
+        <w:ind w:left="4320" w:hanging="480"/>
+      </w:pPr>
+    </w:lvl>
+    <w:lvl w:ilvl="6">
+      <w:start w:val="4"/>
+      <w:numFmt w:val="decimal"/>
+      <w:lvlText w:val="%7."/>
+      <w:lvlJc w:val="left"/>
+      <w:pPr>
+        <w:ind w:left="5040" w:hanging="480"/>
+      </w:pPr>
+    </w:lvl>
+    <w:lvl w:ilvl="7">
+      <w:start w:val="4"/>
+      <w:numFmt w:val="decimal"/>
+      <w:lvlText w:val="%8."/>
+      <w:lvlJc w:val="left"/>
+      <w:pPr>
+        <w:ind w:left="5760" w:hanging="480"/>
+      </w:pPr>
+    </w:lvl>
+    <w:lvl w:ilvl="8">
+      <w:start w:val="4"/>
+      <w:numFmt w:val="decimal"/>
+      <w:lvlText w:val="%9."/>
       <w:lvlJc w:val="left"/>
       <w:pPr>
         <w:ind w:left="6480" w:hanging="480"/>
@@ -2137,9 +3133,51 @@
     <w:abstractNumId w:val="991"/>
   </w:num>
   <w:num w:numId="1008">
+    <w:abstractNumId w:val="99414"/>
+    <w:lvlOverride w:ilvl="0">
+      <w:startOverride w:val="4"/>
+    </w:lvlOverride>
+    <w:lvlOverride w:ilvl="1">
+      <w:startOverride w:val="4"/>
+    </w:lvlOverride>
+    <w:lvlOverride w:ilvl="2">
+      <w:startOverride w:val="4"/>
+    </w:lvlOverride>
+    <w:lvlOverride w:ilvl="3">
+      <w:startOverride w:val="4"/>
+    </w:lvlOverride>
+    <w:lvlOverride w:ilvl="4">
+      <w:startOverride w:val="4"/>
+    </w:lvlOverride>
+    <w:lvlOverride w:ilvl="5">
+      <w:startOverride w:val="4"/>
+    </w:lvlOverride>
+    <w:lvlOverride w:ilvl="6">
+      <w:startOverride w:val="4"/>
+    </w:lvlOverride>
+    <w:lvlOverride w:ilvl="7">
+      <w:startOverride w:val="4"/>
+    </w:lvlOverride>
+    <w:lvlOverride w:ilvl="8">
+      <w:startOverride w:val="4"/>
+    </w:lvlOverride>
+  </w:num>
+  <w:num w:numId="1009">
     <w:abstractNumId w:val="991"/>
   </w:num>
-  <w:num w:numId="1009">
+  <w:num w:numId="1010">
+    <w:abstractNumId w:val="991"/>
+  </w:num>
+  <w:num w:numId="1011">
+    <w:abstractNumId w:val="991"/>
+  </w:num>
+  <w:num w:numId="1012">
+    <w:abstractNumId w:val="991"/>
+  </w:num>
+  <w:num w:numId="1013">
+    <w:abstractNumId w:val="991"/>
+  </w:num>
+  <w:num w:numId="1014">
     <w:abstractNumId w:val="991"/>
   </w:num>
 </w:numbering>

</xml_diff>

<commit_message>
updated README to include anton's modifications
</commit_message>
<xml_diff>
--- a/exercise/en/demo_exercise_en.docx
+++ b/exercise/en/demo_exercise_en.docx
@@ -1181,13 +1181,13 @@
       </w:r>
     </w:p>
     <w:bookmarkEnd w:id="35"/>
-    <w:bookmarkStart w:id="41" w:name="X7f49108d9768c943a6522b4040edd38d5946d9c"/>
+    <w:bookmarkStart w:id="41" w:name="exercise-2-adding-new-variables"/>
     <w:p>
       <w:pPr>
         <w:pStyle w:val="Heading2"/>
       </w:pPr>
       <w:r>
-        <w:t xml:space="preserve">Exercise 2: Upgrade the linelist and migrate data</w:t>
+        <w:t xml:space="preserve">Exercise 2: Adding new variables</w:t>
       </w:r>
     </w:p>
     <w:p>
@@ -2090,13 +2090,13 @@
       </w:r>
     </w:p>
     <w:bookmarkEnd w:id="41"/>
-    <w:bookmarkStart w:id="44" w:name="exercise-3-analysis"/>
+    <w:bookmarkStart w:id="44" w:name="exercise-3-adding-new-analysis"/>
     <w:p>
       <w:pPr>
         <w:pStyle w:val="Heading2"/>
       </w:pPr>
       <w:r>
-        <w:t xml:space="preserve">Exercise 3: Analysis</w:t>
+        <w:t xml:space="preserve">Exercise 3: Adding new Analysis</w:t>
       </w:r>
     </w:p>
     <w:p>

</xml_diff>

<commit_message>
updated the repo with new setup and designer (without updating linelists)
</commit_message>
<xml_diff>
--- a/exercise/en/demo_exercise_en.docx
+++ b/exercise/en/demo_exercise_en.docx
@@ -383,12 +383,16 @@
         <w:tblLook w:firstRow="0" w:lastRow="0" w:firstColumn="0" w:lastColumn="0" w:noHBand="0" w:noVBand="0" w:val="0000"/>
         <w:tblBorders>
           <w:left w:val="single" w:sz="24" w:space="0" w:color="0758E5"/>
+          <w:right w:val="single" w:sz="4" w:space="0" w:color="0758E5"/>
+          <w:top w:val="single" w:sz="4" w:space="0" w:color="0758E5"/>
+          <w:bottom w:val="single" w:sz="4" w:space="0" w:color="0758E5"/>
         </w:tblBorders>
         <w:tblCellMar>
-          <w:left w:w="0" w:type="dxa"/>
-          <w:right w:w="0" w:type="dxa"/>
+          <w:left w:w="144" w:type="dxa"/>
+          <w:right w:w="144" w:type="dxa"/>
         </w:tblCellMar>
         <w:tblInd w:w="164" w:type="dxa"/>
+        <w:tblW w:type="pct" w:w="100%"/>
       </w:tblPr>
       <w:tr>
         <w:trPr>
@@ -396,9 +400,10 @@
         </w:trPr>
         <w:tc>
           <w:tcPr>
+            <w:shd w:color="auto" w:fill="dae6fb" w:val="clear"/>
             <w:tcMar>
-              <w:left w:w="144" w:type="dxa"/>
-              <w:right w:w="144" w:type="dxa"/>
+              <w:top w:w="92" w:type="dxa"/>
+              <w:bottom w:w="92" w:type="dxa"/>
             </w:tcMar>
           </w:tcPr>
           <w:p>
@@ -406,8 +411,8 @@
               <w:pStyle w:val="BodyText"/>
             </w:pPr>
             <w:pPr>
-              <w:spacing w:before="0" w:after="8"/>
-              <w:jc w:val="center"/>
+              <w:spacing w:before="0" w:after="0"/>
+              <w:textAlignment w:val="center"/>
             </w:pPr>
             <w:r>
               <w:drawing>
@@ -419,7 +424,7 @@
                     <a:graphicData uri="http://schemas.openxmlformats.org/drawingml/2006/picture">
                       <pic:pic>
                         <pic:nvPicPr>
-                          <pic:cNvPr descr="C:\PROGRA~1\Quarto\share\formats\docx\note.png" id="27" name="Picture"/>
+                          <pic:cNvPr descr="E:\Apps\apps\quarto\current\share\formats\docx\note.png" id="27" name="Picture"/>
                           <pic:cNvPicPr>
                             <a:picLocks noChangeArrowheads="1" noChangeAspect="1"/>
                           </pic:cNvPicPr>
@@ -451,24 +456,29 @@
                 </wp:inline>
               </w:drawing>
             </w:r>
+            <w:r>
+              <w:t xml:space="preserve"> </w:t>
+            </w:r>
+            <w:r>
+              <w:t xml:space="preserve"> </w:t>
+            </w:r>
+            <w:r>
+              <w:t xml:space="preserve">Download and unzip the materials</w:t>
+            </w:r>
           </w:p>
         </w:tc>
+      </w:tr>
+      <w:tr>
+        <w:trPr>
+          <w:cantSplit/>
+        </w:trPr>
         <w:tc>
-          <w:p>
-            <w:pPr>
-              <w:pStyle w:val="BodyText"/>
-            </w:pPr>
-            <w:pPr>
-              <w:spacing w:before="16" w:after="64"/>
-            </w:pPr>
-            <w:r>
-              <w:rPr>
-                <w:bCs/>
-                <w:b/>
-              </w:rPr>
-              <w:t xml:space="preserve">Download and unzip the materials</w:t>
-            </w:r>
-          </w:p>
+          <w:tcPr>
+            <w:tcMar>
+              <w:top w:w="108" w:type="dxa"/>
+              <w:bottom w:w="108" w:type="dxa"/>
+            </w:tcMar>
+          </w:tcPr>
           <w:p>
             <w:pPr>
               <w:pStyle w:val="BodyText"/>
@@ -609,12 +619,16 @@
         <w:tblLook w:firstRow="0" w:lastRow="0" w:firstColumn="0" w:lastColumn="0" w:noHBand="0" w:noVBand="0" w:val="0000"/>
         <w:tblBorders>
           <w:left w:val="single" w:sz="24" w:space="0" w:color="CC1914"/>
+          <w:right w:val="single" w:sz="4" w:space="0" w:color="CC1914"/>
+          <w:top w:val="single" w:sz="4" w:space="0" w:color="CC1914"/>
+          <w:bottom w:val="single" w:sz="4" w:space="0" w:color="CC1914"/>
         </w:tblBorders>
         <w:tblCellMar>
-          <w:left w:w="0" w:type="dxa"/>
-          <w:right w:w="0" w:type="dxa"/>
+          <w:left w:w="144" w:type="dxa"/>
+          <w:right w:w="144" w:type="dxa"/>
         </w:tblCellMar>
         <w:tblInd w:w="164" w:type="dxa"/>
+        <w:tblW w:type="pct" w:w="100%"/>
       </w:tblPr>
       <w:tr>
         <w:trPr>
@@ -622,9 +636,10 @@
         </w:trPr>
         <w:tc>
           <w:tcPr>
+            <w:shd w:color="auto" w:fill="f7dddc" w:val="clear"/>
             <w:tcMar>
-              <w:left w:w="144" w:type="dxa"/>
-              <w:right w:w="144" w:type="dxa"/>
+              <w:top w:w="92" w:type="dxa"/>
+              <w:bottom w:w="92" w:type="dxa"/>
             </w:tcMar>
           </w:tcPr>
           <w:p>
@@ -632,8 +647,8 @@
               <w:pStyle w:val="BodyText"/>
             </w:pPr>
             <w:pPr>
-              <w:spacing w:before="0" w:after="8"/>
-              <w:jc w:val="center"/>
+              <w:spacing w:before="0" w:after="0"/>
+              <w:textAlignment w:val="center"/>
             </w:pPr>
             <w:r>
               <w:drawing>
@@ -645,7 +660,7 @@
                     <a:graphicData uri="http://schemas.openxmlformats.org/drawingml/2006/picture">
                       <pic:pic>
                         <pic:nvPicPr>
-                          <pic:cNvPr descr="C:\PROGRA~1\Quarto\share\formats\docx\important.png" id="31" name="Picture"/>
+                          <pic:cNvPr descr="E:\Apps\apps\quarto\current\share\formats\docx\important.png" id="31" name="Picture"/>
                           <pic:cNvPicPr>
                             <a:picLocks noChangeArrowheads="1" noChangeAspect="1"/>
                           </pic:cNvPicPr>
@@ -677,24 +692,29 @@
                 </wp:inline>
               </w:drawing>
             </w:r>
+            <w:r>
+              <w:t xml:space="preserve"> </w:t>
+            </w:r>
+            <w:r>
+              <w:t xml:space="preserve"> </w:t>
+            </w:r>
+            <w:r>
+              <w:t xml:space="preserve">Activate macros before exercises</w:t>
+            </w:r>
           </w:p>
         </w:tc>
+      </w:tr>
+      <w:tr>
+        <w:trPr>
+          <w:cantSplit/>
+        </w:trPr>
         <w:tc>
-          <w:p>
-            <w:pPr>
-              <w:pStyle w:val="BodyText"/>
-            </w:pPr>
-            <w:pPr>
-              <w:spacing w:before="16" w:after="64"/>
-            </w:pPr>
-            <w:r>
-              <w:rPr>
-                <w:bCs/>
-                <w:b/>
-              </w:rPr>
-              <w:t xml:space="preserve">Activate macros before exercises</w:t>
-            </w:r>
-          </w:p>
+          <w:tcPr>
+            <w:tcMar>
+              <w:top w:w="108" w:type="dxa"/>
+              <w:bottom w:w="108" w:type="dxa"/>
+            </w:tcMar>
+          </w:tcPr>
           <w:p>
             <w:pPr>
               <w:pStyle w:val="BodyText"/>
@@ -1557,12 +1577,16 @@
         <w:tblLook w:firstRow="0" w:lastRow="0" w:firstColumn="0" w:lastColumn="0" w:noHBand="0" w:noVBand="0" w:val="0000"/>
         <w:tblBorders>
           <w:left w:val="single" w:sz="24" w:space="0" w:color="0758E5"/>
+          <w:right w:val="single" w:sz="4" w:space="0" w:color="0758E5"/>
+          <w:top w:val="single" w:sz="4" w:space="0" w:color="0758E5"/>
+          <w:bottom w:val="single" w:sz="4" w:space="0" w:color="0758E5"/>
         </w:tblBorders>
         <w:tblCellMar>
-          <w:left w:w="0" w:type="dxa"/>
-          <w:right w:w="0" w:type="dxa"/>
+          <w:left w:w="144" w:type="dxa"/>
+          <w:right w:w="144" w:type="dxa"/>
         </w:tblCellMar>
         <w:tblInd w:w="164" w:type="dxa"/>
+        <w:tblW w:type="pct" w:w="100%"/>
       </w:tblPr>
       <w:tr>
         <w:trPr>
@@ -1570,9 +1594,10 @@
         </w:trPr>
         <w:tc>
           <w:tcPr>
+            <w:shd w:color="auto" w:fill="dae6fb" w:val="clear"/>
             <w:tcMar>
-              <w:left w:w="144" w:type="dxa"/>
-              <w:right w:w="144" w:type="dxa"/>
+              <w:top w:w="92" w:type="dxa"/>
+              <w:bottom w:w="92" w:type="dxa"/>
             </w:tcMar>
           </w:tcPr>
           <w:p>
@@ -1580,8 +1605,8 @@
               <w:pStyle w:val="FirstParagraph"/>
             </w:pPr>
             <w:pPr>
-              <w:spacing w:before="0" w:after="8"/>
-              <w:jc w:val="center"/>
+              <w:spacing w:before="0" w:after="0"/>
+              <w:textAlignment w:val="center"/>
             </w:pPr>
             <w:r>
               <w:drawing>
@@ -1593,7 +1618,7 @@
                     <a:graphicData uri="http://schemas.openxmlformats.org/drawingml/2006/picture">
                       <pic:pic>
                         <pic:nvPicPr>
-                          <pic:cNvPr descr="C:\PROGRA~1\Quarto\share\formats\docx\note.png" id="37" name="Picture"/>
+                          <pic:cNvPr descr="E:\Apps\apps\quarto\current\share\formats\docx\note.png" id="37" name="Picture"/>
                           <pic:cNvPicPr>
                             <a:picLocks noChangeArrowheads="1" noChangeAspect="1"/>
                           </pic:cNvPicPr>
@@ -1625,17 +1650,29 @@
                 </wp:inline>
               </w:drawing>
             </w:r>
+            <w:r>
+              <w:t xml:space="preserve"> </w:t>
+            </w:r>
+            <w:r>
+              <w:t xml:space="preserve"> </w:t>
+            </w:r>
+            <w:r>
+              <w:t xml:space="preserve">Note</w:t>
+            </w:r>
           </w:p>
         </w:tc>
+      </w:tr>
+      <w:tr>
+        <w:trPr>
+          <w:cantSplit/>
+        </w:trPr>
         <w:tc>
-          <w:p>
-            <w:pPr>
-              <w:pStyle w:val="BodyText"/>
-            </w:pPr>
-            <w:pPr>
-              <w:spacing w:before="16" w:after="64"/>
-            </w:pPr>
-          </w:p>
+          <w:tcPr>
+            <w:tcMar>
+              <w:top w:w="108" w:type="dxa"/>
+              <w:bottom w:w="108" w:type="dxa"/>
+            </w:tcMar>
+          </w:tcPr>
           <w:p>
             <w:pPr>
               <w:pStyle w:val="BodyText"/>
@@ -1800,12 +1837,16 @@
         <w:tblLook w:firstRow="0" w:lastRow="0" w:firstColumn="0" w:lastColumn="0" w:noHBand="0" w:noVBand="0" w:val="0000"/>
         <w:tblBorders>
           <w:left w:val="single" w:sz="24" w:space="0" w:color="EB9113"/>
+          <w:right w:val="single" w:sz="4" w:space="0" w:color="EB9113"/>
+          <w:top w:val="single" w:sz="4" w:space="0" w:color="EB9113"/>
+          <w:bottom w:val="single" w:sz="4" w:space="0" w:color="EB9113"/>
         </w:tblBorders>
         <w:tblCellMar>
-          <w:left w:w="0" w:type="dxa"/>
-          <w:right w:w="0" w:type="dxa"/>
+          <w:left w:w="144" w:type="dxa"/>
+          <w:right w:w="144" w:type="dxa"/>
         </w:tblCellMar>
         <w:tblInd w:w="164" w:type="dxa"/>
+        <w:tblW w:type="pct" w:w="100%"/>
       </w:tblPr>
       <w:tr>
         <w:trPr>
@@ -1813,9 +1854,10 @@
         </w:trPr>
         <w:tc>
           <w:tcPr>
+            <w:shd w:color="auto" w:fill="fcefdc" w:val="clear"/>
             <w:tcMar>
-              <w:left w:w="144" w:type="dxa"/>
-              <w:right w:w="144" w:type="dxa"/>
+              <w:top w:w="92" w:type="dxa"/>
+              <w:bottom w:w="92" w:type="dxa"/>
             </w:tcMar>
           </w:tcPr>
           <w:p>
@@ -1823,8 +1865,8 @@
               <w:pStyle w:val="FirstParagraph"/>
             </w:pPr>
             <w:pPr>
-              <w:spacing w:before="0" w:after="8"/>
-              <w:jc w:val="center"/>
+              <w:spacing w:before="0" w:after="0"/>
+              <w:textAlignment w:val="center"/>
             </w:pPr>
             <w:r>
               <w:drawing>
@@ -1836,7 +1878,7 @@
                     <a:graphicData uri="http://schemas.openxmlformats.org/drawingml/2006/picture">
                       <pic:pic>
                         <pic:nvPicPr>
-                          <pic:cNvPr descr="C:\PROGRA~1\Quarto\share\formats\docx\warning.png" id="40" name="Picture"/>
+                          <pic:cNvPr descr="E:\Apps\apps\quarto\current\share\formats\docx\warning.png" id="40" name="Picture"/>
                           <pic:cNvPicPr>
                             <a:picLocks noChangeArrowheads="1" noChangeAspect="1"/>
                           </pic:cNvPicPr>
@@ -1868,24 +1910,29 @@
                 </wp:inline>
               </w:drawing>
             </w:r>
+            <w:r>
+              <w:t xml:space="preserve"> </w:t>
+            </w:r>
+            <w:r>
+              <w:t xml:space="preserve"> </w:t>
+            </w:r>
+            <w:r>
+              <w:t xml:space="preserve">Mac Users</w:t>
+            </w:r>
           </w:p>
         </w:tc>
+      </w:tr>
+      <w:tr>
+        <w:trPr>
+          <w:cantSplit/>
+        </w:trPr>
         <w:tc>
-          <w:p>
-            <w:pPr>
-              <w:pStyle w:val="BodyText"/>
-            </w:pPr>
-            <w:pPr>
-              <w:spacing w:before="16" w:after="64"/>
-            </w:pPr>
-            <w:r>
-              <w:rPr>
-                <w:bCs/>
-                <w:b/>
-              </w:rPr>
-              <w:t xml:space="preserve">Mac Users</w:t>
-            </w:r>
-          </w:p>
+          <w:tcPr>
+            <w:tcMar>
+              <w:top w:w="108" w:type="dxa"/>
+              <w:bottom w:w="108" w:type="dxa"/>
+            </w:tcMar>
+          </w:tcPr>
           <w:p>
             <w:pPr>
               <w:pStyle w:val="BodyText"/>
@@ -2408,12 +2455,16 @@
         <w:tblLook w:firstRow="0" w:lastRow="0" w:firstColumn="0" w:lastColumn="0" w:noHBand="0" w:noVBand="0" w:val="0000"/>
         <w:tblBorders>
           <w:left w:val="single" w:sz="24" w:space="0" w:color="0758E5"/>
+          <w:right w:val="single" w:sz="4" w:space="0" w:color="0758E5"/>
+          <w:top w:val="single" w:sz="4" w:space="0" w:color="0758E5"/>
+          <w:bottom w:val="single" w:sz="4" w:space="0" w:color="0758E5"/>
         </w:tblBorders>
         <w:tblCellMar>
-          <w:left w:w="0" w:type="dxa"/>
-          <w:right w:w="0" w:type="dxa"/>
+          <w:left w:w="144" w:type="dxa"/>
+          <w:right w:w="144" w:type="dxa"/>
         </w:tblCellMar>
         <w:tblInd w:w="164" w:type="dxa"/>
+        <w:tblW w:type="pct" w:w="100%"/>
       </w:tblPr>
       <w:tr>
         <w:trPr>
@@ -2421,9 +2472,10 @@
         </w:trPr>
         <w:tc>
           <w:tcPr>
+            <w:shd w:color="auto" w:fill="dae6fb" w:val="clear"/>
             <w:tcMar>
-              <w:left w:w="144" w:type="dxa"/>
-              <w:right w:w="144" w:type="dxa"/>
+              <w:top w:w="92" w:type="dxa"/>
+              <w:bottom w:w="92" w:type="dxa"/>
             </w:tcMar>
           </w:tcPr>
           <w:p>
@@ -2431,8 +2483,8 @@
               <w:pStyle w:val="FirstParagraph"/>
             </w:pPr>
             <w:pPr>
-              <w:spacing w:before="0" w:after="8"/>
-              <w:jc w:val="center"/>
+              <w:spacing w:before="0" w:after="0"/>
+              <w:textAlignment w:val="center"/>
             </w:pPr>
             <w:r>
               <w:drawing>
@@ -2444,7 +2496,7 @@
                     <a:graphicData uri="http://schemas.openxmlformats.org/drawingml/2006/picture">
                       <pic:pic>
                         <pic:nvPicPr>
-                          <pic:cNvPr descr="C:\PROGRA~1\Quarto\share\formats\docx\note.png" id="43" name="Picture"/>
+                          <pic:cNvPr descr="E:\Apps\apps\quarto\current\share\formats\docx\note.png" id="43" name="Picture"/>
                           <pic:cNvPicPr>
                             <a:picLocks noChangeArrowheads="1" noChangeAspect="1"/>
                           </pic:cNvPicPr>
@@ -2476,17 +2528,29 @@
                 </wp:inline>
               </w:drawing>
             </w:r>
+            <w:r>
+              <w:t xml:space="preserve"> </w:t>
+            </w:r>
+            <w:r>
+              <w:t xml:space="preserve"> </w:t>
+            </w:r>
+            <w:r>
+              <w:t xml:space="preserve">Note</w:t>
+            </w:r>
           </w:p>
         </w:tc>
+      </w:tr>
+      <w:tr>
+        <w:trPr>
+          <w:cantSplit/>
+        </w:trPr>
         <w:tc>
-          <w:p>
-            <w:pPr>
-              <w:pStyle w:val="BodyText"/>
-            </w:pPr>
-            <w:pPr>
-              <w:spacing w:before="16" w:after="64"/>
-            </w:pPr>
-          </w:p>
+          <w:tcPr>
+            <w:tcMar>
+              <w:top w:w="108" w:type="dxa"/>
+              <w:bottom w:w="108" w:type="dxa"/>
+            </w:tcMar>
+          </w:tcPr>
           <w:p>
             <w:pPr>
               <w:pStyle w:val="BodyText"/>
@@ -3284,25 +3348,6 @@
       <w:jc w:val="center"/>
     </w:pPr>
   </w:style>
-  <w:style w:customStyle="1" w:styleId="AbstractTitle" w:type="paragraph">
-    <w:name w:val="Abstract Title"/>
-    <w:basedOn w:val="Normal"/>
-    <w:next w:val="Abstract"/>
-    <w:qFormat/>
-    <w:pPr>
-      <w:keepNext/>
-      <w:keepLines/>
-      <w:jc w:val="center"/>
-      <w:spacing w:after="0" w:before="300"/>
-    </w:pPr>
-    <w:rPr>
-      <w:sz w:val="20"/>
-      <w:szCs w:val="20"/>
-      <w:b/>
-      <w:color w:val="345A8A"/>
-      &gt;
-    </w:rPr>
-  </w:style>
   <w:style w:customStyle="1" w:styleId="Abstract" w:type="paragraph">
     <w:name w:val="Abstract"/>
     <w:basedOn w:val="Normal"/>
@@ -3311,7 +3356,7 @@
     <w:pPr>
       <w:keepNext/>
       <w:keepLines/>
-      <w:spacing w:after="300" w:before="100"/>
+      <w:spacing w:after="300" w:before="300"/>
     </w:pPr>
     <w:rPr>
       <w:sz w:val="20"/>

</xml_diff>

<commit_message>
updated the setup files
</commit_message>
<xml_diff>
--- a/exercise/en/demo_exercise_en.docx
+++ b/exercise/en/demo_exercise_en.docx
@@ -330,7 +330,7 @@
               <a:graphicData uri="http://schemas.openxmlformats.org/drawingml/2006/picture">
                 <pic:pic>
                   <pic:nvPicPr>
-                    <pic:cNvPr descr="demo_exercise_en_files\figure-docx\mermaid-figure-1.png" id="24" name="Picture"/>
+                    <pic:cNvPr descr="demo_exercise_en_files/figure-docx/mermaid-figure-1.png" id="24" name="Picture"/>
                     <pic:cNvPicPr>
                       <a:picLocks noChangeArrowheads="1" noChangeAspect="1"/>
                     </pic:cNvPicPr>
@@ -424,7 +424,7 @@
                     <a:graphicData uri="http://schemas.openxmlformats.org/drawingml/2006/picture">
                       <pic:pic>
                         <pic:nvPicPr>
-                          <pic:cNvPr descr="E:\Apps\apps\quarto\current\share\formats\docx\note.png" id="27" name="Picture"/>
+                          <pic:cNvPr descr="/Applications/quarto/share/formats/docx/note.png" id="27" name="Picture"/>
                           <pic:cNvPicPr>
                             <a:picLocks noChangeArrowheads="1" noChangeAspect="1"/>
                           </pic:cNvPicPr>
@@ -660,7 +660,7 @@
                     <a:graphicData uri="http://schemas.openxmlformats.org/drawingml/2006/picture">
                       <pic:pic>
                         <pic:nvPicPr>
-                          <pic:cNvPr descr="E:\Apps\apps\quarto\current\share\formats\docx\important.png" id="31" name="Picture"/>
+                          <pic:cNvPr descr="/Applications/quarto/share/formats/docx/important.png" id="31" name="Picture"/>
                           <pic:cNvPicPr>
                             <a:picLocks noChangeArrowheads="1" noChangeAspect="1"/>
                           </pic:cNvPicPr>
@@ -1618,7 +1618,7 @@
                     <a:graphicData uri="http://schemas.openxmlformats.org/drawingml/2006/picture">
                       <pic:pic>
                         <pic:nvPicPr>
-                          <pic:cNvPr descr="E:\Apps\apps\quarto\current\share\formats\docx\note.png" id="37" name="Picture"/>
+                          <pic:cNvPr descr="/Applications/quarto/share/formats/docx/note.png" id="37" name="Picture"/>
                           <pic:cNvPicPr>
                             <a:picLocks noChangeArrowheads="1" noChangeAspect="1"/>
                           </pic:cNvPicPr>
@@ -1878,7 +1878,7 @@
                     <a:graphicData uri="http://schemas.openxmlformats.org/drawingml/2006/picture">
                       <pic:pic>
                         <pic:nvPicPr>
-                          <pic:cNvPr descr="E:\Apps\apps\quarto\current\share\formats\docx\warning.png" id="40" name="Picture"/>
+                          <pic:cNvPr descr="/Applications/quarto/share/formats/docx/warning.png" id="40" name="Picture"/>
                           <pic:cNvPicPr>
                             <a:picLocks noChangeArrowheads="1" noChangeAspect="1"/>
                           </pic:cNvPicPr>
@@ -2496,7 +2496,7 @@
                     <a:graphicData uri="http://schemas.openxmlformats.org/drawingml/2006/picture">
                       <pic:pic>
                         <pic:nvPicPr>
-                          <pic:cNvPr descr="E:\Apps\apps\quarto\current\share\formats\docx\note.png" id="43" name="Picture"/>
+                          <pic:cNvPr descr="/Applications/quarto/share/formats/docx/note.png" id="43" name="Picture"/>
                           <pic:cNvPicPr>
                             <a:picLocks noChangeArrowheads="1" noChangeAspect="1"/>
                           </pic:cNvPicPr>

</xml_diff>

<commit_message>
updated linelists and designer
</commit_message>
<xml_diff>
--- a/exercise/en/demo_exercise_en.docx
+++ b/exercise/en/demo_exercise_en.docx
@@ -330,7 +330,7 @@
               <a:graphicData uri="http://schemas.openxmlformats.org/drawingml/2006/picture">
                 <pic:pic>
                   <pic:nvPicPr>
-                    <pic:cNvPr descr="demo_exercise_en_files/figure-docx/mermaid-figure-1.png" id="24" name="Picture"/>
+                    <pic:cNvPr descr="demo_exercise_en_files\figure-docx\mermaid-figure-3.png" id="24" name="Picture"/>
                     <pic:cNvPicPr>
                       <a:picLocks noChangeArrowheads="1" noChangeAspect="1"/>
                     </pic:cNvPicPr>
@@ -383,16 +383,12 @@
         <w:tblLook w:firstRow="0" w:lastRow="0" w:firstColumn="0" w:lastColumn="0" w:noHBand="0" w:noVBand="0" w:val="0000"/>
         <w:tblBorders>
           <w:left w:val="single" w:sz="24" w:space="0" w:color="0758E5"/>
-          <w:right w:val="single" w:sz="4" w:space="0" w:color="0758E5"/>
-          <w:top w:val="single" w:sz="4" w:space="0" w:color="0758E5"/>
-          <w:bottom w:val="single" w:sz="4" w:space="0" w:color="0758E5"/>
         </w:tblBorders>
         <w:tblCellMar>
-          <w:left w:w="144" w:type="dxa"/>
-          <w:right w:w="144" w:type="dxa"/>
+          <w:left w:w="0" w:type="dxa"/>
+          <w:right w:w="0" w:type="dxa"/>
         </w:tblCellMar>
         <w:tblInd w:w="164" w:type="dxa"/>
-        <w:tblW w:type="pct" w:w="100%"/>
       </w:tblPr>
       <w:tr>
         <w:trPr>
@@ -400,10 +396,9 @@
         </w:trPr>
         <w:tc>
           <w:tcPr>
-            <w:shd w:color="auto" w:fill="dae6fb" w:val="clear"/>
             <w:tcMar>
-              <w:top w:w="92" w:type="dxa"/>
-              <w:bottom w:w="92" w:type="dxa"/>
+              <w:left w:w="144" w:type="dxa"/>
+              <w:right w:w="144" w:type="dxa"/>
             </w:tcMar>
           </w:tcPr>
           <w:p>
@@ -411,8 +406,8 @@
               <w:pStyle w:val="BodyText"/>
             </w:pPr>
             <w:pPr>
-              <w:spacing w:before="0" w:after="0"/>
-              <w:textAlignment w:val="center"/>
+              <w:spacing w:before="0" w:after="8"/>
+              <w:jc w:val="center"/>
             </w:pPr>
             <w:r>
               <w:drawing>
@@ -424,7 +419,7 @@
                     <a:graphicData uri="http://schemas.openxmlformats.org/drawingml/2006/picture">
                       <pic:pic>
                         <pic:nvPicPr>
-                          <pic:cNvPr descr="/Applications/quarto/share/formats/docx/note.png" id="27" name="Picture"/>
+                          <pic:cNvPr descr="C:\PROGRA~1\Quarto\share\formats\docx\note.png" id="27" name="Picture"/>
                           <pic:cNvPicPr>
                             <a:picLocks noChangeArrowheads="1" noChangeAspect="1"/>
                           </pic:cNvPicPr>
@@ -456,29 +451,24 @@
                 </wp:inline>
               </w:drawing>
             </w:r>
-            <w:r>
-              <w:t xml:space="preserve"> </w:t>
-            </w:r>
-            <w:r>
-              <w:t xml:space="preserve"> </w:t>
-            </w:r>
-            <w:r>
-              <w:t xml:space="preserve">Download and unzip the materials</w:t>
-            </w:r>
           </w:p>
         </w:tc>
-      </w:tr>
-      <w:tr>
-        <w:trPr>
-          <w:cantSplit/>
-        </w:trPr>
         <w:tc>
-          <w:tcPr>
-            <w:tcMar>
-              <w:top w:w="108" w:type="dxa"/>
-              <w:bottom w:w="108" w:type="dxa"/>
-            </w:tcMar>
-          </w:tcPr>
+          <w:p>
+            <w:pPr>
+              <w:pStyle w:val="BodyText"/>
+            </w:pPr>
+            <w:pPr>
+              <w:spacing w:before="16" w:after="64"/>
+            </w:pPr>
+            <w:r>
+              <w:rPr>
+                <w:bCs/>
+                <w:b/>
+              </w:rPr>
+              <w:t xml:space="preserve">Download and unzip the materials</w:t>
+            </w:r>
+          </w:p>
           <w:p>
             <w:pPr>
               <w:pStyle w:val="BodyText"/>
@@ -619,16 +609,12 @@
         <w:tblLook w:firstRow="0" w:lastRow="0" w:firstColumn="0" w:lastColumn="0" w:noHBand="0" w:noVBand="0" w:val="0000"/>
         <w:tblBorders>
           <w:left w:val="single" w:sz="24" w:space="0" w:color="CC1914"/>
-          <w:right w:val="single" w:sz="4" w:space="0" w:color="CC1914"/>
-          <w:top w:val="single" w:sz="4" w:space="0" w:color="CC1914"/>
-          <w:bottom w:val="single" w:sz="4" w:space="0" w:color="CC1914"/>
         </w:tblBorders>
         <w:tblCellMar>
-          <w:left w:w="144" w:type="dxa"/>
-          <w:right w:w="144" w:type="dxa"/>
+          <w:left w:w="0" w:type="dxa"/>
+          <w:right w:w="0" w:type="dxa"/>
         </w:tblCellMar>
         <w:tblInd w:w="164" w:type="dxa"/>
-        <w:tblW w:type="pct" w:w="100%"/>
       </w:tblPr>
       <w:tr>
         <w:trPr>
@@ -636,10 +622,9 @@
         </w:trPr>
         <w:tc>
           <w:tcPr>
-            <w:shd w:color="auto" w:fill="f7dddc" w:val="clear"/>
             <w:tcMar>
-              <w:top w:w="92" w:type="dxa"/>
-              <w:bottom w:w="92" w:type="dxa"/>
+              <w:left w:w="144" w:type="dxa"/>
+              <w:right w:w="144" w:type="dxa"/>
             </w:tcMar>
           </w:tcPr>
           <w:p>
@@ -647,8 +632,8 @@
               <w:pStyle w:val="BodyText"/>
             </w:pPr>
             <w:pPr>
-              <w:spacing w:before="0" w:after="0"/>
-              <w:textAlignment w:val="center"/>
+              <w:spacing w:before="0" w:after="8"/>
+              <w:jc w:val="center"/>
             </w:pPr>
             <w:r>
               <w:drawing>
@@ -660,7 +645,7 @@
                     <a:graphicData uri="http://schemas.openxmlformats.org/drawingml/2006/picture">
                       <pic:pic>
                         <pic:nvPicPr>
-                          <pic:cNvPr descr="/Applications/quarto/share/formats/docx/important.png" id="31" name="Picture"/>
+                          <pic:cNvPr descr="C:\PROGRA~1\Quarto\share\formats\docx\important.png" id="31" name="Picture"/>
                           <pic:cNvPicPr>
                             <a:picLocks noChangeArrowheads="1" noChangeAspect="1"/>
                           </pic:cNvPicPr>
@@ -692,29 +677,24 @@
                 </wp:inline>
               </w:drawing>
             </w:r>
-            <w:r>
-              <w:t xml:space="preserve"> </w:t>
-            </w:r>
-            <w:r>
-              <w:t xml:space="preserve"> </w:t>
-            </w:r>
-            <w:r>
-              <w:t xml:space="preserve">Activate macros before exercises</w:t>
-            </w:r>
           </w:p>
         </w:tc>
-      </w:tr>
-      <w:tr>
-        <w:trPr>
-          <w:cantSplit/>
-        </w:trPr>
         <w:tc>
-          <w:tcPr>
-            <w:tcMar>
-              <w:top w:w="108" w:type="dxa"/>
-              <w:bottom w:w="108" w:type="dxa"/>
-            </w:tcMar>
-          </w:tcPr>
+          <w:p>
+            <w:pPr>
+              <w:pStyle w:val="BodyText"/>
+            </w:pPr>
+            <w:pPr>
+              <w:spacing w:before="16" w:after="64"/>
+            </w:pPr>
+            <w:r>
+              <w:rPr>
+                <w:bCs/>
+                <w:b/>
+              </w:rPr>
+              <w:t xml:space="preserve">Activate macros before exercises</w:t>
+            </w:r>
+          </w:p>
           <w:p>
             <w:pPr>
               <w:pStyle w:val="BodyText"/>
@@ -801,6 +781,7 @@
               <w:tblW w:type="pct" w:w="5000"/>
               <w:tblLook w:firstRow="0" w:lastRow="0" w:firstColumn="0" w:lastColumn="0" w:noHBand="0" w:noVBand="0" w:val="0000"/>
               <w:jc w:val="start"/>
+              <w:tblLayout w:type="fixed"/>
             </w:tblPr>
             <w:tblGrid>
               <w:gridCol w:w="7920"/>
@@ -1577,16 +1558,12 @@
         <w:tblLook w:firstRow="0" w:lastRow="0" w:firstColumn="0" w:lastColumn="0" w:noHBand="0" w:noVBand="0" w:val="0000"/>
         <w:tblBorders>
           <w:left w:val="single" w:sz="24" w:space="0" w:color="0758E5"/>
-          <w:right w:val="single" w:sz="4" w:space="0" w:color="0758E5"/>
-          <w:top w:val="single" w:sz="4" w:space="0" w:color="0758E5"/>
-          <w:bottom w:val="single" w:sz="4" w:space="0" w:color="0758E5"/>
         </w:tblBorders>
         <w:tblCellMar>
-          <w:left w:w="144" w:type="dxa"/>
-          <w:right w:w="144" w:type="dxa"/>
+          <w:left w:w="0" w:type="dxa"/>
+          <w:right w:w="0" w:type="dxa"/>
         </w:tblCellMar>
         <w:tblInd w:w="164" w:type="dxa"/>
-        <w:tblW w:type="pct" w:w="100%"/>
       </w:tblPr>
       <w:tr>
         <w:trPr>
@@ -1594,10 +1571,9 @@
         </w:trPr>
         <w:tc>
           <w:tcPr>
-            <w:shd w:color="auto" w:fill="dae6fb" w:val="clear"/>
             <w:tcMar>
-              <w:top w:w="92" w:type="dxa"/>
-              <w:bottom w:w="92" w:type="dxa"/>
+              <w:left w:w="144" w:type="dxa"/>
+              <w:right w:w="144" w:type="dxa"/>
             </w:tcMar>
           </w:tcPr>
           <w:p>
@@ -1605,8 +1581,8 @@
               <w:pStyle w:val="FirstParagraph"/>
             </w:pPr>
             <w:pPr>
-              <w:spacing w:before="0" w:after="0"/>
-              <w:textAlignment w:val="center"/>
+              <w:spacing w:before="0" w:after="8"/>
+              <w:jc w:val="center"/>
             </w:pPr>
             <w:r>
               <w:drawing>
@@ -1618,7 +1594,7 @@
                     <a:graphicData uri="http://schemas.openxmlformats.org/drawingml/2006/picture">
                       <pic:pic>
                         <pic:nvPicPr>
-                          <pic:cNvPr descr="/Applications/quarto/share/formats/docx/note.png" id="37" name="Picture"/>
+                          <pic:cNvPr descr="C:\PROGRA~1\Quarto\share\formats\docx\note.png" id="37" name="Picture"/>
                           <pic:cNvPicPr>
                             <a:picLocks noChangeArrowheads="1" noChangeAspect="1"/>
                           </pic:cNvPicPr>
@@ -1650,18 +1626,188 @@
                 </wp:inline>
               </w:drawing>
             </w:r>
+          </w:p>
+        </w:tc>
+        <w:tc>
+          <w:p>
+            <w:pPr>
+              <w:pStyle w:val="BodyText"/>
+            </w:pPr>
+            <w:pPr>
+              <w:spacing w:before="16" w:after="64"/>
+            </w:pPr>
+          </w:p>
+          <w:p>
+            <w:pPr>
+              <w:pStyle w:val="BodyText"/>
+            </w:pPr>
+            <w:pPr>
+              <w:spacing w:before="16" w:after="16"/>
+            </w:pPr>
+            <w:r>
+              <w:rPr>
+                <w:iCs/>
+                <w:i/>
+              </w:rPr>
+              <w:t xml:space="preserve">You should normally have a configuration file identical to</w:t>
+            </w:r>
             <w:r>
               <w:t xml:space="preserve"> </w:t>
             </w:r>
             <w:r>
+              <w:rPr>
+                <w:rStyle w:val="VerbatimChar"/>
+                <w:iCs/>
+                <w:i/>
+              </w:rPr>
+              <w:t xml:space="preserve">setup_measles_exercise_two.xlsb</w:t>
+            </w:r>
+            <w:r>
+              <w:rPr>
+                <w:iCs/>
+                <w:i/>
+              </w:rPr>
               <w:t xml:space="preserve"> </w:t>
             </w:r>
             <w:r>
-              <w:t xml:space="preserve">Note</w:t>
+              <w:rPr>
+                <w:iCs/>
+                <w:i/>
+              </w:rPr>
+              <w:t xml:space="preserve">in the</w:t>
+            </w:r>
+            <w:r>
+              <w:t xml:space="preserve"> </w:t>
+            </w:r>
+            <w:r>
+              <w:rPr>
+                <w:rStyle w:val="VerbatimChar"/>
+                <w:iCs/>
+                <w:i/>
+              </w:rPr>
+              <w:t xml:space="preserve">setup</w:t>
+            </w:r>
+            <w:r>
+              <w:rPr>
+                <w:iCs/>
+                <w:i/>
+              </w:rPr>
+              <w:t xml:space="preserve"> </w:t>
+            </w:r>
+            <w:r>
+              <w:rPr>
+                <w:iCs/>
+                <w:i/>
+              </w:rPr>
+              <w:t xml:space="preserve">folder. You can also start from this file if you like.</w:t>
             </w:r>
           </w:p>
         </w:tc>
       </w:tr>
+    </w:tbl>
+    <w:p>
+      <w:pPr>
+        <w:numPr>
+          <w:ilvl w:val="0"/>
+          <w:numId w:val="1009"/>
+        </w:numPr>
+        <w:pStyle w:val="Compact"/>
+      </w:pPr>
+      <w:r>
+        <w:t xml:space="preserve">Regenerate a new linelist named</w:t>
+      </w:r>
+      <w:r>
+        <w:t xml:space="preserve"> </w:t>
+      </w:r>
+      <w:r>
+        <w:rPr>
+          <w:rStyle w:val="VerbatimChar"/>
+        </w:rPr>
+        <w:t xml:space="preserve">linelist_measles_en_ex2</w:t>
+      </w:r>
+      <w:r>
+        <w:t xml:space="preserve"> </w:t>
+      </w:r>
+      <w:r>
+        <w:t xml:space="preserve">using the</w:t>
+      </w:r>
+      <w:r>
+        <w:t xml:space="preserve"> </w:t>
+      </w:r>
+      <w:r>
+        <w:t xml:space="preserve">designer located in the</w:t>
+      </w:r>
+      <w:r>
+        <w:t xml:space="preserve"> </w:t>
+      </w:r>
+      <w:r>
+        <w:rPr>
+          <w:rStyle w:val="VerbatimChar"/>
+        </w:rPr>
+        <w:t xml:space="preserve">designer</w:t>
+      </w:r>
+      <w:r>
+        <w:t xml:space="preserve"> </w:t>
+      </w:r>
+      <w:r>
+        <w:t xml:space="preserve">folder. Save the linelist in the demo folder, making sure you’ve</w:t>
+      </w:r>
+      <w:r>
+        <w:t xml:space="preserve"> </w:t>
+      </w:r>
+      <w:r>
+        <w:t xml:space="preserve">selected English as the language. You’ll use the file</w:t>
+      </w:r>
+      <w:r>
+        <w:t xml:space="preserve"> </w:t>
+      </w:r>
+      <w:r>
+        <w:rPr>
+          <w:rStyle w:val="VerbatimChar"/>
+        </w:rPr>
+        <w:t xml:space="preserve">geobase-cod-2023-03-13_20230612.xlsx</w:t>
+      </w:r>
+      <w:r>
+        <w:t xml:space="preserve"> </w:t>
+      </w:r>
+      <w:r>
+        <w:t xml:space="preserve">in the</w:t>
+      </w:r>
+      <w:r>
+        <w:t xml:space="preserve"> </w:t>
+      </w:r>
+      <w:r>
+        <w:rPr>
+          <w:rStyle w:val="VerbatimChar"/>
+        </w:rPr>
+        <w:t xml:space="preserve">geobase</w:t>
+      </w:r>
+      <w:r>
+        <w:t xml:space="preserve"> </w:t>
+      </w:r>
+      <w:r>
+        <w:t xml:space="preserve">folder as your</w:t>
+      </w:r>
+      <w:r>
+        <w:t xml:space="preserve"> </w:t>
+      </w:r>
+      <w:r>
+        <w:t xml:space="preserve">geobase.</w:t>
+      </w:r>
+    </w:p>
+    <w:tbl>
+      <w:tblPr>
+        <w:tblStyle w:val="Table"/>
+        <w:tblLook w:firstRow="0" w:lastRow="0" w:firstColumn="0" w:lastColumn="0" w:noHBand="0" w:noVBand="0" w:val="0000"/>
+        <w:tblBorders>
+          <w:left w:val="single" w:sz="24" w:space="0" w:color="EB9113"/>
+        </w:tblBorders>
+        <w:tblCellMar>
+          <w:left w:w="0" w:type="dxa"/>
+          <w:right w:w="0" w:type="dxa"/>
+        </w:tblCellMar>
+        <w:tblInd w:w="164" w:type="dxa"/>
+      </w:tblPr>
       <w:tr>
         <w:trPr>
           <w:cantSplit/>
@@ -1669,195 +1815,8 @@
         <w:tc>
           <w:tcPr>
             <w:tcMar>
-              <w:top w:w="108" w:type="dxa"/>
-              <w:bottom w:w="108" w:type="dxa"/>
-            </w:tcMar>
-          </w:tcPr>
-          <w:p>
-            <w:pPr>
-              <w:pStyle w:val="BodyText"/>
-            </w:pPr>
-            <w:pPr>
-              <w:spacing w:before="16" w:after="16"/>
-            </w:pPr>
-            <w:r>
-              <w:rPr>
-                <w:iCs/>
-                <w:i/>
-              </w:rPr>
-              <w:t xml:space="preserve">You should normally have a configuration file identical to</w:t>
-            </w:r>
-            <w:r>
-              <w:t xml:space="preserve"> </w:t>
-            </w:r>
-            <w:r>
-              <w:rPr>
-                <w:rStyle w:val="VerbatimChar"/>
-                <w:iCs/>
-                <w:i/>
-              </w:rPr>
-              <w:t xml:space="preserve">setup_measles_exercise_two.xlsb</w:t>
-            </w:r>
-            <w:r>
-              <w:rPr>
-                <w:iCs/>
-                <w:i/>
-              </w:rPr>
-              <w:t xml:space="preserve"> </w:t>
-            </w:r>
-            <w:r>
-              <w:rPr>
-                <w:iCs/>
-                <w:i/>
-              </w:rPr>
-              <w:t xml:space="preserve">in the</w:t>
-            </w:r>
-            <w:r>
-              <w:t xml:space="preserve"> </w:t>
-            </w:r>
-            <w:r>
-              <w:rPr>
-                <w:rStyle w:val="VerbatimChar"/>
-                <w:iCs/>
-                <w:i/>
-              </w:rPr>
-              <w:t xml:space="preserve">setup</w:t>
-            </w:r>
-            <w:r>
-              <w:rPr>
-                <w:iCs/>
-                <w:i/>
-              </w:rPr>
-              <w:t xml:space="preserve"> </w:t>
-            </w:r>
-            <w:r>
-              <w:rPr>
-                <w:iCs/>
-                <w:i/>
-              </w:rPr>
-              <w:t xml:space="preserve">folder. You can also start from this file if you like.</w:t>
-            </w:r>
-          </w:p>
-        </w:tc>
-      </w:tr>
-    </w:tbl>
-    <w:p>
-      <w:pPr>
-        <w:numPr>
-          <w:ilvl w:val="0"/>
-          <w:numId w:val="1009"/>
-        </w:numPr>
-        <w:pStyle w:val="Compact"/>
-      </w:pPr>
-      <w:r>
-        <w:t xml:space="preserve">Regenerate a new linelist named</w:t>
-      </w:r>
-      <w:r>
-        <w:t xml:space="preserve"> </w:t>
-      </w:r>
-      <w:r>
-        <w:rPr>
-          <w:rStyle w:val="VerbatimChar"/>
-        </w:rPr>
-        <w:t xml:space="preserve">linelist_measles_en_ex2</w:t>
-      </w:r>
-      <w:r>
-        <w:t xml:space="preserve"> </w:t>
-      </w:r>
-      <w:r>
-        <w:t xml:space="preserve">using the</w:t>
-      </w:r>
-      <w:r>
-        <w:t xml:space="preserve"> </w:t>
-      </w:r>
-      <w:r>
-        <w:t xml:space="preserve">designer located in the</w:t>
-      </w:r>
-      <w:r>
-        <w:t xml:space="preserve"> </w:t>
-      </w:r>
-      <w:r>
-        <w:rPr>
-          <w:rStyle w:val="VerbatimChar"/>
-        </w:rPr>
-        <w:t xml:space="preserve">designer</w:t>
-      </w:r>
-      <w:r>
-        <w:t xml:space="preserve"> </w:t>
-      </w:r>
-      <w:r>
-        <w:t xml:space="preserve">folder. Save the linelist in the demo folder, making sure you’ve</w:t>
-      </w:r>
-      <w:r>
-        <w:t xml:space="preserve"> </w:t>
-      </w:r>
-      <w:r>
-        <w:t xml:space="preserve">selected English as the language. You’ll use the file</w:t>
-      </w:r>
-      <w:r>
-        <w:t xml:space="preserve"> </w:t>
-      </w:r>
-      <w:r>
-        <w:rPr>
-          <w:rStyle w:val="VerbatimChar"/>
-        </w:rPr>
-        <w:t xml:space="preserve">geobase-cod-2023-03-13_20230612.xlsx</w:t>
-      </w:r>
-      <w:r>
-        <w:t xml:space="preserve"> </w:t>
-      </w:r>
-      <w:r>
-        <w:t xml:space="preserve">in the</w:t>
-      </w:r>
-      <w:r>
-        <w:t xml:space="preserve"> </w:t>
-      </w:r>
-      <w:r>
-        <w:rPr>
-          <w:rStyle w:val="VerbatimChar"/>
-        </w:rPr>
-        <w:t xml:space="preserve">geobase</w:t>
-      </w:r>
-      <w:r>
-        <w:t xml:space="preserve"> </w:t>
-      </w:r>
-      <w:r>
-        <w:t xml:space="preserve">folder as your</w:t>
-      </w:r>
-      <w:r>
-        <w:t xml:space="preserve"> </w:t>
-      </w:r>
-      <w:r>
-        <w:t xml:space="preserve">geobase.</w:t>
-      </w:r>
-    </w:p>
-    <w:tbl>
-      <w:tblPr>
-        <w:tblStyle w:val="Table"/>
-        <w:tblLook w:firstRow="0" w:lastRow="0" w:firstColumn="0" w:lastColumn="0" w:noHBand="0" w:noVBand="0" w:val="0000"/>
-        <w:tblBorders>
-          <w:left w:val="single" w:sz="24" w:space="0" w:color="EB9113"/>
-          <w:right w:val="single" w:sz="4" w:space="0" w:color="EB9113"/>
-          <w:top w:val="single" w:sz="4" w:space="0" w:color="EB9113"/>
-          <w:bottom w:val="single" w:sz="4" w:space="0" w:color="EB9113"/>
-        </w:tblBorders>
-        <w:tblCellMar>
-          <w:left w:w="144" w:type="dxa"/>
-          <w:right w:w="144" w:type="dxa"/>
-        </w:tblCellMar>
-        <w:tblInd w:w="164" w:type="dxa"/>
-        <w:tblW w:type="pct" w:w="100%"/>
-      </w:tblPr>
-      <w:tr>
-        <w:trPr>
-          <w:cantSplit/>
-        </w:trPr>
-        <w:tc>
-          <w:tcPr>
-            <w:shd w:color="auto" w:fill="fcefdc" w:val="clear"/>
-            <w:tcMar>
-              <w:top w:w="92" w:type="dxa"/>
-              <w:bottom w:w="92" w:type="dxa"/>
+              <w:left w:w="144" w:type="dxa"/>
+              <w:right w:w="144" w:type="dxa"/>
             </w:tcMar>
           </w:tcPr>
           <w:p>
@@ -1865,8 +1824,8 @@
               <w:pStyle w:val="FirstParagraph"/>
             </w:pPr>
             <w:pPr>
-              <w:spacing w:before="0" w:after="0"/>
-              <w:textAlignment w:val="center"/>
+              <w:spacing w:before="0" w:after="8"/>
+              <w:jc w:val="center"/>
             </w:pPr>
             <w:r>
               <w:drawing>
@@ -1878,7 +1837,7 @@
                     <a:graphicData uri="http://schemas.openxmlformats.org/drawingml/2006/picture">
                       <pic:pic>
                         <pic:nvPicPr>
-                          <pic:cNvPr descr="/Applications/quarto/share/formats/docx/warning.png" id="40" name="Picture"/>
+                          <pic:cNvPr descr="C:\PROGRA~1\Quarto\share\formats\docx\warning.png" id="40" name="Picture"/>
                           <pic:cNvPicPr>
                             <a:picLocks noChangeArrowheads="1" noChangeAspect="1"/>
                           </pic:cNvPicPr>
@@ -1910,29 +1869,24 @@
                 </wp:inline>
               </w:drawing>
             </w:r>
-            <w:r>
-              <w:t xml:space="preserve"> </w:t>
-            </w:r>
-            <w:r>
-              <w:t xml:space="preserve"> </w:t>
-            </w:r>
-            <w:r>
-              <w:t xml:space="preserve">Mac Users</w:t>
-            </w:r>
           </w:p>
         </w:tc>
-      </w:tr>
-      <w:tr>
-        <w:trPr>
-          <w:cantSplit/>
-        </w:trPr>
         <w:tc>
-          <w:tcPr>
-            <w:tcMar>
-              <w:top w:w="108" w:type="dxa"/>
-              <w:bottom w:w="108" w:type="dxa"/>
-            </w:tcMar>
-          </w:tcPr>
+          <w:p>
+            <w:pPr>
+              <w:pStyle w:val="BodyText"/>
+            </w:pPr>
+            <w:pPr>
+              <w:spacing w:before="16" w:after="64"/>
+            </w:pPr>
+            <w:r>
+              <w:rPr>
+                <w:bCs/>
+                <w:b/>
+              </w:rPr>
+              <w:t xml:space="preserve">Mac Users</w:t>
+            </w:r>
+          </w:p>
           <w:p>
             <w:pPr>
               <w:pStyle w:val="BodyText"/>
@@ -2455,16 +2409,12 @@
         <w:tblLook w:firstRow="0" w:lastRow="0" w:firstColumn="0" w:lastColumn="0" w:noHBand="0" w:noVBand="0" w:val="0000"/>
         <w:tblBorders>
           <w:left w:val="single" w:sz="24" w:space="0" w:color="0758E5"/>
-          <w:right w:val="single" w:sz="4" w:space="0" w:color="0758E5"/>
-          <w:top w:val="single" w:sz="4" w:space="0" w:color="0758E5"/>
-          <w:bottom w:val="single" w:sz="4" w:space="0" w:color="0758E5"/>
         </w:tblBorders>
         <w:tblCellMar>
-          <w:left w:w="144" w:type="dxa"/>
-          <w:right w:w="144" w:type="dxa"/>
+          <w:left w:w="0" w:type="dxa"/>
+          <w:right w:w="0" w:type="dxa"/>
         </w:tblCellMar>
         <w:tblInd w:w="164" w:type="dxa"/>
-        <w:tblW w:type="pct" w:w="100%"/>
       </w:tblPr>
       <w:tr>
         <w:trPr>
@@ -2472,10 +2422,9 @@
         </w:trPr>
         <w:tc>
           <w:tcPr>
-            <w:shd w:color="auto" w:fill="dae6fb" w:val="clear"/>
             <w:tcMar>
-              <w:top w:w="92" w:type="dxa"/>
-              <w:bottom w:w="92" w:type="dxa"/>
+              <w:left w:w="144" w:type="dxa"/>
+              <w:right w:w="144" w:type="dxa"/>
             </w:tcMar>
           </w:tcPr>
           <w:p>
@@ -2483,8 +2432,8 @@
               <w:pStyle w:val="FirstParagraph"/>
             </w:pPr>
             <w:pPr>
-              <w:spacing w:before="0" w:after="0"/>
-              <w:textAlignment w:val="center"/>
+              <w:spacing w:before="0" w:after="8"/>
+              <w:jc w:val="center"/>
             </w:pPr>
             <w:r>
               <w:drawing>
@@ -2496,7 +2445,7 @@
                     <a:graphicData uri="http://schemas.openxmlformats.org/drawingml/2006/picture">
                       <pic:pic>
                         <pic:nvPicPr>
-                          <pic:cNvPr descr="/Applications/quarto/share/formats/docx/note.png" id="43" name="Picture"/>
+                          <pic:cNvPr descr="C:\PROGRA~1\Quarto\share\formats\docx\note.png" id="43" name="Picture"/>
                           <pic:cNvPicPr>
                             <a:picLocks noChangeArrowheads="1" noChangeAspect="1"/>
                           </pic:cNvPicPr>
@@ -2528,29 +2477,17 @@
                 </wp:inline>
               </w:drawing>
             </w:r>
-            <w:r>
-              <w:t xml:space="preserve"> </w:t>
-            </w:r>
-            <w:r>
-              <w:t xml:space="preserve"> </w:t>
-            </w:r>
-            <w:r>
-              <w:t xml:space="preserve">Note</w:t>
-            </w:r>
           </w:p>
         </w:tc>
-      </w:tr>
-      <w:tr>
-        <w:trPr>
-          <w:cantSplit/>
-        </w:trPr>
         <w:tc>
-          <w:tcPr>
-            <w:tcMar>
-              <w:top w:w="108" w:type="dxa"/>
-              <w:bottom w:w="108" w:type="dxa"/>
-            </w:tcMar>
-          </w:tcPr>
+          <w:p>
+            <w:pPr>
+              <w:pStyle w:val="BodyText"/>
+            </w:pPr>
+            <w:pPr>
+              <w:spacing w:before="16" w:after="64"/>
+            </w:pPr>
+          </w:p>
           <w:p>
             <w:pPr>
               <w:pStyle w:val="BodyText"/>
@@ -3348,6 +3285,25 @@
       <w:jc w:val="center"/>
     </w:pPr>
   </w:style>
+  <w:style w:customStyle="1" w:styleId="AbstractTitle" w:type="paragraph">
+    <w:name w:val="Abstract Title"/>
+    <w:basedOn w:val="Normal"/>
+    <w:next w:val="Abstract"/>
+    <w:qFormat/>
+    <w:pPr>
+      <w:keepNext/>
+      <w:keepLines/>
+      <w:jc w:val="center"/>
+      <w:spacing w:after="0" w:before="300"/>
+    </w:pPr>
+    <w:rPr>
+      <w:sz w:val="20"/>
+      <w:szCs w:val="20"/>
+      <w:b/>
+      <w:color w:val="345A8A"/>
+      &gt;
+    </w:rPr>
+  </w:style>
   <w:style w:customStyle="1" w:styleId="Abstract" w:type="paragraph">
     <w:name w:val="Abstract"/>
     <w:basedOn w:val="Normal"/>
@@ -3356,7 +3312,7 @@
     <w:pPr>
       <w:keepNext/>
       <w:keepLines/>
-      <w:spacing w:after="300" w:before="300"/>
+      <w:spacing w:after="300" w:before="100"/>
     </w:pPr>
     <w:rPr>
       <w:sz w:val="20"/>

</xml_diff>

<commit_message>
updated the repo with new version of all files
</commit_message>
<xml_diff>
--- a/exercise/en/demo_exercise_en.docx
+++ b/exercise/en/demo_exercise_en.docx
@@ -330,7 +330,7 @@
               <a:graphicData uri="http://schemas.openxmlformats.org/drawingml/2006/picture">
                 <pic:pic>
                   <pic:nvPicPr>
-                    <pic:cNvPr descr="demo_exercise_en_files\figure-docx\mermaid-figure-3.png" id="24" name="Picture"/>
+                    <pic:cNvPr descr="demo_exercise_en_files/figure-docx/mermaid-figure-1.png" id="24" name="Picture"/>
                     <pic:cNvPicPr>
                       <a:picLocks noChangeArrowheads="1" noChangeAspect="1"/>
                     </pic:cNvPicPr>
@@ -383,12 +383,16 @@
         <w:tblLook w:firstRow="0" w:lastRow="0" w:firstColumn="0" w:lastColumn="0" w:noHBand="0" w:noVBand="0" w:val="0000"/>
         <w:tblBorders>
           <w:left w:val="single" w:sz="24" w:space="0" w:color="0758E5"/>
+          <w:right w:val="single" w:sz="4" w:space="0" w:color="0758E5"/>
+          <w:top w:val="single" w:sz="4" w:space="0" w:color="0758E5"/>
+          <w:bottom w:val="single" w:sz="4" w:space="0" w:color="0758E5"/>
         </w:tblBorders>
         <w:tblCellMar>
-          <w:left w:w="0" w:type="dxa"/>
-          <w:right w:w="0" w:type="dxa"/>
+          <w:left w:w="144" w:type="dxa"/>
+          <w:right w:w="144" w:type="dxa"/>
         </w:tblCellMar>
         <w:tblInd w:w="164" w:type="dxa"/>
+        <w:tblW w:type="pct" w:w="100%"/>
       </w:tblPr>
       <w:tr>
         <w:trPr>
@@ -396,9 +400,10 @@
         </w:trPr>
         <w:tc>
           <w:tcPr>
+            <w:shd w:color="auto" w:fill="dae6fb" w:val="clear"/>
             <w:tcMar>
-              <w:left w:w="144" w:type="dxa"/>
-              <w:right w:w="144" w:type="dxa"/>
+              <w:top w:w="92" w:type="dxa"/>
+              <w:bottom w:w="92" w:type="dxa"/>
             </w:tcMar>
           </w:tcPr>
           <w:p>
@@ -406,8 +411,8 @@
               <w:pStyle w:val="BodyText"/>
             </w:pPr>
             <w:pPr>
-              <w:spacing w:before="0" w:after="8"/>
-              <w:jc w:val="center"/>
+              <w:spacing w:before="0" w:after="0"/>
+              <w:textAlignment w:val="center"/>
             </w:pPr>
             <w:r>
               <w:drawing>
@@ -419,7 +424,7 @@
                     <a:graphicData uri="http://schemas.openxmlformats.org/drawingml/2006/picture">
                       <pic:pic>
                         <pic:nvPicPr>
-                          <pic:cNvPr descr="C:\PROGRA~1\Quarto\share\formats\docx\note.png" id="27" name="Picture"/>
+                          <pic:cNvPr descr="/Applications/quarto/share/formats/docx/note.png" id="27" name="Picture"/>
                           <pic:cNvPicPr>
                             <a:picLocks noChangeArrowheads="1" noChangeAspect="1"/>
                           </pic:cNvPicPr>
@@ -451,24 +456,29 @@
                 </wp:inline>
               </w:drawing>
             </w:r>
+            <w:r>
+              <w:t xml:space="preserve"> </w:t>
+            </w:r>
+            <w:r>
+              <w:t xml:space="preserve"> </w:t>
+            </w:r>
+            <w:r>
+              <w:t xml:space="preserve">Download and unzip the materials</w:t>
+            </w:r>
           </w:p>
         </w:tc>
+      </w:tr>
+      <w:tr>
+        <w:trPr>
+          <w:cantSplit/>
+        </w:trPr>
         <w:tc>
-          <w:p>
-            <w:pPr>
-              <w:pStyle w:val="BodyText"/>
-            </w:pPr>
-            <w:pPr>
-              <w:spacing w:before="16" w:after="64"/>
-            </w:pPr>
-            <w:r>
-              <w:rPr>
-                <w:bCs/>
-                <w:b/>
-              </w:rPr>
-              <w:t xml:space="preserve">Download and unzip the materials</w:t>
-            </w:r>
-          </w:p>
+          <w:tcPr>
+            <w:tcMar>
+              <w:top w:w="108" w:type="dxa"/>
+              <w:bottom w:w="108" w:type="dxa"/>
+            </w:tcMar>
+          </w:tcPr>
           <w:p>
             <w:pPr>
               <w:pStyle w:val="BodyText"/>
@@ -609,12 +619,16 @@
         <w:tblLook w:firstRow="0" w:lastRow="0" w:firstColumn="0" w:lastColumn="0" w:noHBand="0" w:noVBand="0" w:val="0000"/>
         <w:tblBorders>
           <w:left w:val="single" w:sz="24" w:space="0" w:color="CC1914"/>
+          <w:right w:val="single" w:sz="4" w:space="0" w:color="CC1914"/>
+          <w:top w:val="single" w:sz="4" w:space="0" w:color="CC1914"/>
+          <w:bottom w:val="single" w:sz="4" w:space="0" w:color="CC1914"/>
         </w:tblBorders>
         <w:tblCellMar>
-          <w:left w:w="0" w:type="dxa"/>
-          <w:right w:w="0" w:type="dxa"/>
+          <w:left w:w="144" w:type="dxa"/>
+          <w:right w:w="144" w:type="dxa"/>
         </w:tblCellMar>
         <w:tblInd w:w="164" w:type="dxa"/>
+        <w:tblW w:type="pct" w:w="100%"/>
       </w:tblPr>
       <w:tr>
         <w:trPr>
@@ -622,9 +636,10 @@
         </w:trPr>
         <w:tc>
           <w:tcPr>
+            <w:shd w:color="auto" w:fill="f7dddc" w:val="clear"/>
             <w:tcMar>
-              <w:left w:w="144" w:type="dxa"/>
-              <w:right w:w="144" w:type="dxa"/>
+              <w:top w:w="92" w:type="dxa"/>
+              <w:bottom w:w="92" w:type="dxa"/>
             </w:tcMar>
           </w:tcPr>
           <w:p>
@@ -632,8 +647,8 @@
               <w:pStyle w:val="BodyText"/>
             </w:pPr>
             <w:pPr>
-              <w:spacing w:before="0" w:after="8"/>
-              <w:jc w:val="center"/>
+              <w:spacing w:before="0" w:after="0"/>
+              <w:textAlignment w:val="center"/>
             </w:pPr>
             <w:r>
               <w:drawing>
@@ -645,7 +660,7 @@
                     <a:graphicData uri="http://schemas.openxmlformats.org/drawingml/2006/picture">
                       <pic:pic>
                         <pic:nvPicPr>
-                          <pic:cNvPr descr="C:\PROGRA~1\Quarto\share\formats\docx\important.png" id="31" name="Picture"/>
+                          <pic:cNvPr descr="/Applications/quarto/share/formats/docx/important.png" id="31" name="Picture"/>
                           <pic:cNvPicPr>
                             <a:picLocks noChangeArrowheads="1" noChangeAspect="1"/>
                           </pic:cNvPicPr>
@@ -677,24 +692,29 @@
                 </wp:inline>
               </w:drawing>
             </w:r>
+            <w:r>
+              <w:t xml:space="preserve"> </w:t>
+            </w:r>
+            <w:r>
+              <w:t xml:space="preserve"> </w:t>
+            </w:r>
+            <w:r>
+              <w:t xml:space="preserve">Activate macros before exercises</w:t>
+            </w:r>
           </w:p>
         </w:tc>
+      </w:tr>
+      <w:tr>
+        <w:trPr>
+          <w:cantSplit/>
+        </w:trPr>
         <w:tc>
-          <w:p>
-            <w:pPr>
-              <w:pStyle w:val="BodyText"/>
-            </w:pPr>
-            <w:pPr>
-              <w:spacing w:before="16" w:after="64"/>
-            </w:pPr>
-            <w:r>
-              <w:rPr>
-                <w:bCs/>
-                <w:b/>
-              </w:rPr>
-              <w:t xml:space="preserve">Activate macros before exercises</w:t>
-            </w:r>
-          </w:p>
+          <w:tcPr>
+            <w:tcMar>
+              <w:top w:w="108" w:type="dxa"/>
+              <w:bottom w:w="108" w:type="dxa"/>
+            </w:tcMar>
+          </w:tcPr>
           <w:p>
             <w:pPr>
               <w:pStyle w:val="BodyText"/>
@@ -781,7 +801,6 @@
               <w:tblW w:type="pct" w:w="5000"/>
               <w:tblLook w:firstRow="0" w:lastRow="0" w:firstColumn="0" w:lastColumn="0" w:noHBand="0" w:noVBand="0" w:val="0000"/>
               <w:jc w:val="start"/>
-              <w:tblLayout w:type="fixed"/>
             </w:tblPr>
             <w:tblGrid>
               <w:gridCol w:w="7920"/>
@@ -1558,12 +1577,16 @@
         <w:tblLook w:firstRow="0" w:lastRow="0" w:firstColumn="0" w:lastColumn="0" w:noHBand="0" w:noVBand="0" w:val="0000"/>
         <w:tblBorders>
           <w:left w:val="single" w:sz="24" w:space="0" w:color="0758E5"/>
+          <w:right w:val="single" w:sz="4" w:space="0" w:color="0758E5"/>
+          <w:top w:val="single" w:sz="4" w:space="0" w:color="0758E5"/>
+          <w:bottom w:val="single" w:sz="4" w:space="0" w:color="0758E5"/>
         </w:tblBorders>
         <w:tblCellMar>
-          <w:left w:w="0" w:type="dxa"/>
-          <w:right w:w="0" w:type="dxa"/>
+          <w:left w:w="144" w:type="dxa"/>
+          <w:right w:w="144" w:type="dxa"/>
         </w:tblCellMar>
         <w:tblInd w:w="164" w:type="dxa"/>
+        <w:tblW w:type="pct" w:w="100%"/>
       </w:tblPr>
       <w:tr>
         <w:trPr>
@@ -1571,9 +1594,10 @@
         </w:trPr>
         <w:tc>
           <w:tcPr>
+            <w:shd w:color="auto" w:fill="dae6fb" w:val="clear"/>
             <w:tcMar>
-              <w:left w:w="144" w:type="dxa"/>
-              <w:right w:w="144" w:type="dxa"/>
+              <w:top w:w="92" w:type="dxa"/>
+              <w:bottom w:w="92" w:type="dxa"/>
             </w:tcMar>
           </w:tcPr>
           <w:p>
@@ -1581,8 +1605,8 @@
               <w:pStyle w:val="FirstParagraph"/>
             </w:pPr>
             <w:pPr>
-              <w:spacing w:before="0" w:after="8"/>
-              <w:jc w:val="center"/>
+              <w:spacing w:before="0" w:after="0"/>
+              <w:textAlignment w:val="center"/>
             </w:pPr>
             <w:r>
               <w:drawing>
@@ -1594,7 +1618,7 @@
                     <a:graphicData uri="http://schemas.openxmlformats.org/drawingml/2006/picture">
                       <pic:pic>
                         <pic:nvPicPr>
-                          <pic:cNvPr descr="C:\PROGRA~1\Quarto\share\formats\docx\note.png" id="37" name="Picture"/>
+                          <pic:cNvPr descr="/Applications/quarto/share/formats/docx/note.png" id="37" name="Picture"/>
                           <pic:cNvPicPr>
                             <a:picLocks noChangeArrowheads="1" noChangeAspect="1"/>
                           </pic:cNvPicPr>
@@ -1626,17 +1650,29 @@
                 </wp:inline>
               </w:drawing>
             </w:r>
+            <w:r>
+              <w:t xml:space="preserve"> </w:t>
+            </w:r>
+            <w:r>
+              <w:t xml:space="preserve"> </w:t>
+            </w:r>
+            <w:r>
+              <w:t xml:space="preserve">Note</w:t>
+            </w:r>
           </w:p>
         </w:tc>
+      </w:tr>
+      <w:tr>
+        <w:trPr>
+          <w:cantSplit/>
+        </w:trPr>
         <w:tc>
-          <w:p>
-            <w:pPr>
-              <w:pStyle w:val="BodyText"/>
-            </w:pPr>
-            <w:pPr>
-              <w:spacing w:before="16" w:after="64"/>
-            </w:pPr>
-          </w:p>
+          <w:tcPr>
+            <w:tcMar>
+              <w:top w:w="108" w:type="dxa"/>
+              <w:bottom w:w="108" w:type="dxa"/>
+            </w:tcMar>
+          </w:tcPr>
           <w:p>
             <w:pPr>
               <w:pStyle w:val="BodyText"/>
@@ -1801,12 +1837,16 @@
         <w:tblLook w:firstRow="0" w:lastRow="0" w:firstColumn="0" w:lastColumn="0" w:noHBand="0" w:noVBand="0" w:val="0000"/>
         <w:tblBorders>
           <w:left w:val="single" w:sz="24" w:space="0" w:color="EB9113"/>
+          <w:right w:val="single" w:sz="4" w:space="0" w:color="EB9113"/>
+          <w:top w:val="single" w:sz="4" w:space="0" w:color="EB9113"/>
+          <w:bottom w:val="single" w:sz="4" w:space="0" w:color="EB9113"/>
         </w:tblBorders>
         <w:tblCellMar>
-          <w:left w:w="0" w:type="dxa"/>
-          <w:right w:w="0" w:type="dxa"/>
+          <w:left w:w="144" w:type="dxa"/>
+          <w:right w:w="144" w:type="dxa"/>
         </w:tblCellMar>
         <w:tblInd w:w="164" w:type="dxa"/>
+        <w:tblW w:type="pct" w:w="100%"/>
       </w:tblPr>
       <w:tr>
         <w:trPr>
@@ -1814,9 +1854,10 @@
         </w:trPr>
         <w:tc>
           <w:tcPr>
+            <w:shd w:color="auto" w:fill="fcefdc" w:val="clear"/>
             <w:tcMar>
-              <w:left w:w="144" w:type="dxa"/>
-              <w:right w:w="144" w:type="dxa"/>
+              <w:top w:w="92" w:type="dxa"/>
+              <w:bottom w:w="92" w:type="dxa"/>
             </w:tcMar>
           </w:tcPr>
           <w:p>
@@ -1824,8 +1865,8 @@
               <w:pStyle w:val="FirstParagraph"/>
             </w:pPr>
             <w:pPr>
-              <w:spacing w:before="0" w:after="8"/>
-              <w:jc w:val="center"/>
+              <w:spacing w:before="0" w:after="0"/>
+              <w:textAlignment w:val="center"/>
             </w:pPr>
             <w:r>
               <w:drawing>
@@ -1837,7 +1878,7 @@
                     <a:graphicData uri="http://schemas.openxmlformats.org/drawingml/2006/picture">
                       <pic:pic>
                         <pic:nvPicPr>
-                          <pic:cNvPr descr="C:\PROGRA~1\Quarto\share\formats\docx\warning.png" id="40" name="Picture"/>
+                          <pic:cNvPr descr="/Applications/quarto/share/formats/docx/warning.png" id="40" name="Picture"/>
                           <pic:cNvPicPr>
                             <a:picLocks noChangeArrowheads="1" noChangeAspect="1"/>
                           </pic:cNvPicPr>
@@ -1869,24 +1910,29 @@
                 </wp:inline>
               </w:drawing>
             </w:r>
+            <w:r>
+              <w:t xml:space="preserve"> </w:t>
+            </w:r>
+            <w:r>
+              <w:t xml:space="preserve"> </w:t>
+            </w:r>
+            <w:r>
+              <w:t xml:space="preserve">Mac Users</w:t>
+            </w:r>
           </w:p>
         </w:tc>
+      </w:tr>
+      <w:tr>
+        <w:trPr>
+          <w:cantSplit/>
+        </w:trPr>
         <w:tc>
-          <w:p>
-            <w:pPr>
-              <w:pStyle w:val="BodyText"/>
-            </w:pPr>
-            <w:pPr>
-              <w:spacing w:before="16" w:after="64"/>
-            </w:pPr>
-            <w:r>
-              <w:rPr>
-                <w:bCs/>
-                <w:b/>
-              </w:rPr>
-              <w:t xml:space="preserve">Mac Users</w:t>
-            </w:r>
-          </w:p>
+          <w:tcPr>
+            <w:tcMar>
+              <w:top w:w="108" w:type="dxa"/>
+              <w:bottom w:w="108" w:type="dxa"/>
+            </w:tcMar>
+          </w:tcPr>
           <w:p>
             <w:pPr>
               <w:pStyle w:val="BodyText"/>
@@ -2409,12 +2455,16 @@
         <w:tblLook w:firstRow="0" w:lastRow="0" w:firstColumn="0" w:lastColumn="0" w:noHBand="0" w:noVBand="0" w:val="0000"/>
         <w:tblBorders>
           <w:left w:val="single" w:sz="24" w:space="0" w:color="0758E5"/>
+          <w:right w:val="single" w:sz="4" w:space="0" w:color="0758E5"/>
+          <w:top w:val="single" w:sz="4" w:space="0" w:color="0758E5"/>
+          <w:bottom w:val="single" w:sz="4" w:space="0" w:color="0758E5"/>
         </w:tblBorders>
         <w:tblCellMar>
-          <w:left w:w="0" w:type="dxa"/>
-          <w:right w:w="0" w:type="dxa"/>
+          <w:left w:w="144" w:type="dxa"/>
+          <w:right w:w="144" w:type="dxa"/>
         </w:tblCellMar>
         <w:tblInd w:w="164" w:type="dxa"/>
+        <w:tblW w:type="pct" w:w="100%"/>
       </w:tblPr>
       <w:tr>
         <w:trPr>
@@ -2422,9 +2472,10 @@
         </w:trPr>
         <w:tc>
           <w:tcPr>
+            <w:shd w:color="auto" w:fill="dae6fb" w:val="clear"/>
             <w:tcMar>
-              <w:left w:w="144" w:type="dxa"/>
-              <w:right w:w="144" w:type="dxa"/>
+              <w:top w:w="92" w:type="dxa"/>
+              <w:bottom w:w="92" w:type="dxa"/>
             </w:tcMar>
           </w:tcPr>
           <w:p>
@@ -2432,8 +2483,8 @@
               <w:pStyle w:val="FirstParagraph"/>
             </w:pPr>
             <w:pPr>
-              <w:spacing w:before="0" w:after="8"/>
-              <w:jc w:val="center"/>
+              <w:spacing w:before="0" w:after="0"/>
+              <w:textAlignment w:val="center"/>
             </w:pPr>
             <w:r>
               <w:drawing>
@@ -2445,7 +2496,7 @@
                     <a:graphicData uri="http://schemas.openxmlformats.org/drawingml/2006/picture">
                       <pic:pic>
                         <pic:nvPicPr>
-                          <pic:cNvPr descr="C:\PROGRA~1\Quarto\share\formats\docx\note.png" id="43" name="Picture"/>
+                          <pic:cNvPr descr="/Applications/quarto/share/formats/docx/note.png" id="43" name="Picture"/>
                           <pic:cNvPicPr>
                             <a:picLocks noChangeArrowheads="1" noChangeAspect="1"/>
                           </pic:cNvPicPr>
@@ -2477,17 +2528,29 @@
                 </wp:inline>
               </w:drawing>
             </w:r>
+            <w:r>
+              <w:t xml:space="preserve"> </w:t>
+            </w:r>
+            <w:r>
+              <w:t xml:space="preserve"> </w:t>
+            </w:r>
+            <w:r>
+              <w:t xml:space="preserve">Note</w:t>
+            </w:r>
           </w:p>
         </w:tc>
+      </w:tr>
+      <w:tr>
+        <w:trPr>
+          <w:cantSplit/>
+        </w:trPr>
         <w:tc>
-          <w:p>
-            <w:pPr>
-              <w:pStyle w:val="BodyText"/>
-            </w:pPr>
-            <w:pPr>
-              <w:spacing w:before="16" w:after="64"/>
-            </w:pPr>
-          </w:p>
+          <w:tcPr>
+            <w:tcMar>
+              <w:top w:w="108" w:type="dxa"/>
+              <w:bottom w:w="108" w:type="dxa"/>
+            </w:tcMar>
+          </w:tcPr>
           <w:p>
             <w:pPr>
               <w:pStyle w:val="BodyText"/>
@@ -3285,25 +3348,6 @@
       <w:jc w:val="center"/>
     </w:pPr>
   </w:style>
-  <w:style w:customStyle="1" w:styleId="AbstractTitle" w:type="paragraph">
-    <w:name w:val="Abstract Title"/>
-    <w:basedOn w:val="Normal"/>
-    <w:next w:val="Abstract"/>
-    <w:qFormat/>
-    <w:pPr>
-      <w:keepNext/>
-      <w:keepLines/>
-      <w:jc w:val="center"/>
-      <w:spacing w:after="0" w:before="300"/>
-    </w:pPr>
-    <w:rPr>
-      <w:sz w:val="20"/>
-      <w:szCs w:val="20"/>
-      <w:b/>
-      <w:color w:val="345A8A"/>
-      &gt;
-    </w:rPr>
-  </w:style>
   <w:style w:customStyle="1" w:styleId="Abstract" w:type="paragraph">
     <w:name w:val="Abstract"/>
     <w:basedOn w:val="Normal"/>
@@ -3312,7 +3356,7 @@
     <w:pPr>
       <w:keepNext/>
       <w:keepLines/>
-      <w:spacing w:after="300" w:before="100"/>
+      <w:spacing w:after="300" w:before="300"/>
     </w:pPr>
     <w:rPr>
       <w:sz w:val="20"/>

</xml_diff>